<commit_message>
Manuscrito CS_10_02_CO con negritas
Versión para revisión de María Clemencia
</commit_message>
<xml_diff>
--- a/fuentes/contenidos/grado10/guion02/Manuscrito_CS_10_02_CO.docx
+++ b/fuentes/contenidos/grado10/guion02/Manuscrito_CS_10_02_CO.docx
@@ -96,12 +96,38 @@
         <w:rPr>
           <w:color w:val="000000"/>
         </w:rPr>
-        <w:t xml:space="preserve"> Asia, especialmente los países que limitan con el Pacífico, realiz</w:t>
-      </w:r>
-      <w:r>
-        <w:rPr>
+        <w:t xml:space="preserve"> </w:t>
+      </w:r>
+      <w:r>
+        <w:rPr>
+          <w:b/>
           <w:color w:val="000000"/>
         </w:rPr>
+        <w:t>Asia,</w:t>
+      </w:r>
+      <w:r>
+        <w:rPr>
+          <w:color w:val="000000"/>
+        </w:rPr>
+        <w:t xml:space="preserve"> especialmente los países que limitan con el </w:t>
+      </w:r>
+      <w:r>
+        <w:rPr>
+          <w:b/>
+          <w:color w:val="000000"/>
+        </w:rPr>
+        <w:t>Pacífico,</w:t>
+      </w:r>
+      <w:r>
+        <w:rPr>
+          <w:color w:val="000000"/>
+        </w:rPr>
+        <w:t xml:space="preserve"> realiz</w:t>
+      </w:r>
+      <w:r>
+        <w:rPr>
+          <w:color w:val="000000"/>
+        </w:rPr>
         <w:t>ó</w:t>
       </w:r>
       <w:r>
@@ -144,7 +170,20 @@
         <w:rPr>
           <w:color w:val="000000"/>
         </w:rPr>
-        <w:t xml:space="preserve"> la vanguardia del mundo. </w:t>
+        <w:t xml:space="preserve"> la </w:t>
+      </w:r>
+      <w:r>
+        <w:rPr>
+          <w:b/>
+          <w:color w:val="000000"/>
+        </w:rPr>
+        <w:t xml:space="preserve">vanguardia </w:t>
+      </w:r>
+      <w:r>
+        <w:rPr>
+          <w:color w:val="000000"/>
+        </w:rPr>
+        <w:t xml:space="preserve">del mundo. </w:t>
       </w:r>
     </w:p>
     <w:p>
@@ -160,12 +199,20 @@
         <w:rPr>
           <w:color w:val="000000"/>
         </w:rPr>
-        <w:t>China y Japón, naciones ubicadas entre las cinco potencias económicas</w:t>
-      </w:r>
-      <w:r>
-        <w:rPr>
+        <w:t xml:space="preserve">China y Japón, naciones ubicadas entre las cinco </w:t>
+      </w:r>
+      <w:r>
+        <w:rPr>
+          <w:b/>
           <w:color w:val="000000"/>
         </w:rPr>
+        <w:t>potencias económicas</w:t>
+      </w:r>
+      <w:r>
+        <w:rPr>
+          <w:b/>
+          <w:color w:val="000000"/>
+        </w:rPr>
         <w:t>,</w:t>
       </w:r>
       <w:r>
@@ -218,9 +265,16 @@
       </w:r>
       <w:r>
         <w:rPr>
+          <w:b/>
           <w:color w:val="000000"/>
         </w:rPr>
-        <w:t xml:space="preserve">problemas políticos. </w:t>
+        <w:t>problemas políticos.</w:t>
+      </w:r>
+      <w:r>
+        <w:rPr>
+          <w:color w:val="000000"/>
+        </w:rPr>
+        <w:t xml:space="preserve"> </w:t>
       </w:r>
     </w:p>
     <w:p>
@@ -783,12 +837,51 @@
         <w:rPr>
           <w:color w:val="000000"/>
         </w:rPr>
-        <w:t xml:space="preserve">Las rivalidades entre Corea del Sur y Corea del Norte, la disputa por el estrecho de Taiwán </w:t>
-      </w:r>
-      <w:r>
-        <w:rPr>
+        <w:t xml:space="preserve">Las rivalidades entre </w:t>
+      </w:r>
+      <w:r>
+        <w:rPr>
+          <w:b/>
           <w:color w:val="000000"/>
         </w:rPr>
+        <w:t>Corea del Sur</w:t>
+      </w:r>
+      <w:r>
+        <w:rPr>
+          <w:color w:val="000000"/>
+        </w:rPr>
+        <w:t xml:space="preserve"> y </w:t>
+      </w:r>
+      <w:r>
+        <w:rPr>
+          <w:b/>
+          <w:color w:val="000000"/>
+        </w:rPr>
+        <w:t>Corea del Norte</w:t>
+      </w:r>
+      <w:r>
+        <w:rPr>
+          <w:color w:val="000000"/>
+        </w:rPr>
+        <w:t xml:space="preserve">, la disputa por el estrecho de </w:t>
+      </w:r>
+      <w:r>
+        <w:rPr>
+          <w:b/>
+          <w:color w:val="000000"/>
+        </w:rPr>
+        <w:t>Taiwán</w:t>
+      </w:r>
+      <w:r>
+        <w:rPr>
+          <w:color w:val="000000"/>
+        </w:rPr>
+        <w:t xml:space="preserve"> </w:t>
+      </w:r>
+      <w:r>
+        <w:rPr>
+          <w:color w:val="000000"/>
+        </w:rPr>
         <w:t xml:space="preserve">entre la República Popular China y la China Nacionalista </w:t>
       </w:r>
       <w:r>
@@ -815,13 +908,52 @@
         <w:rPr>
           <w:color w:val="000000"/>
         </w:rPr>
-        <w:t xml:space="preserve">entre China y Japón, </w:t>
-      </w:r>
-      <w:r>
-        <w:rPr>
+        <w:t xml:space="preserve">entre </w:t>
+      </w:r>
+      <w:r>
+        <w:rPr>
+          <w:b/>
           <w:color w:val="000000"/>
         </w:rPr>
-        <w:t>indican conflictos que pueden representar confrontaciones entre potencias asiáticas</w:t>
+        <w:t xml:space="preserve">China </w:t>
+      </w:r>
+      <w:r>
+        <w:rPr>
+          <w:color w:val="000000"/>
+        </w:rPr>
+        <w:t xml:space="preserve">y </w:t>
+      </w:r>
+      <w:r>
+        <w:rPr>
+          <w:b/>
+          <w:color w:val="000000"/>
+        </w:rPr>
+        <w:t>Japón,</w:t>
+      </w:r>
+      <w:r>
+        <w:rPr>
+          <w:color w:val="000000"/>
+        </w:rPr>
+        <w:t xml:space="preserve"> </w:t>
+      </w:r>
+      <w:r>
+        <w:rPr>
+          <w:color w:val="000000"/>
+        </w:rPr>
+        <w:t xml:space="preserve">indican conflictos que pueden representar </w:t>
+      </w:r>
+      <w:r>
+        <w:rPr>
+          <w:b/>
+          <w:color w:val="000000"/>
+        </w:rPr>
+        <w:t>confrontaciones</w:t>
+      </w:r>
+      <w:r>
+        <w:rPr>
+          <w:color w:val="000000"/>
+        </w:rPr>
+        <w:t xml:space="preserve"> entre potencias asiáticas</w:t>
       </w:r>
       <w:r>
         <w:rPr>
@@ -867,12 +999,22 @@
           <w:sz w:val="24"/>
           <w:szCs w:val="24"/>
         </w:rPr>
-        <w:t xml:space="preserve">Amplía tus conocimientos sobre las islas </w:t>
+        <w:t xml:space="preserve">Amplía tus conocimientos sobre las </w:t>
+      </w:r>
+      <w:r>
+        <w:rPr>
+          <w:rFonts w:ascii="Times" w:hAnsi="Times"/>
+          <w:b/>
+          <w:sz w:val="24"/>
+          <w:szCs w:val="24"/>
+        </w:rPr>
+        <w:t xml:space="preserve">islas </w:t>
       </w:r>
       <w:proofErr w:type="spellStart"/>
       <w:r>
         <w:rPr>
           <w:rFonts w:ascii="Times" w:hAnsi="Times"/>
+          <w:b/>
           <w:sz w:val="24"/>
           <w:szCs w:val="24"/>
         </w:rPr>
@@ -1303,10 +1445,18 @@
         <w:rPr>
           <w:color w:val="000000"/>
         </w:rPr>
-        <w:t xml:space="preserve"> los expertos prevén tres escenarios. El primero de ellos destaca la integración económica</w:t>
-      </w:r>
-      <w:r>
-        <w:rPr>
+        <w:t xml:space="preserve"> los expertos prevén tres escenarios. El primero de ellos destaca la </w:t>
+      </w:r>
+      <w:r>
+        <w:rPr>
+          <w:b/>
+          <w:color w:val="000000"/>
+        </w:rPr>
+        <w:t>integración económica</w:t>
+      </w:r>
+      <w:r>
+        <w:rPr>
+          <w:b/>
           <w:color w:val="000000"/>
         </w:rPr>
         <w:t>,</w:t>
@@ -1355,24 +1505,44 @@
         <w:rPr>
           <w:color w:val="000000"/>
         </w:rPr>
-        <w:t xml:space="preserve">Un ejemplo de ello es la interdependencia entre las economías de China y Japón: China necesita de los desarrollos tecnológicos japoneses </w:t>
-      </w:r>
-      <w:r>
-        <w:rPr>
+        <w:t xml:space="preserve">Un ejemplo de ello es la interdependencia entre las economías de China y Japón: China necesita de los </w:t>
+      </w:r>
+      <w:r>
+        <w:rPr>
+          <w:b/>
           <w:color w:val="000000"/>
         </w:rPr>
+        <w:t>desarrollos tecnológicos</w:t>
+      </w:r>
+      <w:r>
+        <w:rPr>
+          <w:color w:val="000000"/>
+        </w:rPr>
+        <w:t xml:space="preserve"> japoneses </w:t>
+      </w:r>
+      <w:r>
+        <w:rPr>
+          <w:color w:val="000000"/>
+        </w:rPr>
         <w:t>y</w:t>
       </w:r>
       <w:r>
         <w:rPr>
           <w:color w:val="000000"/>
         </w:rPr>
-        <w:t xml:space="preserve"> de la estabilidad de la economía nipona; Japón requiere el gigante mercado chino</w:t>
-      </w:r>
-      <w:r>
-        <w:rPr>
+        <w:t xml:space="preserve"> de la estabilidad de la economía nipona; Japón requiere el gigante </w:t>
+      </w:r>
+      <w:r>
+        <w:rPr>
+          <w:b/>
           <w:color w:val="000000"/>
         </w:rPr>
+        <w:t>mercado chino</w:t>
+      </w:r>
+      <w:r>
+        <w:rPr>
+          <w:color w:val="000000"/>
+        </w:rPr>
         <w:t xml:space="preserve"> </w:t>
       </w:r>
       <w:r>
@@ -1397,7 +1567,20 @@
         <w:rPr>
           <w:color w:val="000000"/>
         </w:rPr>
-        <w:t xml:space="preserve"> la producción japonesa. </w:t>
+        <w:t xml:space="preserve"> la </w:t>
+      </w:r>
+      <w:r>
+        <w:rPr>
+          <w:b/>
+          <w:color w:val="000000"/>
+        </w:rPr>
+        <w:t>producción japonesa.</w:t>
+      </w:r>
+      <w:r>
+        <w:rPr>
+          <w:color w:val="000000"/>
+        </w:rPr>
+        <w:t xml:space="preserve"> </w:t>
       </w:r>
     </w:p>
     <w:p>
@@ -1414,7 +1597,20 @@
           <w:color w:val="000000"/>
         </w:rPr>
         <w:lastRenderedPageBreak/>
-        <w:t xml:space="preserve">Un ejemplo del escenario de integración, interdependencia y cooperación es la Asociación Transpacífica, acuerdo de libre comercio, tal como los acuerdos en América Latina, que establecerá lazos de cooperación entre los países de la región. </w:t>
+        <w:t xml:space="preserve">Un ejemplo del escenario de integración, interdependencia y cooperación es la </w:t>
+      </w:r>
+      <w:r>
+        <w:rPr>
+          <w:b/>
+          <w:color w:val="000000"/>
+        </w:rPr>
+        <w:t>Asociación Transpacífica,</w:t>
+      </w:r>
+      <w:r>
+        <w:rPr>
+          <w:color w:val="000000"/>
+        </w:rPr>
+        <w:t xml:space="preserve"> acuerdo de libre comercio, tal como los acuerdos en América Latina, que establecerá lazos de cooperación entre los países de la región. </w:t>
       </w:r>
     </w:p>
     <w:tbl>
@@ -1909,7 +2105,20 @@
         <w:rPr>
           <w:color w:val="000000"/>
         </w:rPr>
-        <w:t xml:space="preserve"> un escenario de confrontación. El caso de Corea del Norte es el más ejemplar. Herencia de la Guerra Fría, la</w:t>
+        <w:t xml:space="preserve"> un </w:t>
+      </w:r>
+      <w:r>
+        <w:rPr>
+          <w:b/>
+          <w:color w:val="000000"/>
+        </w:rPr>
+        <w:t>escenario de confrontación.</w:t>
+      </w:r>
+      <w:r>
+        <w:rPr>
+          <w:color w:val="000000"/>
+        </w:rPr>
+        <w:t xml:space="preserve"> El caso de Corea del Norte es el más ejemplar. Herencia de la Guerra Fría, la</w:t>
       </w:r>
       <w:r>
         <w:rPr>
@@ -1991,7 +2200,20 @@
         <w:rPr>
           <w:color w:val="000000"/>
         </w:rPr>
-        <w:t xml:space="preserve"> las amenazas nucleares del líder norcoreano Kim </w:t>
+        <w:t xml:space="preserve"> las </w:t>
+      </w:r>
+      <w:r>
+        <w:rPr>
+          <w:b/>
+          <w:color w:val="000000"/>
+        </w:rPr>
+        <w:t>amenazas nucleares</w:t>
+      </w:r>
+      <w:r>
+        <w:rPr>
+          <w:color w:val="000000"/>
+        </w:rPr>
+        <w:t xml:space="preserve"> del líder norcoreano Kim </w:t>
       </w:r>
       <w:proofErr w:type="spellStart"/>
       <w:r>
@@ -2005,13 +2227,27 @@
         <w:rPr>
           <w:color w:val="000000"/>
         </w:rPr>
-        <w:t xml:space="preserve"> Un o acuden a la dip</w:t>
-      </w:r>
-      <w:r>
-        <w:rPr>
+        <w:t xml:space="preserve"> Un o acuden a la </w:t>
+      </w:r>
+      <w:r>
+        <w:rPr>
+          <w:b/>
           <w:color w:val="000000"/>
         </w:rPr>
-        <w:t>lomacia y hacen concesiones al G</w:t>
+        <w:t>dip</w:t>
+      </w:r>
+      <w:r>
+        <w:rPr>
+          <w:b/>
+          <w:color w:val="000000"/>
+        </w:rPr>
+        <w:t>lomacia</w:t>
+      </w:r>
+      <w:r>
+        <w:rPr>
+          <w:color w:val="000000"/>
+        </w:rPr>
+        <w:t xml:space="preserve"> y hacen concesiones al G</w:t>
       </w:r>
       <w:r>
         <w:rPr>
@@ -2482,7 +2718,20 @@
         <w:rPr>
           <w:color w:val="000000"/>
         </w:rPr>
-        <w:t xml:space="preserve">obiernos de los dos países fomenten los nacionalismos y busquen apoyos en poblaciones niponas y chinas apáticas a las políticas de sus gobernantes. </w:t>
+        <w:t xml:space="preserve">obiernos de los dos países fomenten los </w:t>
+      </w:r>
+      <w:r>
+        <w:rPr>
+          <w:b/>
+          <w:color w:val="000000"/>
+        </w:rPr>
+        <w:t>nacionalismos</w:t>
+      </w:r>
+      <w:r>
+        <w:rPr>
+          <w:color w:val="000000"/>
+        </w:rPr>
+        <w:t xml:space="preserve"> y busquen apoyos en poblaciones niponas y chinas apáticas a las políticas de sus gobernantes. </w:t>
       </w:r>
     </w:p>
     <w:p>
@@ -2533,14 +2782,21 @@
       </w:r>
       <w:r>
         <w:rPr>
+          <w:b/>
           <w:color w:val="000000"/>
         </w:rPr>
-        <w:t xml:space="preserve">potencias asiáticas no pasarán a mayores, entre otras razones porque en la región pervive un equilibrio que conjuga el </w:t>
+        <w:t>potencias asiáticas</w:t>
       </w:r>
       <w:r>
         <w:rPr>
           <w:color w:val="000000"/>
         </w:rPr>
+        <w:t xml:space="preserve"> no pasarán a mayores, entre otras razones porque en la región pervive un equilibrio que conjuga el </w:t>
+      </w:r>
+      <w:r>
+        <w:rPr>
+          <w:color w:val="000000"/>
+        </w:rPr>
         <w:t xml:space="preserve">cada vez menor </w:t>
       </w:r>
       <w:r>
@@ -2559,19 +2815,59 @@
         <w:rPr>
           <w:color w:val="000000"/>
         </w:rPr>
-        <w:t xml:space="preserve">en la zona, la pérdida de la hegemonía de Japón en el plano mundial y local, el ascenso </w:t>
-      </w:r>
-      <w:r>
-        <w:rPr>
+        <w:t xml:space="preserve">en la zona, la pérdida de la </w:t>
+      </w:r>
+      <w:r>
+        <w:rPr>
+          <w:b/>
           <w:color w:val="000000"/>
         </w:rPr>
-        <w:t xml:space="preserve">de China </w:t>
+        <w:t>hegemonía de Japón</w:t>
       </w:r>
       <w:r>
         <w:rPr>
           <w:color w:val="000000"/>
         </w:rPr>
-        <w:t xml:space="preserve">como potencia y las continuas amenazas nucleares de Corea del Norte. </w:t>
+        <w:t xml:space="preserve"> en el plano mundial y local, el </w:t>
+      </w:r>
+      <w:r>
+        <w:rPr>
+          <w:b/>
+          <w:color w:val="000000"/>
+        </w:rPr>
+        <w:t xml:space="preserve">ascenso </w:t>
+      </w:r>
+      <w:r>
+        <w:rPr>
+          <w:b/>
+          <w:color w:val="000000"/>
+        </w:rPr>
+        <w:t>de China</w:t>
+      </w:r>
+      <w:r>
+        <w:rPr>
+          <w:color w:val="000000"/>
+        </w:rPr>
+        <w:t xml:space="preserve"> </w:t>
+      </w:r>
+      <w:r>
+        <w:rPr>
+          <w:color w:val="000000"/>
+        </w:rPr>
+        <w:t xml:space="preserve">como potencia y las continuas </w:t>
+      </w:r>
+      <w:r>
+        <w:rPr>
+          <w:b/>
+          <w:color w:val="000000"/>
+        </w:rPr>
+        <w:t>amenazas nucleares</w:t>
+      </w:r>
+      <w:r>
+        <w:rPr>
+          <w:color w:val="000000"/>
+        </w:rPr>
+        <w:t xml:space="preserve"> de Corea del Norte. </w:t>
       </w:r>
     </w:p>
     <w:p>
@@ -2958,13 +3254,52 @@
         <w:rPr>
           <w:color w:val="000000"/>
         </w:rPr>
-        <w:t xml:space="preserve">Un tercer escenario combina los dos anteriores, es decir, los de cooperación y conflicto. </w:t>
-      </w:r>
-      <w:r>
-        <w:rPr>
+        <w:t xml:space="preserve">Un tercer escenario combina los dos anteriores, es decir, los de </w:t>
+      </w:r>
+      <w:r>
+        <w:rPr>
+          <w:b/>
           <w:color w:val="000000"/>
         </w:rPr>
-        <w:t xml:space="preserve">Este escenario tiene en cuenta las crisis económicas por las cuales ha atravesado la región en diferentes periodos de finales del siglo </w:t>
+        <w:t>cooperación</w:t>
+      </w:r>
+      <w:r>
+        <w:rPr>
+          <w:color w:val="000000"/>
+        </w:rPr>
+        <w:t xml:space="preserve"> y </w:t>
+      </w:r>
+      <w:r>
+        <w:rPr>
+          <w:b/>
+          <w:color w:val="000000"/>
+        </w:rPr>
+        <w:t>conflicto.</w:t>
+      </w:r>
+      <w:r>
+        <w:rPr>
+          <w:color w:val="000000"/>
+        </w:rPr>
+        <w:t xml:space="preserve"> </w:t>
+      </w:r>
+      <w:r>
+        <w:rPr>
+          <w:color w:val="000000"/>
+        </w:rPr>
+        <w:t xml:space="preserve">Este escenario tiene en cuenta las </w:t>
+      </w:r>
+      <w:r>
+        <w:rPr>
+          <w:b/>
+          <w:color w:val="000000"/>
+        </w:rPr>
+        <w:t>crisis económicas</w:t>
+      </w:r>
+      <w:r>
+        <w:rPr>
+          <w:color w:val="000000"/>
+        </w:rPr>
+        <w:t xml:space="preserve"> por las cuales ha atravesado la región en diferentes periodos de finales del siglo </w:t>
       </w:r>
       <w:r>
         <w:rPr>
@@ -3006,7 +3341,20 @@
         <w:rPr>
           <w:color w:val="000000"/>
         </w:rPr>
-        <w:t xml:space="preserve">Las crisis económicas promueven políticas de seguridad, pero </w:t>
+        <w:t xml:space="preserve">Las crisis económicas promueven </w:t>
+      </w:r>
+      <w:r>
+        <w:rPr>
+          <w:b/>
+          <w:color w:val="000000"/>
+        </w:rPr>
+        <w:t>políticas de seguridad,</w:t>
+      </w:r>
+      <w:r>
+        <w:rPr>
+          <w:color w:val="000000"/>
+        </w:rPr>
+        <w:t xml:space="preserve"> pero </w:t>
       </w:r>
       <w:r>
         <w:rPr>
@@ -3046,7 +3394,20 @@
         <w:rPr>
           <w:color w:val="000000"/>
         </w:rPr>
-        <w:t>Para las culturas milenarias orientales, crisis significa tanto peligro como oportunidad</w:t>
+        <w:t xml:space="preserve">Para las </w:t>
+      </w:r>
+      <w:r>
+        <w:rPr>
+          <w:b/>
+          <w:color w:val="000000"/>
+        </w:rPr>
+        <w:t>culturas milenarias</w:t>
+      </w:r>
+      <w:r>
+        <w:rPr>
+          <w:color w:val="000000"/>
+        </w:rPr>
+        <w:t xml:space="preserve"> orientales, crisis significa tanto peligro como oportunidad</w:t>
       </w:r>
       <w:r>
         <w:rPr>
@@ -4215,12 +4576,14 @@
       </w:pPr>
       <w:r>
         <w:rPr>
+          <w:b/>
           <w:color w:val="000000"/>
         </w:rPr>
         <w:t>El foro</w:t>
       </w:r>
       <w:r>
         <w:rPr>
+          <w:b/>
           <w:color w:val="000000"/>
         </w:rPr>
         <w:t>,</w:t>
@@ -4229,7 +4592,20 @@
         <w:rPr>
           <w:color w:val="000000"/>
         </w:rPr>
-        <w:t xml:space="preserve"> creado en 1989, reúne a 21 países entre los cuales destacan aquellos ubicados en Asia-Pacífico. </w:t>
+        <w:t xml:space="preserve"> creado en 1989, reúne a 21 países entre los cuales destacan aquellos ubicados en </w:t>
+      </w:r>
+      <w:r>
+        <w:rPr>
+          <w:b/>
+          <w:color w:val="000000"/>
+        </w:rPr>
+        <w:t>Asia-Pacífico.</w:t>
+      </w:r>
+      <w:r>
+        <w:rPr>
+          <w:color w:val="000000"/>
+        </w:rPr>
+        <w:t xml:space="preserve"> </w:t>
       </w:r>
     </w:p>
     <w:p>
@@ -4328,27 +4704,50 @@
       </w:r>
       <w:r>
         <w:rPr>
+          <w:b/>
           <w:color w:val="000000"/>
         </w:rPr>
         <w:t>“</w:t>
       </w:r>
       <w:r>
         <w:rPr>
+          <w:b/>
           <w:color w:val="000000"/>
         </w:rPr>
-        <w:t>comercio, más comercio y distención política</w:t>
+        <w:t xml:space="preserve">comercio, </w:t>
       </w:r>
       <w:r>
         <w:rPr>
           <w:color w:val="000000"/>
         </w:rPr>
+        <w:t xml:space="preserve">más comercio y </w:t>
+      </w:r>
+      <w:r>
+        <w:rPr>
+          <w:b/>
+          <w:color w:val="000000"/>
+        </w:rPr>
+        <w:t>distención política</w:t>
+      </w:r>
+      <w:r>
+        <w:rPr>
+          <w:b/>
+          <w:color w:val="000000"/>
+        </w:rPr>
         <w:t>”</w:t>
       </w:r>
       <w:r>
         <w:rPr>
+          <w:b/>
           <w:color w:val="000000"/>
         </w:rPr>
-        <w:t xml:space="preserve">. </w:t>
+        <w:t>.</w:t>
+      </w:r>
+      <w:r>
+        <w:rPr>
+          <w:color w:val="000000"/>
+        </w:rPr>
+        <w:t xml:space="preserve"> </w:t>
       </w:r>
     </w:p>
     <w:p>
@@ -4376,12 +4775,38 @@
         <w:rPr>
           <w:color w:val="000000"/>
         </w:rPr>
-        <w:t xml:space="preserve"> acuerdos de libre comercio tanto bilateral como multilateral. </w:t>
-      </w:r>
-      <w:r>
-        <w:rPr>
+        <w:t xml:space="preserve"> acuerdos de libre comercio tanto </w:t>
+      </w:r>
+      <w:r>
+        <w:rPr>
+          <w:b/>
           <w:color w:val="000000"/>
         </w:rPr>
+        <w:t>bilateral</w:t>
+      </w:r>
+      <w:r>
+        <w:rPr>
+          <w:color w:val="000000"/>
+        </w:rPr>
+        <w:t xml:space="preserve"> como </w:t>
+      </w:r>
+      <w:r>
+        <w:rPr>
+          <w:b/>
+          <w:color w:val="000000"/>
+        </w:rPr>
+        <w:t>multilateral.</w:t>
+      </w:r>
+      <w:r>
+        <w:rPr>
+          <w:color w:val="000000"/>
+        </w:rPr>
+        <w:t xml:space="preserve"> </w:t>
+      </w:r>
+      <w:r>
+        <w:rPr>
+          <w:color w:val="000000"/>
+        </w:rPr>
         <w:t>Estados Unidos y China</w:t>
       </w:r>
       <w:r>
@@ -4424,7 +4849,33 @@
         <w:rPr>
           <w:color w:val="000000"/>
         </w:rPr>
-        <w:t xml:space="preserve"> políticas de distención y acercamiento entre aquellos países que tienen disputas territoriales y políticas, como China y Japón.</w:t>
+        <w:t xml:space="preserve"> políticas de distención y acercamiento entre aquellos países que tienen </w:t>
+      </w:r>
+      <w:r>
+        <w:rPr>
+          <w:b/>
+          <w:color w:val="000000"/>
+        </w:rPr>
+        <w:t>disputas territoriales</w:t>
+      </w:r>
+      <w:r>
+        <w:rPr>
+          <w:color w:val="000000"/>
+        </w:rPr>
+        <w:t xml:space="preserve"> </w:t>
+      </w:r>
+      <w:r>
+        <w:rPr>
+          <w:b/>
+          <w:color w:val="000000"/>
+        </w:rPr>
+        <w:t>y políticas,</w:t>
+      </w:r>
+      <w:r>
+        <w:rPr>
+          <w:color w:val="000000"/>
+        </w:rPr>
+        <w:t xml:space="preserve"> como China y Japón.</w:t>
       </w:r>
     </w:p>
     <w:p>
@@ -4921,7 +5372,20 @@
         <w:rPr>
           <w:color w:val="000000"/>
         </w:rPr>
-        <w:t xml:space="preserve"> la eliminación de las barreras arancelarias, con lo cual aumenta el intercambio y el comercio de bienes tecnológicos. </w:t>
+        <w:t xml:space="preserve"> la eliminación de las </w:t>
+      </w:r>
+      <w:r>
+        <w:rPr>
+          <w:b/>
+          <w:color w:val="000000"/>
+        </w:rPr>
+        <w:t>barreras arancelarias,</w:t>
+      </w:r>
+      <w:r>
+        <w:rPr>
+          <w:color w:val="000000"/>
+        </w:rPr>
+        <w:t xml:space="preserve"> con lo cual aumenta el intercambio y el comercio de bienes tecnológicos. </w:t>
       </w:r>
     </w:p>
     <w:p>
@@ -4955,7 +5419,20 @@
         <w:rPr>
           <w:color w:val="000000"/>
         </w:rPr>
-        <w:t>incrementará los intercambios comerciales de 1.000 millones de dólares a 4</w:t>
+        <w:t xml:space="preserve">incrementará los </w:t>
+      </w:r>
+      <w:r>
+        <w:rPr>
+          <w:b/>
+          <w:color w:val="000000"/>
+        </w:rPr>
+        <w:t>intercambios comerciales</w:t>
+      </w:r>
+      <w:r>
+        <w:rPr>
+          <w:color w:val="000000"/>
+        </w:rPr>
+        <w:t xml:space="preserve"> de 1.000 millones de dólares a 4</w:t>
       </w:r>
       <w:r>
         <w:rPr>
@@ -4983,7 +5460,20 @@
         <w:rPr>
           <w:color w:val="000000"/>
         </w:rPr>
-        <w:t xml:space="preserve">La reducción de aduanas beneficia a equipos médicos, sistemas </w:t>
+        <w:t xml:space="preserve">La </w:t>
+      </w:r>
+      <w:r>
+        <w:rPr>
+          <w:b/>
+          <w:color w:val="000000"/>
+        </w:rPr>
+        <w:t>reducción de aduanas</w:t>
+      </w:r>
+      <w:r>
+        <w:rPr>
+          <w:color w:val="000000"/>
+        </w:rPr>
+        <w:t xml:space="preserve"> beneficia a equipos médicos, sistemas </w:t>
       </w:r>
       <w:proofErr w:type="spellStart"/>
       <w:r>
@@ -5046,13 +5536,27 @@
         <w:rPr>
           <w:color w:val="000000"/>
         </w:rPr>
-        <w:t>ueve el acercamiento entre los G</w:t>
-      </w:r>
-      <w:r>
-        <w:rPr>
+        <w:t xml:space="preserve">ueve el </w:t>
+      </w:r>
+      <w:r>
+        <w:rPr>
+          <w:b/>
           <w:color w:val="000000"/>
         </w:rPr>
-        <w:t>obiernos de Japón y China para que lleguen a acuerdo</w:t>
+        <w:t>acercamiento entre los G</w:t>
+      </w:r>
+      <w:r>
+        <w:rPr>
+          <w:b/>
+          <w:color w:val="000000"/>
+        </w:rPr>
+        <w:t>obiernos</w:t>
+      </w:r>
+      <w:r>
+        <w:rPr>
+          <w:color w:val="000000"/>
+        </w:rPr>
+        <w:t xml:space="preserve"> de Japón y China para que lleguen a acuerdo</w:t>
       </w:r>
       <w:r>
         <w:rPr>
@@ -5530,11 +6034,19 @@
         <w:rPr>
           <w:color w:val="000000"/>
         </w:rPr>
-        <w:t xml:space="preserve"> Acuerdo Transpacífico (</w:t>
+        <w:t xml:space="preserve"> </w:t>
+      </w:r>
+      <w:r>
+        <w:rPr>
+          <w:b/>
+          <w:color w:val="000000"/>
+        </w:rPr>
+        <w:t>Acuerdo Transpacífico (</w:t>
       </w:r>
       <w:proofErr w:type="spellStart"/>
       <w:r>
         <w:rPr>
+          <w:b/>
           <w:smallCaps/>
           <w:color w:val="000000"/>
         </w:rPr>
@@ -5543,9 +6055,16 @@
       <w:proofErr w:type="spellEnd"/>
       <w:r>
         <w:rPr>
+          <w:b/>
           <w:color w:val="000000"/>
         </w:rPr>
-        <w:t xml:space="preserve">) promovido por los Estados Unidos integraría un bloque comercial que va desde Vietnam hasta Chile e </w:t>
+        <w:t>)</w:t>
+      </w:r>
+      <w:r>
+        <w:rPr>
+          <w:color w:val="000000"/>
+        </w:rPr>
+        <w:t xml:space="preserve"> promovido por los Estados Unidos integraría un bloque comercial que va desde Vietnam hasta Chile e </w:t>
       </w:r>
       <w:r>
         <w:rPr>
@@ -5591,11 +6110,19 @@
         <w:rPr>
           <w:color w:val="000000"/>
         </w:rPr>
-        <w:t>Frente a la propuesta de los Estados Unidos de un Acuerdo Transpacífico, China impulsa un área de Libre Comercio de Asia Pacífico (</w:t>
+        <w:t xml:space="preserve">Frente a la propuesta de los Estados Unidos de un Acuerdo Transpacífico, China impulsa un área de </w:t>
+      </w:r>
+      <w:r>
+        <w:rPr>
+          <w:b/>
+          <w:color w:val="000000"/>
+        </w:rPr>
+        <w:t>Libre Comercio de Asia Pacífico (</w:t>
       </w:r>
       <w:proofErr w:type="spellStart"/>
       <w:r>
         <w:rPr>
+          <w:b/>
           <w:smallCaps/>
           <w:color w:val="000000"/>
         </w:rPr>
@@ -5604,9 +6131,16 @@
       <w:proofErr w:type="spellEnd"/>
       <w:r>
         <w:rPr>
+          <w:b/>
           <w:color w:val="000000"/>
         </w:rPr>
-        <w:t xml:space="preserve">), </w:t>
+        <w:t>),</w:t>
+      </w:r>
+      <w:r>
+        <w:rPr>
+          <w:color w:val="000000"/>
+        </w:rPr>
+        <w:t xml:space="preserve"> </w:t>
       </w:r>
       <w:r>
         <w:rPr>
@@ -5691,9 +6225,16 @@
       </w:r>
       <w:r>
         <w:rPr>
+          <w:b/>
           <w:color w:val="000000"/>
         </w:rPr>
-        <w:t>superávit comercial de 62.800 millones de dólares.</w:t>
+        <w:t>superávit comercial</w:t>
+      </w:r>
+      <w:r>
+        <w:rPr>
+          <w:color w:val="000000"/>
+        </w:rPr>
+        <w:t xml:space="preserve"> de 62.800 millones de dólares.</w:t>
       </w:r>
     </w:p>
     <w:p>
@@ -6094,16 +6635,7 @@
                 <w:szCs w:val="18"/>
                 <w:lang w:val="es-ES_tradnl"/>
               </w:rPr>
-              <w:t>D</w:t>
-            </w:r>
-            <w:r>
-              <w:rPr>
-                <w:rFonts w:ascii="Arial" w:hAnsi="Arial" w:cs="Arial"/>
-                <w:sz w:val="18"/>
-                <w:szCs w:val="18"/>
-                <w:lang w:val="es-ES_tradnl"/>
-              </w:rPr>
-              <w:t>iscurso pronunciado por el presidente chino</w:t>
+              <w:t>Discurso pronunciado por el presidente chino</w:t>
             </w:r>
           </w:p>
         </w:tc>
@@ -6231,7 +6763,20 @@
         <w:rPr>
           <w:color w:val="000000"/>
         </w:rPr>
-        <w:t>La República Popular China es una potencia económica, comercial y militar en ascenso</w:t>
+        <w:t xml:space="preserve">La </w:t>
+      </w:r>
+      <w:r>
+        <w:rPr>
+          <w:b/>
+          <w:color w:val="000000"/>
+        </w:rPr>
+        <w:t>República Popular China</w:t>
+      </w:r>
+      <w:r>
+        <w:rPr>
+          <w:color w:val="000000"/>
+        </w:rPr>
+        <w:t xml:space="preserve"> es una potencia económica, comercial y militar en ascenso</w:t>
       </w:r>
       <w:r>
         <w:rPr>
@@ -6880,7 +7425,27 @@
           <w:szCs w:val="24"/>
           <w:lang w:eastAsia="es-CO"/>
         </w:rPr>
-        <w:t xml:space="preserve"> China mantuvo crecimientos económicos que rondaban el 10%. A comienzos del siglo </w:t>
+        <w:t xml:space="preserve"> China mantuvo </w:t>
+      </w:r>
+      <w:r>
+        <w:rPr>
+          <w:rFonts w:ascii="Times New Roman" w:eastAsia="Times New Roman" w:hAnsi="Times New Roman" w:cs="Times New Roman"/>
+          <w:bCs/>
+          <w:sz w:val="24"/>
+          <w:szCs w:val="24"/>
+          <w:lang w:eastAsia="es-CO"/>
+        </w:rPr>
+        <w:t>crecimientos económicos</w:t>
+      </w:r>
+      <w:r>
+        <w:rPr>
+          <w:rFonts w:ascii="Times New Roman" w:eastAsia="Times New Roman" w:hAnsi="Times New Roman" w:cs="Times New Roman"/>
+          <w:bCs/>
+          <w:sz w:val="24"/>
+          <w:szCs w:val="24"/>
+          <w:lang w:eastAsia="es-CO"/>
+        </w:rPr>
+        <w:t xml:space="preserve"> que rondaban el 10%. A comienzos del siglo </w:t>
       </w:r>
       <w:r>
         <w:rPr>
@@ -7572,7 +8137,30 @@
           <w:szCs w:val="24"/>
           <w:lang w:eastAsia="es-CO"/>
         </w:rPr>
-        <w:t xml:space="preserve">Uno de los problemas más álgidos y que afectan a la población china es la contaminación. </w:t>
+        <w:t xml:space="preserve">Uno de los problemas más álgidos y que afectan a la población china es la </w:t>
+      </w:r>
+      <w:r>
+        <w:rPr>
+          <w:rFonts w:ascii="Times New Roman" w:eastAsia="Times New Roman" w:hAnsi="Times New Roman" w:cs="Times New Roman"/>
+          <w:b/>
+          <w:bCs/>
+          <w:color w:val="333333"/>
+          <w:sz w:val="24"/>
+          <w:szCs w:val="24"/>
+          <w:lang w:eastAsia="es-CO"/>
+        </w:rPr>
+        <w:t>contaminación.</w:t>
+      </w:r>
+      <w:r>
+        <w:rPr>
+          <w:rFonts w:ascii="Times New Roman" w:eastAsia="Times New Roman" w:hAnsi="Times New Roman" w:cs="Times New Roman"/>
+          <w:bCs/>
+          <w:color w:val="333333"/>
+          <w:sz w:val="24"/>
+          <w:szCs w:val="24"/>
+          <w:lang w:eastAsia="es-CO"/>
+        </w:rPr>
+        <w:t xml:space="preserve"> </w:t>
       </w:r>
       <w:r>
         <w:rPr>
@@ -7592,6 +8180,7 @@
         <w:spacing w:after="225" w:line="240" w:lineRule="auto"/>
         <w:rPr>
           <w:rFonts w:ascii="Times New Roman" w:eastAsia="Times New Roman" w:hAnsi="Times New Roman" w:cs="Times New Roman"/>
+          <w:b/>
           <w:bCs/>
           <w:color w:val="333333"/>
           <w:sz w:val="24"/>
@@ -7652,7 +8241,19 @@
           <w:szCs w:val="24"/>
           <w:lang w:eastAsia="es-CO"/>
         </w:rPr>
-        <w:t xml:space="preserve">obiernos se han comprometido a enfrentar estos problemas con políticas que castigan con severidad a quienes causan daños al ambiente. </w:t>
+        <w:t xml:space="preserve">obiernos se han comprometido a enfrentar estos problemas con políticas que castigan con severidad a quienes causan </w:t>
+      </w:r>
+      <w:r>
+        <w:rPr>
+          <w:rFonts w:ascii="Times New Roman" w:eastAsia="Times New Roman" w:hAnsi="Times New Roman" w:cs="Times New Roman"/>
+          <w:b/>
+          <w:bCs/>
+          <w:color w:val="333333"/>
+          <w:sz w:val="24"/>
+          <w:szCs w:val="24"/>
+          <w:lang w:eastAsia="es-CO"/>
+        </w:rPr>
+        <w:t xml:space="preserve">daños al ambiente. </w:t>
       </w:r>
     </w:p>
     <w:p>
@@ -7733,7 +8334,30 @@
           <w:szCs w:val="24"/>
           <w:lang w:eastAsia="es-CO"/>
         </w:rPr>
-        <w:t xml:space="preserve">obierno al respecto es desestimular la corrupción en las altas y bajas esferas del Partido Comunista Chino. </w:t>
+        <w:t xml:space="preserve">obierno al respecto es desestimular la corrupción en las altas y bajas esferas del </w:t>
+      </w:r>
+      <w:r>
+        <w:rPr>
+          <w:rFonts w:ascii="Times New Roman" w:eastAsia="Times New Roman" w:hAnsi="Times New Roman" w:cs="Times New Roman"/>
+          <w:b/>
+          <w:bCs/>
+          <w:color w:val="333333"/>
+          <w:sz w:val="24"/>
+          <w:szCs w:val="24"/>
+          <w:lang w:eastAsia="es-CO"/>
+        </w:rPr>
+        <w:t>Partido Comunista Chino.</w:t>
+      </w:r>
+      <w:r>
+        <w:rPr>
+          <w:rFonts w:ascii="Times New Roman" w:eastAsia="Times New Roman" w:hAnsi="Times New Roman" w:cs="Times New Roman"/>
+          <w:bCs/>
+          <w:color w:val="333333"/>
+          <w:sz w:val="24"/>
+          <w:szCs w:val="24"/>
+          <w:lang w:eastAsia="es-CO"/>
+        </w:rPr>
+        <w:t xml:space="preserve"> </w:t>
       </w:r>
     </w:p>
     <w:p>
@@ -9035,7 +9659,30 @@
           <w:szCs w:val="24"/>
           <w:lang w:eastAsia="es-CO"/>
         </w:rPr>
-        <w:t xml:space="preserve"> África reporta avances y desafíos en diferentes aspectos. Por ejemplo, en educación</w:t>
+        <w:t xml:space="preserve"> </w:t>
+      </w:r>
+      <w:r>
+        <w:rPr>
+          <w:rFonts w:ascii="Times New Roman" w:eastAsia="Times New Roman" w:hAnsi="Times New Roman" w:cs="Times New Roman"/>
+          <w:b/>
+          <w:bCs/>
+          <w:color w:val="333333"/>
+          <w:sz w:val="24"/>
+          <w:szCs w:val="24"/>
+          <w:lang w:eastAsia="es-CO"/>
+        </w:rPr>
+        <w:t xml:space="preserve">África </w:t>
+      </w:r>
+      <w:r>
+        <w:rPr>
+          <w:rFonts w:ascii="Times New Roman" w:eastAsia="Times New Roman" w:hAnsi="Times New Roman" w:cs="Times New Roman"/>
+          <w:bCs/>
+          <w:color w:val="333333"/>
+          <w:sz w:val="24"/>
+          <w:szCs w:val="24"/>
+          <w:lang w:eastAsia="es-CO"/>
+        </w:rPr>
+        <w:t>reporta avances y desafíos en diferentes aspectos. Por ejemplo, en educación</w:t>
       </w:r>
       <w:r>
         <w:rPr>
@@ -9126,11 +9773,24 @@
           <w:szCs w:val="24"/>
           <w:lang w:eastAsia="es-CO"/>
         </w:rPr>
-        <w:t>No obstante, en otros renglones el panorama es diferente. Es el caso de la inseguridad alimentaria</w:t>
-      </w:r>
-      <w:r>
-        <w:rPr>
-          <w:rFonts w:ascii="Times New Roman" w:eastAsia="Times New Roman" w:hAnsi="Times New Roman" w:cs="Times New Roman"/>
+        <w:t xml:space="preserve">No obstante, en otros renglones el panorama es diferente. Es el caso de la </w:t>
+      </w:r>
+      <w:r>
+        <w:rPr>
+          <w:rFonts w:ascii="Times New Roman" w:eastAsia="Times New Roman" w:hAnsi="Times New Roman" w:cs="Times New Roman"/>
+          <w:b/>
+          <w:bCs/>
+          <w:color w:val="333333"/>
+          <w:sz w:val="24"/>
+          <w:szCs w:val="24"/>
+          <w:lang w:eastAsia="es-CO"/>
+        </w:rPr>
+        <w:t>inseguridad alimentaria</w:t>
+      </w:r>
+      <w:r>
+        <w:rPr>
+          <w:rFonts w:ascii="Times New Roman" w:eastAsia="Times New Roman" w:hAnsi="Times New Roman" w:cs="Times New Roman"/>
+          <w:b/>
           <w:bCs/>
           <w:color w:val="333333"/>
           <w:sz w:val="24"/>
@@ -9148,7 +9808,30 @@
           <w:szCs w:val="24"/>
           <w:lang w:eastAsia="es-CO"/>
         </w:rPr>
-        <w:t xml:space="preserve"> posible por las escasas precipitaciones, el conflicto y el desplazamiento de la población, situaciones que afectan más al oriente del continente. </w:t>
+        <w:t xml:space="preserve"> posible por las escasas precipitaciones, el conflicto y el </w:t>
+      </w:r>
+      <w:r>
+        <w:rPr>
+          <w:rFonts w:ascii="Times New Roman" w:eastAsia="Times New Roman" w:hAnsi="Times New Roman" w:cs="Times New Roman"/>
+          <w:b/>
+          <w:bCs/>
+          <w:color w:val="333333"/>
+          <w:sz w:val="24"/>
+          <w:szCs w:val="24"/>
+          <w:lang w:eastAsia="es-CO"/>
+        </w:rPr>
+        <w:t>desplazamiento</w:t>
+      </w:r>
+      <w:r>
+        <w:rPr>
+          <w:rFonts w:ascii="Times New Roman" w:eastAsia="Times New Roman" w:hAnsi="Times New Roman" w:cs="Times New Roman"/>
+          <w:bCs/>
+          <w:color w:val="333333"/>
+          <w:sz w:val="24"/>
+          <w:szCs w:val="24"/>
+          <w:lang w:eastAsia="es-CO"/>
+        </w:rPr>
+        <w:t xml:space="preserve"> de la población, situaciones que afectan más al oriente del continente. </w:t>
       </w:r>
     </w:p>
     <w:p>
@@ -9892,7 +10575,30 @@
           <w:szCs w:val="24"/>
           <w:lang w:eastAsia="es-CO"/>
         </w:rPr>
-        <w:t xml:space="preserve"> millones de personas dependen de la ayuda alimentaria que provee la Organización de Naciones Unidas para la Agricultura y la Alimentación (</w:t>
+        <w:t xml:space="preserve"> millones de personas dependen de la </w:t>
+      </w:r>
+      <w:r>
+        <w:rPr>
+          <w:rFonts w:ascii="Times New Roman" w:eastAsia="Times New Roman" w:hAnsi="Times New Roman" w:cs="Times New Roman"/>
+          <w:b/>
+          <w:bCs/>
+          <w:color w:val="333333"/>
+          <w:sz w:val="24"/>
+          <w:szCs w:val="24"/>
+          <w:lang w:eastAsia="es-CO"/>
+        </w:rPr>
+        <w:t>ayuda alimentaria</w:t>
+      </w:r>
+      <w:r>
+        <w:rPr>
+          <w:rFonts w:ascii="Times New Roman" w:eastAsia="Times New Roman" w:hAnsi="Times New Roman" w:cs="Times New Roman"/>
+          <w:bCs/>
+          <w:color w:val="333333"/>
+          <w:sz w:val="24"/>
+          <w:szCs w:val="24"/>
+          <w:lang w:eastAsia="es-CO"/>
+        </w:rPr>
+        <w:t xml:space="preserve"> que provee la Organización de Naciones Unidas para la Agricultura y la Alimentación (</w:t>
       </w:r>
       <w:proofErr w:type="spellStart"/>
       <w:r>
@@ -10434,7 +11140,30 @@
           <w:szCs w:val="24"/>
           <w:lang w:eastAsia="es-CO"/>
         </w:rPr>
-        <w:t xml:space="preserve"> se enfrentan en los últimos años a una serie de malas cosechas, es decir, que se recolecta de productos como maíz o sorgo menos del 50% esperado. Esto es</w:t>
+        <w:t xml:space="preserve"> se enfrentan en los últimos años a una serie de </w:t>
+      </w:r>
+      <w:r>
+        <w:rPr>
+          <w:rFonts w:ascii="Times New Roman" w:eastAsia="Times New Roman" w:hAnsi="Times New Roman" w:cs="Times New Roman"/>
+          <w:b/>
+          <w:bCs/>
+          <w:color w:val="333333"/>
+          <w:sz w:val="24"/>
+          <w:szCs w:val="24"/>
+          <w:lang w:eastAsia="es-CO"/>
+        </w:rPr>
+        <w:t>malas cosechas,</w:t>
+      </w:r>
+      <w:r>
+        <w:rPr>
+          <w:rFonts w:ascii="Times New Roman" w:eastAsia="Times New Roman" w:hAnsi="Times New Roman" w:cs="Times New Roman"/>
+          <w:bCs/>
+          <w:color w:val="333333"/>
+          <w:sz w:val="24"/>
+          <w:szCs w:val="24"/>
+          <w:lang w:eastAsia="es-CO"/>
+        </w:rPr>
+        <w:t xml:space="preserve"> es decir, que se recolecta de productos como maíz o sorgo menos del 50% esperado. Esto es</w:t>
       </w:r>
       <w:r>
         <w:rPr>
@@ -10472,13 +11201,25 @@
       <w:r>
         <w:rPr>
           <w:rFonts w:ascii="Times New Roman" w:eastAsia="Times New Roman" w:hAnsi="Times New Roman" w:cs="Times New Roman"/>
-          <w:bCs/>
-          <w:color w:val="333333"/>
-          <w:sz w:val="24"/>
-          <w:szCs w:val="24"/>
-          <w:lang w:eastAsia="es-CO"/>
-        </w:rPr>
-        <w:t xml:space="preserve">inseguridad alimentaria. </w:t>
+          <w:b/>
+          <w:bCs/>
+          <w:color w:val="333333"/>
+          <w:sz w:val="24"/>
+          <w:szCs w:val="24"/>
+          <w:lang w:eastAsia="es-CO"/>
+        </w:rPr>
+        <w:t>inseguridad alimentaria.</w:t>
+      </w:r>
+      <w:r>
+        <w:rPr>
+          <w:rFonts w:ascii="Times New Roman" w:eastAsia="Times New Roman" w:hAnsi="Times New Roman" w:cs="Times New Roman"/>
+          <w:bCs/>
+          <w:color w:val="333333"/>
+          <w:sz w:val="24"/>
+          <w:szCs w:val="24"/>
+          <w:lang w:eastAsia="es-CO"/>
+        </w:rPr>
+        <w:t xml:space="preserve"> </w:t>
       </w:r>
     </w:p>
     <w:p>
@@ -10525,7 +11266,30 @@
           <w:szCs w:val="24"/>
           <w:lang w:eastAsia="es-CO"/>
         </w:rPr>
-        <w:t xml:space="preserve"> donde la suma de escasez de maíz por malas cosechas, el agotamiento de reservas nacionales de cereales, la restricción en las exportaciones de países limítrofes y los altos precios </w:t>
+        <w:t xml:space="preserve"> donde la suma de escasez de maíz por malas cosechas, el agotamiento de reservas nacionales de cereales, la </w:t>
+      </w:r>
+      <w:r>
+        <w:rPr>
+          <w:rFonts w:ascii="Times New Roman" w:eastAsia="Times New Roman" w:hAnsi="Times New Roman" w:cs="Times New Roman"/>
+          <w:b/>
+          <w:bCs/>
+          <w:color w:val="333333"/>
+          <w:sz w:val="24"/>
+          <w:szCs w:val="24"/>
+          <w:lang w:eastAsia="es-CO"/>
+        </w:rPr>
+        <w:t>restricción en las exportaciones</w:t>
+      </w:r>
+      <w:r>
+        <w:rPr>
+          <w:rFonts w:ascii="Times New Roman" w:eastAsia="Times New Roman" w:hAnsi="Times New Roman" w:cs="Times New Roman"/>
+          <w:bCs/>
+          <w:color w:val="333333"/>
+          <w:sz w:val="24"/>
+          <w:szCs w:val="24"/>
+          <w:lang w:eastAsia="es-CO"/>
+        </w:rPr>
+        <w:t xml:space="preserve"> de países limítrofes y los altos precios </w:t>
       </w:r>
       <w:proofErr w:type="gramStart"/>
       <w:r>
@@ -10782,7 +11546,30 @@
           <w:szCs w:val="24"/>
           <w:lang w:eastAsia="es-CO"/>
         </w:rPr>
-        <w:t xml:space="preserve"> mantiene el peor conflicto del planeta</w:t>
+        <w:t xml:space="preserve"> mantiene el peor </w:t>
+      </w:r>
+      <w:r>
+        <w:rPr>
+          <w:rFonts w:ascii="Times New Roman" w:eastAsia="Times New Roman" w:hAnsi="Times New Roman" w:cs="Times New Roman"/>
+          <w:b/>
+          <w:bCs/>
+          <w:color w:val="333333"/>
+          <w:sz w:val="24"/>
+          <w:szCs w:val="24"/>
+          <w:lang w:eastAsia="es-CO"/>
+        </w:rPr>
+        <w:t>conflicto</w:t>
+      </w:r>
+      <w:r>
+        <w:rPr>
+          <w:rFonts w:ascii="Times New Roman" w:eastAsia="Times New Roman" w:hAnsi="Times New Roman" w:cs="Times New Roman"/>
+          <w:bCs/>
+          <w:color w:val="333333"/>
+          <w:sz w:val="24"/>
+          <w:szCs w:val="24"/>
+          <w:lang w:eastAsia="es-CO"/>
+        </w:rPr>
+        <w:t xml:space="preserve"> del planeta</w:t>
       </w:r>
       <w:r>
         <w:rPr>
@@ -10897,7 +11684,30 @@
           <w:szCs w:val="24"/>
           <w:lang w:eastAsia="es-CO"/>
         </w:rPr>
-        <w:t xml:space="preserve"> esfuerzos para terminar o aminorar la guerra civil que </w:t>
+        <w:t xml:space="preserve"> esfuerzos para terminar o aminorar la </w:t>
+      </w:r>
+      <w:r>
+        <w:rPr>
+          <w:rFonts w:ascii="Times New Roman" w:eastAsia="Times New Roman" w:hAnsi="Times New Roman" w:cs="Times New Roman"/>
+          <w:b/>
+          <w:bCs/>
+          <w:color w:val="333333"/>
+          <w:sz w:val="24"/>
+          <w:szCs w:val="24"/>
+          <w:lang w:eastAsia="es-CO"/>
+        </w:rPr>
+        <w:t>guerra civil</w:t>
+      </w:r>
+      <w:r>
+        <w:rPr>
+          <w:rFonts w:ascii="Times New Roman" w:eastAsia="Times New Roman" w:hAnsi="Times New Roman" w:cs="Times New Roman"/>
+          <w:bCs/>
+          <w:color w:val="333333"/>
+          <w:sz w:val="24"/>
+          <w:szCs w:val="24"/>
+          <w:lang w:eastAsia="es-CO"/>
+        </w:rPr>
+        <w:t xml:space="preserve"> que </w:t>
       </w:r>
       <w:r>
         <w:rPr>
@@ -10955,7 +11765,30 @@
           <w:szCs w:val="24"/>
           <w:lang w:eastAsia="es-CO"/>
         </w:rPr>
-        <w:t xml:space="preserve">La República Centroafricana es el santuario de criminales no solo de África sino del mundo. Ahí tienen asiento milicias de Sudán del Sur, Chad, Congo y criminales de guerra como Joseph </w:t>
+        <w:t xml:space="preserve">La República Centroafricana es el </w:t>
+      </w:r>
+      <w:r>
+        <w:rPr>
+          <w:rFonts w:ascii="Times New Roman" w:eastAsia="Times New Roman" w:hAnsi="Times New Roman" w:cs="Times New Roman"/>
+          <w:b/>
+          <w:bCs/>
+          <w:color w:val="333333"/>
+          <w:sz w:val="24"/>
+          <w:szCs w:val="24"/>
+          <w:lang w:eastAsia="es-CO"/>
+        </w:rPr>
+        <w:t>santuario de criminales</w:t>
+      </w:r>
+      <w:r>
+        <w:rPr>
+          <w:rFonts w:ascii="Times New Roman" w:eastAsia="Times New Roman" w:hAnsi="Times New Roman" w:cs="Times New Roman"/>
+          <w:bCs/>
+          <w:color w:val="333333"/>
+          <w:sz w:val="24"/>
+          <w:szCs w:val="24"/>
+          <w:lang w:eastAsia="es-CO"/>
+        </w:rPr>
+        <w:t xml:space="preserve"> no solo de África sino del mundo. Ahí tienen asiento milicias de Sudán del Sur, Chad, Congo y criminales de guerra como Joseph </w:t>
       </w:r>
       <w:proofErr w:type="spellStart"/>
       <w:r>
@@ -11653,7 +12486,30 @@
           <w:szCs w:val="24"/>
           <w:lang w:eastAsia="es-CO"/>
         </w:rPr>
-        <w:t xml:space="preserve"> el auge de grupos extremistas vinculados al </w:t>
+        <w:t xml:space="preserve"> el auge de </w:t>
+      </w:r>
+      <w:r>
+        <w:rPr>
+          <w:rFonts w:ascii="Times New Roman" w:eastAsia="Times New Roman" w:hAnsi="Times New Roman" w:cs="Times New Roman"/>
+          <w:b/>
+          <w:bCs/>
+          <w:color w:val="333333"/>
+          <w:sz w:val="24"/>
+          <w:szCs w:val="24"/>
+          <w:lang w:eastAsia="es-CO"/>
+        </w:rPr>
+        <w:t>grupos extremistas</w:t>
+      </w:r>
+      <w:r>
+        <w:rPr>
+          <w:rFonts w:ascii="Times New Roman" w:eastAsia="Times New Roman" w:hAnsi="Times New Roman" w:cs="Times New Roman"/>
+          <w:bCs/>
+          <w:color w:val="333333"/>
+          <w:sz w:val="24"/>
+          <w:szCs w:val="24"/>
+          <w:lang w:eastAsia="es-CO"/>
+        </w:rPr>
+        <w:t xml:space="preserve"> vinculados al </w:t>
       </w:r>
       <w:proofErr w:type="spellStart"/>
       <w:r>
@@ -11732,7 +12588,30 @@
           <w:szCs w:val="24"/>
           <w:lang w:eastAsia="es-CO"/>
         </w:rPr>
-        <w:t xml:space="preserve"> amplias diferencias sociales. E</w:t>
+        <w:t xml:space="preserve"> amplias </w:t>
+      </w:r>
+      <w:r>
+        <w:rPr>
+          <w:rFonts w:ascii="Times New Roman" w:eastAsia="Times New Roman" w:hAnsi="Times New Roman" w:cs="Times New Roman"/>
+          <w:b/>
+          <w:bCs/>
+          <w:color w:val="333333"/>
+          <w:sz w:val="24"/>
+          <w:szCs w:val="24"/>
+          <w:lang w:eastAsia="es-CO"/>
+        </w:rPr>
+        <w:t>diferencias sociales.</w:t>
+      </w:r>
+      <w:r>
+        <w:rPr>
+          <w:rFonts w:ascii="Times New Roman" w:eastAsia="Times New Roman" w:hAnsi="Times New Roman" w:cs="Times New Roman"/>
+          <w:bCs/>
+          <w:color w:val="333333"/>
+          <w:sz w:val="24"/>
+          <w:szCs w:val="24"/>
+          <w:lang w:eastAsia="es-CO"/>
+        </w:rPr>
+        <w:t xml:space="preserve"> E</w:t>
       </w:r>
       <w:r>
         <w:rPr>
@@ -12171,7 +13050,30 @@
           <w:szCs w:val="24"/>
           <w:lang w:eastAsia="es-CO"/>
         </w:rPr>
-        <w:t>Las riquezas minerales de África atraen a</w:t>
+        <w:t xml:space="preserve">Las </w:t>
+      </w:r>
+      <w:r>
+        <w:rPr>
+          <w:rFonts w:ascii="Times New Roman" w:eastAsia="Times New Roman" w:hAnsi="Times New Roman" w:cs="Times New Roman"/>
+          <w:b/>
+          <w:bCs/>
+          <w:color w:val="333333"/>
+          <w:sz w:val="24"/>
+          <w:szCs w:val="24"/>
+          <w:lang w:eastAsia="es-CO"/>
+        </w:rPr>
+        <w:t>riquezas minerales</w:t>
+      </w:r>
+      <w:r>
+        <w:rPr>
+          <w:rFonts w:ascii="Times New Roman" w:eastAsia="Times New Roman" w:hAnsi="Times New Roman" w:cs="Times New Roman"/>
+          <w:bCs/>
+          <w:color w:val="333333"/>
+          <w:sz w:val="24"/>
+          <w:szCs w:val="24"/>
+          <w:lang w:eastAsia="es-CO"/>
+        </w:rPr>
+        <w:t xml:space="preserve"> de África atraen a</w:t>
       </w:r>
       <w:r>
         <w:rPr>
@@ -12340,7 +13242,30 @@
           <w:szCs w:val="24"/>
           <w:lang w:eastAsia="es-CO"/>
         </w:rPr>
-        <w:t xml:space="preserve"> guerra civil provocada por luchas por el poder político. </w:t>
+        <w:t xml:space="preserve"> </w:t>
+      </w:r>
+      <w:r>
+        <w:rPr>
+          <w:rFonts w:ascii="Times New Roman" w:eastAsia="Times New Roman" w:hAnsi="Times New Roman" w:cs="Times New Roman"/>
+          <w:b/>
+          <w:bCs/>
+          <w:color w:val="333333"/>
+          <w:sz w:val="24"/>
+          <w:szCs w:val="24"/>
+          <w:lang w:eastAsia="es-CO"/>
+        </w:rPr>
+        <w:t>guerra civil</w:t>
+      </w:r>
+      <w:r>
+        <w:rPr>
+          <w:rFonts w:ascii="Times New Roman" w:eastAsia="Times New Roman" w:hAnsi="Times New Roman" w:cs="Times New Roman"/>
+          <w:bCs/>
+          <w:color w:val="333333"/>
+          <w:sz w:val="24"/>
+          <w:szCs w:val="24"/>
+          <w:lang w:eastAsia="es-CO"/>
+        </w:rPr>
+        <w:t xml:space="preserve"> provocada por luchas por el poder político. </w:t>
       </w:r>
     </w:p>
     <w:p>
@@ -12442,7 +13367,42 @@
           <w:szCs w:val="24"/>
           <w:lang w:eastAsia="es-CO"/>
         </w:rPr>
-        <w:t xml:space="preserve">que produce el uranio que requieren los países desarrollados para sus centrales nucleares. </w:t>
+        <w:t xml:space="preserve">que produce el </w:t>
+      </w:r>
+      <w:r>
+        <w:rPr>
+          <w:rFonts w:ascii="Times New Roman" w:eastAsia="Times New Roman" w:hAnsi="Times New Roman" w:cs="Times New Roman"/>
+          <w:b/>
+          <w:bCs/>
+          <w:color w:val="333333"/>
+          <w:sz w:val="24"/>
+          <w:szCs w:val="24"/>
+          <w:lang w:eastAsia="es-CO"/>
+        </w:rPr>
+        <w:t xml:space="preserve">uranio </w:t>
+      </w:r>
+      <w:r>
+        <w:rPr>
+          <w:rFonts w:ascii="Times New Roman" w:eastAsia="Times New Roman" w:hAnsi="Times New Roman" w:cs="Times New Roman"/>
+          <w:bCs/>
+          <w:color w:val="333333"/>
+          <w:sz w:val="24"/>
+          <w:szCs w:val="24"/>
+          <w:lang w:eastAsia="es-CO"/>
+        </w:rPr>
+        <w:t xml:space="preserve">que requieren los países desarrollados para sus </w:t>
+      </w:r>
+      <w:r>
+        <w:rPr>
+          <w:rFonts w:ascii="Times New Roman" w:eastAsia="Times New Roman" w:hAnsi="Times New Roman" w:cs="Times New Roman"/>
+          <w:b/>
+          <w:bCs/>
+          <w:color w:val="333333"/>
+          <w:sz w:val="24"/>
+          <w:szCs w:val="24"/>
+          <w:lang w:eastAsia="es-CO"/>
+        </w:rPr>
+        <w:t xml:space="preserve">centrales nucleares. </w:t>
       </w:r>
     </w:p>
     <w:p>
@@ -12505,13 +13465,25 @@
       <w:r>
         <w:rPr>
           <w:rFonts w:ascii="Times New Roman" w:eastAsia="Times New Roman" w:hAnsi="Times New Roman" w:cs="Times New Roman"/>
-          <w:bCs/>
-          <w:color w:val="333333"/>
-          <w:sz w:val="24"/>
-          <w:szCs w:val="24"/>
-          <w:lang w:eastAsia="es-CO"/>
-        </w:rPr>
-        <w:t xml:space="preserve">reclutamiento de menores de edad para estas guerras, </w:t>
+          <w:b/>
+          <w:bCs/>
+          <w:color w:val="333333"/>
+          <w:sz w:val="24"/>
+          <w:szCs w:val="24"/>
+          <w:lang w:eastAsia="es-CO"/>
+        </w:rPr>
+        <w:t>reclutamiento de menores</w:t>
+      </w:r>
+      <w:r>
+        <w:rPr>
+          <w:rFonts w:ascii="Times New Roman" w:eastAsia="Times New Roman" w:hAnsi="Times New Roman" w:cs="Times New Roman"/>
+          <w:bCs/>
+          <w:color w:val="333333"/>
+          <w:sz w:val="24"/>
+          <w:szCs w:val="24"/>
+          <w:lang w:eastAsia="es-CO"/>
+        </w:rPr>
+        <w:t xml:space="preserve"> de edad para estas guerras, </w:t>
       </w:r>
       <w:r>
         <w:rPr>
@@ -12533,7 +13505,30 @@
           <w:szCs w:val="24"/>
           <w:lang w:eastAsia="es-CO"/>
         </w:rPr>
-        <w:t xml:space="preserve">afincamiento de grupos terroristas, </w:t>
+        <w:t xml:space="preserve">afincamiento de </w:t>
+      </w:r>
+      <w:r>
+        <w:rPr>
+          <w:rFonts w:ascii="Times New Roman" w:eastAsia="Times New Roman" w:hAnsi="Times New Roman" w:cs="Times New Roman"/>
+          <w:b/>
+          <w:bCs/>
+          <w:color w:val="333333"/>
+          <w:sz w:val="24"/>
+          <w:szCs w:val="24"/>
+          <w:lang w:eastAsia="es-CO"/>
+        </w:rPr>
+        <w:t>grupos terroristas,</w:t>
+      </w:r>
+      <w:r>
+        <w:rPr>
+          <w:rFonts w:ascii="Times New Roman" w:eastAsia="Times New Roman" w:hAnsi="Times New Roman" w:cs="Times New Roman"/>
+          <w:bCs/>
+          <w:color w:val="333333"/>
+          <w:sz w:val="24"/>
+          <w:szCs w:val="24"/>
+          <w:lang w:eastAsia="es-CO"/>
+        </w:rPr>
+        <w:t xml:space="preserve"> </w:t>
       </w:r>
       <w:r>
         <w:rPr>
@@ -12549,13 +13544,25 @@
       <w:r>
         <w:rPr>
           <w:rFonts w:ascii="Times New Roman" w:eastAsia="Times New Roman" w:hAnsi="Times New Roman" w:cs="Times New Roman"/>
-          <w:bCs/>
-          <w:color w:val="333333"/>
-          <w:sz w:val="24"/>
-          <w:szCs w:val="24"/>
-          <w:lang w:eastAsia="es-CO"/>
-        </w:rPr>
-        <w:t xml:space="preserve">hambrunas, entre otras calamidades, recorren el continente. </w:t>
+          <w:b/>
+          <w:bCs/>
+          <w:color w:val="333333"/>
+          <w:sz w:val="24"/>
+          <w:szCs w:val="24"/>
+          <w:lang w:eastAsia="es-CO"/>
+        </w:rPr>
+        <w:t>hambrunas,</w:t>
+      </w:r>
+      <w:r>
+        <w:rPr>
+          <w:rFonts w:ascii="Times New Roman" w:eastAsia="Times New Roman" w:hAnsi="Times New Roman" w:cs="Times New Roman"/>
+          <w:bCs/>
+          <w:color w:val="333333"/>
+          <w:sz w:val="24"/>
+          <w:szCs w:val="24"/>
+          <w:lang w:eastAsia="es-CO"/>
+        </w:rPr>
+        <w:t xml:space="preserve"> entre otras calamidades, recorren el continente. </w:t>
       </w:r>
     </w:p>
     <w:p>
@@ -13618,31 +14625,7 @@
           <w:lang w:eastAsia="es-CO"/>
         </w:rPr>
         <w:lastRenderedPageBreak/>
-        <w:t xml:space="preserve">Además de Sudáfrica, que demostró su solvencia económica con el Mundial de 2010, Nigeria, Senegal, Angola, Costa de Marfil, Kenia, Etiopía, Ruanda y Uganda son países </w:t>
-      </w:r>
-      <w:proofErr w:type="gramStart"/>
-      <w:r>
-        <w:rPr>
-          <w:rFonts w:ascii="Times New Roman" w:eastAsia="Times New Roman" w:hAnsi="Times New Roman" w:cs="Times New Roman"/>
-          <w:bCs/>
-          <w:color w:val="333333"/>
-          <w:sz w:val="24"/>
-          <w:szCs w:val="24"/>
-          <w:lang w:eastAsia="es-CO"/>
-        </w:rPr>
-        <w:t>cuyo</w:t>
-      </w:r>
-      <w:proofErr w:type="gramEnd"/>
-      <w:r>
-        <w:rPr>
-          <w:rFonts w:ascii="Times New Roman" w:eastAsia="Times New Roman" w:hAnsi="Times New Roman" w:cs="Times New Roman"/>
-          <w:bCs/>
-          <w:color w:val="333333"/>
-          <w:sz w:val="24"/>
-          <w:szCs w:val="24"/>
-          <w:lang w:eastAsia="es-CO"/>
-        </w:rPr>
-        <w:t xml:space="preserve"> crecimiento económico es uno de los más elevados del mundo. </w:t>
+        <w:t xml:space="preserve">Además de Sudáfrica, que demostró su solvencia económica con el Mundial de 2010, Nigeria, Senegal, Angola, Costa de Marfil, Kenia, Etiopía, Ruanda y Uganda son países cuyo crecimiento económico es uno de los más elevados del mundo. </w:t>
       </w:r>
     </w:p>
     <w:tbl>
@@ -14050,7 +15033,30 @@
           <w:szCs w:val="24"/>
           <w:lang w:eastAsia="es-CO"/>
         </w:rPr>
-        <w:t xml:space="preserve">La venta de materias primas como crudo, cobalto o cobre, especialmente a China en los últimos </w:t>
+        <w:t xml:space="preserve">La venta de </w:t>
+      </w:r>
+      <w:r>
+        <w:rPr>
+          <w:rFonts w:ascii="Times New Roman" w:eastAsia="Times New Roman" w:hAnsi="Times New Roman" w:cs="Times New Roman"/>
+          <w:b/>
+          <w:bCs/>
+          <w:color w:val="333333"/>
+          <w:sz w:val="24"/>
+          <w:szCs w:val="24"/>
+          <w:lang w:eastAsia="es-CO"/>
+        </w:rPr>
+        <w:t>materias primas</w:t>
+      </w:r>
+      <w:r>
+        <w:rPr>
+          <w:rFonts w:ascii="Times New Roman" w:eastAsia="Times New Roman" w:hAnsi="Times New Roman" w:cs="Times New Roman"/>
+          <w:bCs/>
+          <w:color w:val="333333"/>
+          <w:sz w:val="24"/>
+          <w:szCs w:val="24"/>
+          <w:lang w:eastAsia="es-CO"/>
+        </w:rPr>
+        <w:t xml:space="preserve"> como crudo, cobalto o cobre, especialmente a China en los últimos </w:t>
       </w:r>
       <w:r>
         <w:rPr>
@@ -14116,7 +15122,30 @@
           <w:szCs w:val="24"/>
           <w:lang w:eastAsia="es-CO"/>
         </w:rPr>
-        <w:t xml:space="preserve"> suficientes a los países africanos para iniciar procesos de reestructuración económica con los cuales </w:t>
+        <w:t xml:space="preserve"> suficientes a los países africanos para iniciar procesos de </w:t>
+      </w:r>
+      <w:r>
+        <w:rPr>
+          <w:rFonts w:ascii="Times New Roman" w:eastAsia="Times New Roman" w:hAnsi="Times New Roman" w:cs="Times New Roman"/>
+          <w:b/>
+          <w:bCs/>
+          <w:color w:val="333333"/>
+          <w:sz w:val="24"/>
+          <w:szCs w:val="24"/>
+          <w:lang w:eastAsia="es-CO"/>
+        </w:rPr>
+        <w:t>reestructuración económica</w:t>
+      </w:r>
+      <w:r>
+        <w:rPr>
+          <w:rFonts w:ascii="Times New Roman" w:eastAsia="Times New Roman" w:hAnsi="Times New Roman" w:cs="Times New Roman"/>
+          <w:bCs/>
+          <w:color w:val="333333"/>
+          <w:sz w:val="24"/>
+          <w:szCs w:val="24"/>
+          <w:lang w:eastAsia="es-CO"/>
+        </w:rPr>
+        <w:t xml:space="preserve"> con los cuales </w:t>
       </w:r>
       <w:r>
         <w:rPr>
@@ -14185,7 +15214,30 @@
           <w:szCs w:val="24"/>
           <w:lang w:eastAsia="es-CO"/>
         </w:rPr>
-        <w:t xml:space="preserve">han logrado estabilizar sus economías, controlar sus cuentas públicas y bajar la inflación. </w:t>
+        <w:t xml:space="preserve">han logrado estabilizar sus economías, controlar sus cuentas públicas y bajar la </w:t>
+      </w:r>
+      <w:r>
+        <w:rPr>
+          <w:rFonts w:ascii="Times New Roman" w:eastAsia="Times New Roman" w:hAnsi="Times New Roman" w:cs="Times New Roman"/>
+          <w:b/>
+          <w:bCs/>
+          <w:color w:val="333333"/>
+          <w:sz w:val="24"/>
+          <w:szCs w:val="24"/>
+          <w:lang w:eastAsia="es-CO"/>
+        </w:rPr>
+        <w:t>inflación.</w:t>
+      </w:r>
+      <w:r>
+        <w:rPr>
+          <w:rFonts w:ascii="Times New Roman" w:eastAsia="Times New Roman" w:hAnsi="Times New Roman" w:cs="Times New Roman"/>
+          <w:bCs/>
+          <w:color w:val="333333"/>
+          <w:sz w:val="24"/>
+          <w:szCs w:val="24"/>
+          <w:lang w:eastAsia="es-CO"/>
+        </w:rPr>
+        <w:t xml:space="preserve"> </w:t>
       </w:r>
     </w:p>
     <w:p>
@@ -14254,7 +15306,30 @@
           <w:szCs w:val="24"/>
           <w:lang w:eastAsia="es-CO"/>
         </w:rPr>
-        <w:t xml:space="preserve"> la democracia y </w:t>
+        <w:t xml:space="preserve"> la </w:t>
+      </w:r>
+      <w:r>
+        <w:rPr>
+          <w:rFonts w:ascii="Times New Roman" w:eastAsia="Times New Roman" w:hAnsi="Times New Roman" w:cs="Times New Roman"/>
+          <w:b/>
+          <w:bCs/>
+          <w:color w:val="333333"/>
+          <w:sz w:val="24"/>
+          <w:szCs w:val="24"/>
+          <w:lang w:eastAsia="es-CO"/>
+        </w:rPr>
+        <w:t xml:space="preserve">democracia </w:t>
+      </w:r>
+      <w:r>
+        <w:rPr>
+          <w:rFonts w:ascii="Times New Roman" w:eastAsia="Times New Roman" w:hAnsi="Times New Roman" w:cs="Times New Roman"/>
+          <w:bCs/>
+          <w:color w:val="333333"/>
+          <w:sz w:val="24"/>
+          <w:szCs w:val="24"/>
+          <w:lang w:eastAsia="es-CO"/>
+        </w:rPr>
+        <w:t xml:space="preserve">y </w:t>
       </w:r>
       <w:r>
         <w:rPr>
@@ -14707,11 +15782,24 @@
           <w:szCs w:val="24"/>
           <w:lang w:eastAsia="es-CO"/>
         </w:rPr>
-        <w:t xml:space="preserve">l crecimiento </w:t>
-      </w:r>
-      <w:r>
-        <w:rPr>
-          <w:rFonts w:ascii="Times New Roman" w:eastAsia="Times New Roman" w:hAnsi="Times New Roman" w:cs="Times New Roman"/>
+        <w:t xml:space="preserve">l </w:t>
+      </w:r>
+      <w:r>
+        <w:rPr>
+          <w:rFonts w:ascii="Times New Roman" w:eastAsia="Times New Roman" w:hAnsi="Times New Roman" w:cs="Times New Roman"/>
+          <w:b/>
+          <w:bCs/>
+          <w:color w:val="333333"/>
+          <w:sz w:val="24"/>
+          <w:szCs w:val="24"/>
+          <w:lang w:eastAsia="es-CO"/>
+        </w:rPr>
+        <w:t xml:space="preserve">crecimiento </w:t>
+      </w:r>
+      <w:r>
+        <w:rPr>
+          <w:rFonts w:ascii="Times New Roman" w:eastAsia="Times New Roman" w:hAnsi="Times New Roman" w:cs="Times New Roman"/>
+          <w:b/>
           <w:bCs/>
           <w:color w:val="333333"/>
           <w:sz w:val="24"/>
@@ -14723,13 +15811,25 @@
       <w:r>
         <w:rPr>
           <w:rFonts w:ascii="Times New Roman" w:eastAsia="Times New Roman" w:hAnsi="Times New Roman" w:cs="Times New Roman"/>
-          <w:bCs/>
-          <w:color w:val="333333"/>
-          <w:sz w:val="24"/>
-          <w:szCs w:val="24"/>
-          <w:lang w:eastAsia="es-CO"/>
-        </w:rPr>
-        <w:t xml:space="preserve">, África </w:t>
+          <w:b/>
+          <w:bCs/>
+          <w:color w:val="333333"/>
+          <w:sz w:val="24"/>
+          <w:szCs w:val="24"/>
+          <w:lang w:eastAsia="es-CO"/>
+        </w:rPr>
+        <w:t>,</w:t>
+      </w:r>
+      <w:r>
+        <w:rPr>
+          <w:rFonts w:ascii="Times New Roman" w:eastAsia="Times New Roman" w:hAnsi="Times New Roman" w:cs="Times New Roman"/>
+          <w:bCs/>
+          <w:color w:val="333333"/>
+          <w:sz w:val="24"/>
+          <w:szCs w:val="24"/>
+          <w:lang w:eastAsia="es-CO"/>
+        </w:rPr>
+        <w:t xml:space="preserve"> África </w:t>
       </w:r>
       <w:r>
         <w:rPr>
@@ -15275,7 +16375,30 @@
           <w:szCs w:val="24"/>
           <w:lang w:eastAsia="es-CO"/>
         </w:rPr>
-        <w:t xml:space="preserve"> inversión extranjera que tiene </w:t>
+        <w:t xml:space="preserve"> </w:t>
+      </w:r>
+      <w:r>
+        <w:rPr>
+          <w:rFonts w:ascii="Times New Roman" w:eastAsia="Times New Roman" w:hAnsi="Times New Roman" w:cs="Times New Roman"/>
+          <w:b/>
+          <w:bCs/>
+          <w:color w:val="333333"/>
+          <w:sz w:val="24"/>
+          <w:szCs w:val="24"/>
+          <w:lang w:eastAsia="es-CO"/>
+        </w:rPr>
+        <w:t>inversión extranjera</w:t>
+      </w:r>
+      <w:r>
+        <w:rPr>
+          <w:rFonts w:ascii="Times New Roman" w:eastAsia="Times New Roman" w:hAnsi="Times New Roman" w:cs="Times New Roman"/>
+          <w:bCs/>
+          <w:color w:val="333333"/>
+          <w:sz w:val="24"/>
+          <w:szCs w:val="24"/>
+          <w:lang w:eastAsia="es-CO"/>
+        </w:rPr>
+        <w:t xml:space="preserve"> que tiene </w:t>
       </w:r>
       <w:r>
         <w:rPr>
@@ -15578,7 +16701,30 @@
           <w:szCs w:val="24"/>
           <w:lang w:eastAsia="es-CO"/>
         </w:rPr>
-        <w:t xml:space="preserve">La creación de empresas por parte de los propios africanos ha consolidado un grupo de multimillonarios jóvenes que destacan en </w:t>
+        <w:t xml:space="preserve">La creación de empresas por parte de los propios africanos ha consolidado un grupo de </w:t>
+      </w:r>
+      <w:r>
+        <w:rPr>
+          <w:rFonts w:ascii="Times New Roman" w:eastAsia="Times New Roman" w:hAnsi="Times New Roman" w:cs="Times New Roman"/>
+          <w:b/>
+          <w:bCs/>
+          <w:color w:val="333333"/>
+          <w:sz w:val="24"/>
+          <w:szCs w:val="24"/>
+          <w:lang w:eastAsia="es-CO"/>
+        </w:rPr>
+        <w:t>multimillonarios jóvenes</w:t>
+      </w:r>
+      <w:r>
+        <w:rPr>
+          <w:rFonts w:ascii="Times New Roman" w:eastAsia="Times New Roman" w:hAnsi="Times New Roman" w:cs="Times New Roman"/>
+          <w:bCs/>
+          <w:color w:val="333333"/>
+          <w:sz w:val="24"/>
+          <w:szCs w:val="24"/>
+          <w:lang w:eastAsia="es-CO"/>
+        </w:rPr>
+        <w:t xml:space="preserve"> que destacan en </w:t>
       </w:r>
       <w:r>
         <w:rPr>
@@ -16042,7 +17188,30 @@
           <w:szCs w:val="24"/>
           <w:lang w:eastAsia="es-CO"/>
         </w:rPr>
-        <w:t xml:space="preserve">que fomentan la creación de empresas en el sector extractivo </w:t>
+        <w:t xml:space="preserve">que fomentan la creación de empresas en el </w:t>
+      </w:r>
+      <w:r>
+        <w:rPr>
+          <w:rFonts w:ascii="Times New Roman" w:eastAsia="Times New Roman" w:hAnsi="Times New Roman" w:cs="Times New Roman"/>
+          <w:b/>
+          <w:bCs/>
+          <w:color w:val="333333"/>
+          <w:sz w:val="24"/>
+          <w:szCs w:val="24"/>
+          <w:lang w:eastAsia="es-CO"/>
+        </w:rPr>
+        <w:t>sector extractivo</w:t>
+      </w:r>
+      <w:r>
+        <w:rPr>
+          <w:rFonts w:ascii="Times New Roman" w:eastAsia="Times New Roman" w:hAnsi="Times New Roman" w:cs="Times New Roman"/>
+          <w:bCs/>
+          <w:color w:val="333333"/>
+          <w:sz w:val="24"/>
+          <w:szCs w:val="24"/>
+          <w:lang w:eastAsia="es-CO"/>
+        </w:rPr>
+        <w:t xml:space="preserve"> </w:t>
       </w:r>
       <w:r>
         <w:rPr>
@@ -16064,7 +17233,53 @@
           <w:szCs w:val="24"/>
           <w:lang w:eastAsia="es-CO"/>
         </w:rPr>
-        <w:t xml:space="preserve">en los sectores industriales y de innovación. </w:t>
+        <w:t xml:space="preserve">en los </w:t>
+      </w:r>
+      <w:r>
+        <w:rPr>
+          <w:rFonts w:ascii="Times New Roman" w:eastAsia="Times New Roman" w:hAnsi="Times New Roman" w:cs="Times New Roman"/>
+          <w:b/>
+          <w:bCs/>
+          <w:color w:val="333333"/>
+          <w:sz w:val="24"/>
+          <w:szCs w:val="24"/>
+          <w:lang w:eastAsia="es-CO"/>
+        </w:rPr>
+        <w:t>sectores industriales</w:t>
+      </w:r>
+      <w:r>
+        <w:rPr>
+          <w:rFonts w:ascii="Times New Roman" w:eastAsia="Times New Roman" w:hAnsi="Times New Roman" w:cs="Times New Roman"/>
+          <w:bCs/>
+          <w:color w:val="333333"/>
+          <w:sz w:val="24"/>
+          <w:szCs w:val="24"/>
+          <w:lang w:eastAsia="es-CO"/>
+        </w:rPr>
+        <w:t xml:space="preserve"> y de </w:t>
+      </w:r>
+      <w:r>
+        <w:rPr>
+          <w:rFonts w:ascii="Times New Roman" w:eastAsia="Times New Roman" w:hAnsi="Times New Roman" w:cs="Times New Roman"/>
+          <w:b/>
+          <w:bCs/>
+          <w:color w:val="333333"/>
+          <w:sz w:val="24"/>
+          <w:szCs w:val="24"/>
+          <w:lang w:eastAsia="es-CO"/>
+        </w:rPr>
+        <w:t>innovación.</w:t>
+      </w:r>
+      <w:r>
+        <w:rPr>
+          <w:rFonts w:ascii="Times New Roman" w:eastAsia="Times New Roman" w:hAnsi="Times New Roman" w:cs="Times New Roman"/>
+          <w:bCs/>
+          <w:color w:val="333333"/>
+          <w:sz w:val="24"/>
+          <w:szCs w:val="24"/>
+          <w:lang w:eastAsia="es-CO"/>
+        </w:rPr>
+        <w:t xml:space="preserve"> </w:t>
       </w:r>
     </w:p>
     <w:p>
@@ -16199,7 +17414,30 @@
           <w:szCs w:val="24"/>
           <w:lang w:eastAsia="es-CO"/>
         </w:rPr>
-        <w:t xml:space="preserve"> con las industrias de alimentos. </w:t>
+        <w:t xml:space="preserve"> con las </w:t>
+      </w:r>
+      <w:r>
+        <w:rPr>
+          <w:rFonts w:ascii="Times New Roman" w:eastAsia="Times New Roman" w:hAnsi="Times New Roman" w:cs="Times New Roman"/>
+          <w:b/>
+          <w:bCs/>
+          <w:color w:val="333333"/>
+          <w:sz w:val="24"/>
+          <w:szCs w:val="24"/>
+          <w:lang w:eastAsia="es-CO"/>
+        </w:rPr>
+        <w:t>industrias de alimentos.</w:t>
+      </w:r>
+      <w:r>
+        <w:rPr>
+          <w:rFonts w:ascii="Times New Roman" w:eastAsia="Times New Roman" w:hAnsi="Times New Roman" w:cs="Times New Roman"/>
+          <w:bCs/>
+          <w:color w:val="333333"/>
+          <w:sz w:val="24"/>
+          <w:szCs w:val="24"/>
+          <w:lang w:eastAsia="es-CO"/>
+        </w:rPr>
+        <w:t xml:space="preserve"> </w:t>
       </w:r>
     </w:p>
     <w:p>
@@ -16306,6 +17544,7 @@
           <w:szCs w:val="24"/>
           <w:lang w:eastAsia="es-CO"/>
         </w:rPr>
+        <w:lastRenderedPageBreak/>
         <w:t>Billiton</w:t>
       </w:r>
       <w:proofErr w:type="spellEnd"/>
@@ -16390,19 +17629,7 @@
           <w:szCs w:val="24"/>
           <w:lang w:eastAsia="es-CO"/>
         </w:rPr>
-        <w:t xml:space="preserve">, un grupo de comunicación </w:t>
-      </w:r>
-      <w:r>
-        <w:rPr>
-          <w:rFonts w:ascii="Times New Roman" w:eastAsia="Times New Roman" w:hAnsi="Times New Roman" w:cs="Times New Roman"/>
-          <w:bCs/>
-          <w:color w:val="333333"/>
-          <w:sz w:val="24"/>
-          <w:szCs w:val="24"/>
-          <w:lang w:eastAsia="es-CO"/>
-        </w:rPr>
-        <w:lastRenderedPageBreak/>
-        <w:t>con filiales en China</w:t>
+        <w:t>, un grupo de comunicación con filiales en China</w:t>
       </w:r>
       <w:r>
         <w:rPr>
@@ -16980,6 +18207,7 @@
         <w:spacing w:after="225" w:line="240" w:lineRule="auto"/>
         <w:rPr>
           <w:rFonts w:ascii="Times New Roman" w:eastAsia="Times New Roman" w:hAnsi="Times New Roman" w:cs="Times New Roman"/>
+          <w:b/>
           <w:bCs/>
           <w:color w:val="333333"/>
           <w:sz w:val="24"/>
@@ -17040,7 +18268,53 @@
           <w:szCs w:val="24"/>
           <w:lang w:eastAsia="es-CO"/>
         </w:rPr>
-        <w:t xml:space="preserve">, movimientos sociales de diferentes países ubicados en el norte de África y Oriente Medio, con tradición musulmana, organizaron una serie de marchas y protestas sociales con el </w:t>
+        <w:t xml:space="preserve">, movimientos sociales de diferentes países ubicados en el </w:t>
+      </w:r>
+      <w:r>
+        <w:rPr>
+          <w:rFonts w:ascii="Times New Roman" w:eastAsia="Times New Roman" w:hAnsi="Times New Roman" w:cs="Times New Roman"/>
+          <w:b/>
+          <w:bCs/>
+          <w:color w:val="333333"/>
+          <w:sz w:val="24"/>
+          <w:szCs w:val="24"/>
+          <w:lang w:eastAsia="es-CO"/>
+        </w:rPr>
+        <w:t>norte de África</w:t>
+      </w:r>
+      <w:r>
+        <w:rPr>
+          <w:rFonts w:ascii="Times New Roman" w:eastAsia="Times New Roman" w:hAnsi="Times New Roman" w:cs="Times New Roman"/>
+          <w:bCs/>
+          <w:color w:val="333333"/>
+          <w:sz w:val="24"/>
+          <w:szCs w:val="24"/>
+          <w:lang w:eastAsia="es-CO"/>
+        </w:rPr>
+        <w:t xml:space="preserve"> y </w:t>
+      </w:r>
+      <w:r>
+        <w:rPr>
+          <w:rFonts w:ascii="Times New Roman" w:eastAsia="Times New Roman" w:hAnsi="Times New Roman" w:cs="Times New Roman"/>
+          <w:b/>
+          <w:bCs/>
+          <w:color w:val="333333"/>
+          <w:sz w:val="24"/>
+          <w:szCs w:val="24"/>
+          <w:lang w:eastAsia="es-CO"/>
+        </w:rPr>
+        <w:t>Oriente Medio,</w:t>
+      </w:r>
+      <w:r>
+        <w:rPr>
+          <w:rFonts w:ascii="Times New Roman" w:eastAsia="Times New Roman" w:hAnsi="Times New Roman" w:cs="Times New Roman"/>
+          <w:bCs/>
+          <w:color w:val="333333"/>
+          <w:sz w:val="24"/>
+          <w:szCs w:val="24"/>
+          <w:lang w:eastAsia="es-CO"/>
+        </w:rPr>
+        <w:t xml:space="preserve"> con tradición musulmana, organizaron una serie de marchas y protestas sociales con el </w:t>
       </w:r>
       <w:r>
         <w:rPr>
@@ -17090,6 +18364,7 @@
       <w:r>
         <w:rPr>
           <w:rFonts w:ascii="Times New Roman" w:eastAsia="Times New Roman" w:hAnsi="Times New Roman" w:cs="Times New Roman"/>
+          <w:b/>
           <w:bCs/>
           <w:color w:val="333333"/>
           <w:sz w:val="24"/>
@@ -17102,6 +18377,7 @@
       <w:r>
         <w:rPr>
           <w:rFonts w:ascii="Times New Roman" w:eastAsia="Times New Roman" w:hAnsi="Times New Roman" w:cs="Times New Roman"/>
+          <w:b/>
           <w:bCs/>
           <w:color w:val="333333"/>
           <w:sz w:val="24"/>
@@ -17113,6 +18389,7 @@
       <w:r>
         <w:rPr>
           <w:rFonts w:ascii="Times New Roman" w:eastAsia="Times New Roman" w:hAnsi="Times New Roman" w:cs="Times New Roman"/>
+          <w:b/>
           <w:bCs/>
           <w:color w:val="333333"/>
           <w:sz w:val="24"/>
@@ -17717,7 +18994,30 @@
           <w:szCs w:val="24"/>
           <w:lang w:eastAsia="es-CO"/>
         </w:rPr>
-        <w:t xml:space="preserve"> populares fue el derrocamiento de dictaduras en cuatro países: Túnez, Egipto, Libia y Yemen. En Siria y Bahréin </w:t>
+        <w:t xml:space="preserve"> populares fue el </w:t>
+      </w:r>
+      <w:r>
+        <w:rPr>
+          <w:rFonts w:ascii="Times New Roman" w:eastAsia="Times New Roman" w:hAnsi="Times New Roman" w:cs="Times New Roman"/>
+          <w:b/>
+          <w:bCs/>
+          <w:color w:val="333333"/>
+          <w:sz w:val="24"/>
+          <w:szCs w:val="24"/>
+          <w:lang w:eastAsia="es-CO"/>
+        </w:rPr>
+        <w:t>derrocamiento de dicta</w:t>
+      </w:r>
+      <w:r>
+        <w:rPr>
+          <w:rFonts w:ascii="Times New Roman" w:eastAsia="Times New Roman" w:hAnsi="Times New Roman" w:cs="Times New Roman"/>
+          <w:bCs/>
+          <w:color w:val="333333"/>
+          <w:sz w:val="24"/>
+          <w:szCs w:val="24"/>
+          <w:lang w:eastAsia="es-CO"/>
+        </w:rPr>
+        <w:t xml:space="preserve">duras en cuatro países: Túnez, Egipto, Libia y Yemen. En Siria y Bahréin </w:t>
       </w:r>
       <w:r>
         <w:rPr>
@@ -17740,7 +19040,30 @@
           <w:lang w:eastAsia="es-CO"/>
         </w:rPr>
         <w:lastRenderedPageBreak/>
-        <w:t>populares desencadenaron guerras civiles por medio de las cuales los movimientos sociales intenta</w:t>
+        <w:t xml:space="preserve">populares desencadenaron guerras civiles por medio de las cuales los </w:t>
+      </w:r>
+      <w:r>
+        <w:rPr>
+          <w:rFonts w:ascii="Times New Roman" w:eastAsia="Times New Roman" w:hAnsi="Times New Roman" w:cs="Times New Roman"/>
+          <w:b/>
+          <w:bCs/>
+          <w:color w:val="333333"/>
+          <w:sz w:val="24"/>
+          <w:szCs w:val="24"/>
+          <w:lang w:eastAsia="es-CO"/>
+        </w:rPr>
+        <w:t>movimientos sociales</w:t>
+      </w:r>
+      <w:r>
+        <w:rPr>
+          <w:rFonts w:ascii="Times New Roman" w:eastAsia="Times New Roman" w:hAnsi="Times New Roman" w:cs="Times New Roman"/>
+          <w:bCs/>
+          <w:color w:val="333333"/>
+          <w:sz w:val="24"/>
+          <w:szCs w:val="24"/>
+          <w:lang w:eastAsia="es-CO"/>
+        </w:rPr>
+        <w:t xml:space="preserve"> intenta</w:t>
       </w:r>
       <w:r>
         <w:rPr>
@@ -17787,7 +19110,30 @@
           <w:szCs w:val="24"/>
           <w:lang w:eastAsia="es-CO"/>
         </w:rPr>
-        <w:t>Las monarquías árabes, temerosas de que la ola democrática lleg</w:t>
+        <w:t xml:space="preserve">Las </w:t>
+      </w:r>
+      <w:r>
+        <w:rPr>
+          <w:rFonts w:ascii="Times New Roman" w:eastAsia="Times New Roman" w:hAnsi="Times New Roman" w:cs="Times New Roman"/>
+          <w:b/>
+          <w:bCs/>
+          <w:color w:val="333333"/>
+          <w:sz w:val="24"/>
+          <w:szCs w:val="24"/>
+          <w:lang w:eastAsia="es-CO"/>
+        </w:rPr>
+        <w:t>monarquías árabes,</w:t>
+      </w:r>
+      <w:r>
+        <w:rPr>
+          <w:rFonts w:ascii="Times New Roman" w:eastAsia="Times New Roman" w:hAnsi="Times New Roman" w:cs="Times New Roman"/>
+          <w:bCs/>
+          <w:color w:val="333333"/>
+          <w:sz w:val="24"/>
+          <w:szCs w:val="24"/>
+          <w:lang w:eastAsia="es-CO"/>
+        </w:rPr>
+        <w:t xml:space="preserve"> temerosas de que la ola democrática lleg</w:t>
       </w:r>
       <w:r>
         <w:rPr>
@@ -17853,7 +19199,30 @@
           <w:szCs w:val="24"/>
           <w:lang w:eastAsia="es-CO"/>
         </w:rPr>
-        <w:t xml:space="preserve"> medidas para contrarrestar su influencia, especialmente la de los Hermanos Musulmanes, radicales islamistas que aprovechan los movimientos populares para hacerse con el poder político. </w:t>
+        <w:t xml:space="preserve"> medidas para contrarrestar su influencia, especialmente la de los </w:t>
+      </w:r>
+      <w:r>
+        <w:rPr>
+          <w:rFonts w:ascii="Times New Roman" w:eastAsia="Times New Roman" w:hAnsi="Times New Roman" w:cs="Times New Roman"/>
+          <w:b/>
+          <w:bCs/>
+          <w:color w:val="333333"/>
+          <w:sz w:val="24"/>
+          <w:szCs w:val="24"/>
+          <w:lang w:eastAsia="es-CO"/>
+        </w:rPr>
+        <w:t>Hermanos Musulmanes,</w:t>
+      </w:r>
+      <w:r>
+        <w:rPr>
+          <w:rFonts w:ascii="Times New Roman" w:eastAsia="Times New Roman" w:hAnsi="Times New Roman" w:cs="Times New Roman"/>
+          <w:bCs/>
+          <w:color w:val="333333"/>
+          <w:sz w:val="24"/>
+          <w:szCs w:val="24"/>
+          <w:lang w:eastAsia="es-CO"/>
+        </w:rPr>
+        <w:t xml:space="preserve"> radicales islamistas que aprovechan los movimientos populares para hacerse con el poder político. </w:t>
       </w:r>
     </w:p>
     <w:p>
@@ -27475,12 +28844,25 @@
           <w:szCs w:val="24"/>
           <w:lang w:eastAsia="es-CO"/>
         </w:rPr>
-        <w:t xml:space="preserve"> en las elecciones convocadas venció el partido islamista </w:t>
+        <w:t xml:space="preserve"> en las elecciones convocadas venció el </w:t>
+      </w:r>
+      <w:r>
+        <w:rPr>
+          <w:rFonts w:ascii="Times New Roman" w:eastAsia="Times New Roman" w:hAnsi="Times New Roman" w:cs="Times New Roman"/>
+          <w:b/>
+          <w:bCs/>
+          <w:color w:val="333333"/>
+          <w:sz w:val="24"/>
+          <w:szCs w:val="24"/>
+          <w:lang w:eastAsia="es-CO"/>
+        </w:rPr>
+        <w:t xml:space="preserve">partido islamista </w:t>
       </w:r>
       <w:proofErr w:type="spellStart"/>
       <w:r>
         <w:rPr>
           <w:rFonts w:ascii="Times New Roman" w:eastAsia="Times New Roman" w:hAnsi="Times New Roman" w:cs="Times New Roman"/>
+          <w:b/>
           <w:bCs/>
           <w:color w:val="333333"/>
           <w:sz w:val="24"/>
@@ -27493,6 +28875,7 @@
       <w:r>
         <w:rPr>
           <w:rFonts w:ascii="Times New Roman" w:eastAsia="Times New Roman" w:hAnsi="Times New Roman" w:cs="Times New Roman"/>
+          <w:b/>
           <w:bCs/>
           <w:color w:val="333333"/>
           <w:sz w:val="24"/>
@@ -28148,12 +29531,25 @@
           <w:szCs w:val="24"/>
           <w:lang w:eastAsia="es-CO"/>
         </w:rPr>
-        <w:t xml:space="preserve"> bajo el patrocinio del Consejo de Cooperación del Golfo (</w:t>
+        <w:t xml:space="preserve"> bajo el patrocinio del </w:t>
+      </w:r>
+      <w:r>
+        <w:rPr>
+          <w:rFonts w:ascii="Times New Roman" w:eastAsia="Times New Roman" w:hAnsi="Times New Roman" w:cs="Times New Roman"/>
+          <w:b/>
+          <w:bCs/>
+          <w:color w:val="333333"/>
+          <w:sz w:val="24"/>
+          <w:szCs w:val="24"/>
+          <w:lang w:eastAsia="es-CO"/>
+        </w:rPr>
+        <w:t>Consejo de Cooperación del Golfo (</w:t>
       </w:r>
       <w:proofErr w:type="spellStart"/>
       <w:r>
         <w:rPr>
           <w:rFonts w:ascii="Times New Roman" w:eastAsia="Times New Roman" w:hAnsi="Times New Roman" w:cs="Times New Roman"/>
+          <w:b/>
           <w:bCs/>
           <w:smallCaps/>
           <w:color w:val="333333"/>
@@ -28167,13 +29563,25 @@
       <w:r>
         <w:rPr>
           <w:rFonts w:ascii="Times New Roman" w:eastAsia="Times New Roman" w:hAnsi="Times New Roman" w:cs="Times New Roman"/>
-          <w:bCs/>
-          <w:color w:val="333333"/>
-          <w:sz w:val="24"/>
-          <w:szCs w:val="24"/>
-          <w:lang w:eastAsia="es-CO"/>
-        </w:rPr>
-        <w:t xml:space="preserve">). </w:t>
+          <w:b/>
+          <w:bCs/>
+          <w:color w:val="333333"/>
+          <w:sz w:val="24"/>
+          <w:szCs w:val="24"/>
+          <w:lang w:eastAsia="es-CO"/>
+        </w:rPr>
+        <w:t>).</w:t>
+      </w:r>
+      <w:r>
+        <w:rPr>
+          <w:rFonts w:ascii="Times New Roman" w:eastAsia="Times New Roman" w:hAnsi="Times New Roman" w:cs="Times New Roman"/>
+          <w:bCs/>
+          <w:color w:val="333333"/>
+          <w:sz w:val="24"/>
+          <w:szCs w:val="24"/>
+          <w:lang w:eastAsia="es-CO"/>
+        </w:rPr>
+        <w:t xml:space="preserve"> </w:t>
       </w:r>
     </w:p>
     <w:p>
@@ -28346,7 +29754,30 @@
           <w:szCs w:val="24"/>
           <w:lang w:eastAsia="es-CO"/>
         </w:rPr>
-        <w:t xml:space="preserve"> la puerta de salida para acabar con la pobreza, el separatismo de Yemen del Sur y la insurgencia de los </w:t>
+        <w:t xml:space="preserve"> la puerta de salida para acabar con la pobreza, el </w:t>
+      </w:r>
+      <w:r>
+        <w:rPr>
+          <w:rFonts w:ascii="Times New Roman" w:eastAsia="Times New Roman" w:hAnsi="Times New Roman" w:cs="Times New Roman"/>
+          <w:b/>
+          <w:bCs/>
+          <w:color w:val="333333"/>
+          <w:sz w:val="24"/>
+          <w:szCs w:val="24"/>
+          <w:lang w:eastAsia="es-CO"/>
+        </w:rPr>
+        <w:t>separatismo</w:t>
+      </w:r>
+      <w:r>
+        <w:rPr>
+          <w:rFonts w:ascii="Times New Roman" w:eastAsia="Times New Roman" w:hAnsi="Times New Roman" w:cs="Times New Roman"/>
+          <w:bCs/>
+          <w:color w:val="333333"/>
+          <w:sz w:val="24"/>
+          <w:szCs w:val="24"/>
+          <w:lang w:eastAsia="es-CO"/>
+        </w:rPr>
+        <w:t xml:space="preserve"> de Yemen del Sur y la insurgencia de los </w:t>
       </w:r>
       <w:proofErr w:type="spellStart"/>
       <w:r>
@@ -29499,7 +30930,53 @@
           <w:szCs w:val="24"/>
           <w:lang w:eastAsia="es-CO"/>
         </w:rPr>
-        <w:t xml:space="preserve">Impulsadas por las manifestaciones en Túnez y Egipto, jóvenes libios iniciaron protestas contra </w:t>
+        <w:t xml:space="preserve">Impulsadas por las </w:t>
+      </w:r>
+      <w:r>
+        <w:rPr>
+          <w:rFonts w:ascii="Times New Roman" w:eastAsia="Times New Roman" w:hAnsi="Times New Roman" w:cs="Times New Roman"/>
+          <w:b/>
+          <w:bCs/>
+          <w:color w:val="333333"/>
+          <w:sz w:val="24"/>
+          <w:szCs w:val="24"/>
+          <w:lang w:eastAsia="es-CO"/>
+        </w:rPr>
+        <w:t>manifestaciones</w:t>
+      </w:r>
+      <w:r>
+        <w:rPr>
+          <w:rFonts w:ascii="Times New Roman" w:eastAsia="Times New Roman" w:hAnsi="Times New Roman" w:cs="Times New Roman"/>
+          <w:bCs/>
+          <w:color w:val="333333"/>
+          <w:sz w:val="24"/>
+          <w:szCs w:val="24"/>
+          <w:lang w:eastAsia="es-CO"/>
+        </w:rPr>
+        <w:t xml:space="preserve"> en Túnez y Egipto, jóvenes libios iniciaron </w:t>
+      </w:r>
+      <w:r>
+        <w:rPr>
+          <w:rFonts w:ascii="Times New Roman" w:eastAsia="Times New Roman" w:hAnsi="Times New Roman" w:cs="Times New Roman"/>
+          <w:b/>
+          <w:bCs/>
+          <w:color w:val="333333"/>
+          <w:sz w:val="24"/>
+          <w:szCs w:val="24"/>
+          <w:lang w:eastAsia="es-CO"/>
+        </w:rPr>
+        <w:t xml:space="preserve">protestas </w:t>
+      </w:r>
+      <w:r>
+        <w:rPr>
+          <w:rFonts w:ascii="Times New Roman" w:eastAsia="Times New Roman" w:hAnsi="Times New Roman" w:cs="Times New Roman"/>
+          <w:bCs/>
+          <w:color w:val="333333"/>
+          <w:sz w:val="24"/>
+          <w:szCs w:val="24"/>
+          <w:lang w:eastAsia="es-CO"/>
+        </w:rPr>
+        <w:t xml:space="preserve">contra </w:t>
       </w:r>
       <w:proofErr w:type="spellStart"/>
       <w:r>
@@ -29592,7 +31069,30 @@
           <w:szCs w:val="24"/>
           <w:lang w:eastAsia="es-CO"/>
         </w:rPr>
-        <w:t xml:space="preserve"> lo que desencadenó una guerra civil, la cual terminó en octubre de 2011 luego de la muerte de Gadafi. </w:t>
+        <w:t xml:space="preserve"> lo que desencadenó una </w:t>
+      </w:r>
+      <w:r>
+        <w:rPr>
+          <w:rFonts w:ascii="Times New Roman" w:eastAsia="Times New Roman" w:hAnsi="Times New Roman" w:cs="Times New Roman"/>
+          <w:b/>
+          <w:bCs/>
+          <w:color w:val="333333"/>
+          <w:sz w:val="24"/>
+          <w:szCs w:val="24"/>
+          <w:lang w:eastAsia="es-CO"/>
+        </w:rPr>
+        <w:t>guerra civil,</w:t>
+      </w:r>
+      <w:r>
+        <w:rPr>
+          <w:rFonts w:ascii="Times New Roman" w:eastAsia="Times New Roman" w:hAnsi="Times New Roman" w:cs="Times New Roman"/>
+          <w:bCs/>
+          <w:color w:val="333333"/>
+          <w:sz w:val="24"/>
+          <w:szCs w:val="24"/>
+          <w:lang w:eastAsia="es-CO"/>
+        </w:rPr>
+        <w:t xml:space="preserve"> la cual terminó en octubre de 2011 luego de la muerte de Gadafi. </w:t>
       </w:r>
     </w:p>
     <w:p>
@@ -30570,7 +32070,30 @@
           <w:szCs w:val="24"/>
           <w:lang w:eastAsia="es-CO"/>
         </w:rPr>
-        <w:t xml:space="preserve"> un agravante político-religioso: este país</w:t>
+        <w:t xml:space="preserve"> un </w:t>
+      </w:r>
+      <w:r>
+        <w:rPr>
+          <w:rFonts w:ascii="Times New Roman" w:eastAsia="Times New Roman" w:hAnsi="Times New Roman" w:cs="Times New Roman"/>
+          <w:b/>
+          <w:bCs/>
+          <w:color w:val="333333"/>
+          <w:sz w:val="24"/>
+          <w:szCs w:val="24"/>
+          <w:lang w:eastAsia="es-CO"/>
+        </w:rPr>
+        <w:t>agravante político-religioso:</w:t>
+      </w:r>
+      <w:r>
+        <w:rPr>
+          <w:rFonts w:ascii="Times New Roman" w:eastAsia="Times New Roman" w:hAnsi="Times New Roman" w:cs="Times New Roman"/>
+          <w:bCs/>
+          <w:color w:val="333333"/>
+          <w:sz w:val="24"/>
+          <w:szCs w:val="24"/>
+          <w:lang w:eastAsia="es-CO"/>
+        </w:rPr>
+        <w:t xml:space="preserve"> este país</w:t>
       </w:r>
       <w:r>
         <w:rPr>
@@ -30666,13 +32189,25 @@
       <w:r>
         <w:rPr>
           <w:rFonts w:ascii="Times New Roman" w:eastAsia="Times New Roman" w:hAnsi="Times New Roman" w:cs="Times New Roman"/>
-          <w:bCs/>
-          <w:color w:val="333333"/>
-          <w:sz w:val="24"/>
-          <w:szCs w:val="24"/>
-          <w:lang w:eastAsia="es-CO"/>
-        </w:rPr>
-        <w:t xml:space="preserve">derechos humanos, especialmente porque las protestas antigubernamentales dejaron un saldo de 35 muertos. </w:t>
+          <w:b/>
+          <w:bCs/>
+          <w:color w:val="333333"/>
+          <w:sz w:val="24"/>
+          <w:szCs w:val="24"/>
+          <w:lang w:eastAsia="es-CO"/>
+        </w:rPr>
+        <w:t>derechos humanos,</w:t>
+      </w:r>
+      <w:r>
+        <w:rPr>
+          <w:rFonts w:ascii="Times New Roman" w:eastAsia="Times New Roman" w:hAnsi="Times New Roman" w:cs="Times New Roman"/>
+          <w:bCs/>
+          <w:color w:val="333333"/>
+          <w:sz w:val="24"/>
+          <w:szCs w:val="24"/>
+          <w:lang w:eastAsia="es-CO"/>
+        </w:rPr>
+        <w:t xml:space="preserve"> especialmente porque las protestas antigubernamentales dejaron un saldo de 35 muertos. </w:t>
       </w:r>
     </w:p>
     <w:p>
@@ -31281,18 +32816,42 @@
           <w:szCs w:val="24"/>
           <w:lang w:eastAsia="es-CO"/>
         </w:rPr>
-        <w:t>, ubicado en la p</w:t>
-      </w:r>
-      <w:r>
-        <w:rPr>
-          <w:rFonts w:ascii="Times New Roman" w:eastAsia="Times New Roman" w:hAnsi="Times New Roman" w:cs="Times New Roman"/>
-          <w:bCs/>
-          <w:color w:val="333333"/>
-          <w:sz w:val="24"/>
-          <w:szCs w:val="24"/>
-          <w:lang w:eastAsia="es-CO"/>
-        </w:rPr>
-        <w:t xml:space="preserve">enínsula arábiga, la familia real ordenó enormes despliegues policiales para frenar las protestas. </w:t>
+        <w:t xml:space="preserve">, ubicado en la </w:t>
+      </w:r>
+      <w:r>
+        <w:rPr>
+          <w:rFonts w:ascii="Times New Roman" w:eastAsia="Times New Roman" w:hAnsi="Times New Roman" w:cs="Times New Roman"/>
+          <w:b/>
+          <w:bCs/>
+          <w:color w:val="333333"/>
+          <w:sz w:val="24"/>
+          <w:szCs w:val="24"/>
+          <w:lang w:eastAsia="es-CO"/>
+        </w:rPr>
+        <w:t>p</w:t>
+      </w:r>
+      <w:r>
+        <w:rPr>
+          <w:rFonts w:ascii="Times New Roman" w:eastAsia="Times New Roman" w:hAnsi="Times New Roman" w:cs="Times New Roman"/>
+          <w:b/>
+          <w:bCs/>
+          <w:color w:val="333333"/>
+          <w:sz w:val="24"/>
+          <w:szCs w:val="24"/>
+          <w:lang w:eastAsia="es-CO"/>
+        </w:rPr>
+        <w:t>enínsula arábiga,</w:t>
+      </w:r>
+      <w:r>
+        <w:rPr>
+          <w:rFonts w:ascii="Times New Roman" w:eastAsia="Times New Roman" w:hAnsi="Times New Roman" w:cs="Times New Roman"/>
+          <w:bCs/>
+          <w:color w:val="333333"/>
+          <w:sz w:val="24"/>
+          <w:szCs w:val="24"/>
+          <w:lang w:eastAsia="es-CO"/>
+        </w:rPr>
+        <w:t xml:space="preserve"> la familia real ordenó enormes despliegues policiales para frenar las protestas. </w:t>
       </w:r>
     </w:p>
     <w:p>
@@ -32814,11 +34373,24 @@
           <w:szCs w:val="24"/>
           <w:lang w:eastAsia="es-CO"/>
         </w:rPr>
-        <w:t xml:space="preserve"> con represión</w:t>
-      </w:r>
-      <w:r>
-        <w:rPr>
-          <w:rFonts w:ascii="Times New Roman" w:eastAsia="Times New Roman" w:hAnsi="Times New Roman" w:cs="Times New Roman"/>
+        <w:t xml:space="preserve"> con </w:t>
+      </w:r>
+      <w:r>
+        <w:rPr>
+          <w:rFonts w:ascii="Times New Roman" w:eastAsia="Times New Roman" w:hAnsi="Times New Roman" w:cs="Times New Roman"/>
+          <w:b/>
+          <w:bCs/>
+          <w:color w:val="333333"/>
+          <w:sz w:val="24"/>
+          <w:szCs w:val="24"/>
+          <w:lang w:eastAsia="es-CO"/>
+        </w:rPr>
+        <w:t>represión</w:t>
+      </w:r>
+      <w:r>
+        <w:rPr>
+          <w:rFonts w:ascii="Times New Roman" w:eastAsia="Times New Roman" w:hAnsi="Times New Roman" w:cs="Times New Roman"/>
+          <w:b/>
           <w:bCs/>
           <w:color w:val="333333"/>
           <w:sz w:val="24"/>
@@ -32995,7 +34567,30 @@
           <w:szCs w:val="24"/>
           <w:lang w:eastAsia="es-CO"/>
         </w:rPr>
-        <w:t xml:space="preserve"> el Asad en diferentes ciudades del país. Esta guerra civil </w:t>
+        <w:t xml:space="preserve"> el Asad en diferentes ciudades del país. Esta </w:t>
+      </w:r>
+      <w:r>
+        <w:rPr>
+          <w:rFonts w:ascii="Times New Roman" w:eastAsia="Times New Roman" w:hAnsi="Times New Roman" w:cs="Times New Roman"/>
+          <w:b/>
+          <w:bCs/>
+          <w:color w:val="333333"/>
+          <w:sz w:val="24"/>
+          <w:szCs w:val="24"/>
+          <w:lang w:eastAsia="es-CO"/>
+        </w:rPr>
+        <w:t>guerra civil</w:t>
+      </w:r>
+      <w:r>
+        <w:rPr>
+          <w:rFonts w:ascii="Times New Roman" w:eastAsia="Times New Roman" w:hAnsi="Times New Roman" w:cs="Times New Roman"/>
+          <w:bCs/>
+          <w:color w:val="333333"/>
+          <w:sz w:val="24"/>
+          <w:szCs w:val="24"/>
+          <w:lang w:eastAsia="es-CO"/>
+        </w:rPr>
+        <w:t xml:space="preserve"> </w:t>
       </w:r>
       <w:r>
         <w:rPr>
@@ -33130,7 +34725,30 @@
           <w:szCs w:val="24"/>
           <w:lang w:eastAsia="es-CO"/>
         </w:rPr>
-        <w:t xml:space="preserve"> empeñado en acabar la resistencia de los rebeldes, para ello bombardea indiscriminadamente </w:t>
+        <w:t xml:space="preserve"> empeñado en acabar la </w:t>
+      </w:r>
+      <w:r>
+        <w:rPr>
+          <w:rFonts w:ascii="Times New Roman" w:eastAsia="Times New Roman" w:hAnsi="Times New Roman" w:cs="Times New Roman"/>
+          <w:b/>
+          <w:bCs/>
+          <w:color w:val="333333"/>
+          <w:sz w:val="24"/>
+          <w:szCs w:val="24"/>
+          <w:lang w:eastAsia="es-CO"/>
+        </w:rPr>
+        <w:t>resistencia de los rebeldes,</w:t>
+      </w:r>
+      <w:r>
+        <w:rPr>
+          <w:rFonts w:ascii="Times New Roman" w:eastAsia="Times New Roman" w:hAnsi="Times New Roman" w:cs="Times New Roman"/>
+          <w:bCs/>
+          <w:color w:val="333333"/>
+          <w:sz w:val="24"/>
+          <w:szCs w:val="24"/>
+          <w:lang w:eastAsia="es-CO"/>
+        </w:rPr>
+        <w:t xml:space="preserve"> para ello bombardea indiscriminadamente </w:t>
       </w:r>
       <w:r>
         <w:rPr>
@@ -33972,19 +35590,45 @@
         <w:rPr>
           <w:color w:val="000000"/>
         </w:rPr>
-        <w:t>acción contra las dictaduras y G</w:t>
-      </w:r>
-      <w:r>
-        <w:rPr>
+        <w:t xml:space="preserve">acción contra las </w:t>
+      </w:r>
+      <w:r>
+        <w:rPr>
+          <w:b/>
           <w:color w:val="000000"/>
         </w:rPr>
+        <w:t>dictaduras</w:t>
+      </w:r>
+      <w:r>
+        <w:rPr>
+          <w:color w:val="000000"/>
+        </w:rPr>
+        <w:t xml:space="preserve"> y G</w:t>
+      </w:r>
+      <w:r>
+        <w:rPr>
+          <w:color w:val="000000"/>
+        </w:rPr>
         <w:t>obiernos despóticos</w:t>
       </w:r>
       <w:r>
         <w:rPr>
           <w:color w:val="000000"/>
         </w:rPr>
-        <w:t xml:space="preserve">. Los habitantes de estos países se cansaron de décadas de humillación, corrupción, marginación, desempleo y pobreza. </w:t>
+        <w:t xml:space="preserve">. Los habitantes de estos países se cansaron de décadas de humillación, </w:t>
+      </w:r>
+      <w:r>
+        <w:rPr>
+          <w:b/>
+          <w:color w:val="000000"/>
+        </w:rPr>
+        <w:t>corrupción,</w:t>
+      </w:r>
+      <w:r>
+        <w:rPr>
+          <w:color w:val="000000"/>
+        </w:rPr>
+        <w:t xml:space="preserve"> marginación, desempleo y pobreza. </w:t>
       </w:r>
     </w:p>
     <w:p>
@@ -34083,7 +35727,20 @@
         <w:rPr>
           <w:color w:val="000000"/>
         </w:rPr>
-        <w:t xml:space="preserve"> el mundo conoció la brutal represión y la lucha de los habitantes por ganar espacios democráticos. </w:t>
+        <w:t xml:space="preserve"> el mundo conoció la brutal represión y la lucha de los habitantes por ganar </w:t>
+      </w:r>
+      <w:r>
+        <w:rPr>
+          <w:b/>
+          <w:color w:val="000000"/>
+        </w:rPr>
+        <w:t>espacios democráticos.</w:t>
+      </w:r>
+      <w:r>
+        <w:rPr>
+          <w:color w:val="000000"/>
+        </w:rPr>
+        <w:t xml:space="preserve"> </w:t>
       </w:r>
     </w:p>
     <w:p>
@@ -34116,6 +35773,7 @@
       <w:proofErr w:type="spellStart"/>
       <w:r>
         <w:rPr>
+          <w:b/>
           <w:color w:val="000000"/>
         </w:rPr>
         <w:t>Aljazeera</w:t>
@@ -34123,9 +35781,16 @@
       <w:proofErr w:type="spellEnd"/>
       <w:r>
         <w:rPr>
+          <w:b/>
           <w:color w:val="000000"/>
         </w:rPr>
-        <w:t xml:space="preserve"> y </w:t>
+        <w:t xml:space="preserve"> </w:t>
+      </w:r>
+      <w:r>
+        <w:rPr>
+          <w:color w:val="000000"/>
+        </w:rPr>
+        <w:t xml:space="preserve">y </w:t>
       </w:r>
       <w:proofErr w:type="spellStart"/>
       <w:r>
@@ -34663,10 +36328,18 @@
         <w:rPr>
           <w:color w:val="000000"/>
         </w:rPr>
-        <w:t>a reprimir los movimientos de protesta</w:t>
-      </w:r>
-      <w:r>
-        <w:rPr>
+        <w:t xml:space="preserve">a reprimir los </w:t>
+      </w:r>
+      <w:r>
+        <w:rPr>
+          <w:b/>
+          <w:color w:val="000000"/>
+        </w:rPr>
+        <w:t>movimientos de protesta</w:t>
+      </w:r>
+      <w:r>
+        <w:rPr>
+          <w:b/>
           <w:color w:val="000000"/>
         </w:rPr>
         <w:t>,</w:t>
@@ -34727,7 +36400,20 @@
         <w:rPr>
           <w:color w:val="000000"/>
         </w:rPr>
-        <w:t xml:space="preserve">Los militares saben que la situación internacional es diferente a la de la Guerra Fría y que quienes violan los derechos humanos pueden ser juzgados por la justicia internacional. </w:t>
+        <w:t xml:space="preserve">Los militares saben que la situación internacional es diferente a la de la Guerra Fría y que quienes violan los </w:t>
+      </w:r>
+      <w:r>
+        <w:rPr>
+          <w:b/>
+          <w:color w:val="000000"/>
+        </w:rPr>
+        <w:t>derechos humanos</w:t>
+      </w:r>
+      <w:r>
+        <w:rPr>
+          <w:color w:val="000000"/>
+        </w:rPr>
+        <w:t xml:space="preserve"> pueden ser juzgados por la justicia internacional. </w:t>
       </w:r>
     </w:p>
     <w:p>
@@ -34956,7 +36642,20 @@
         <w:rPr>
           <w:color w:val="000000"/>
         </w:rPr>
-        <w:t xml:space="preserve">rabe ha sido impulsada especialmente por jóvenes universitarios que sufren </w:t>
+        <w:t xml:space="preserve">rabe ha sido impulsada especialmente por </w:t>
+      </w:r>
+      <w:r>
+        <w:rPr>
+          <w:b/>
+          <w:color w:val="000000"/>
+        </w:rPr>
+        <w:t>jóvenes universitarios</w:t>
+      </w:r>
+      <w:r>
+        <w:rPr>
+          <w:color w:val="000000"/>
+        </w:rPr>
+        <w:t xml:space="preserve"> que sufren </w:t>
       </w:r>
       <w:r>
         <w:rPr>
@@ -35680,7 +37379,30 @@
           <w:szCs w:val="24"/>
           <w:lang w:eastAsia="es-CO"/>
         </w:rPr>
-        <w:t xml:space="preserve">rabe modificó el escenario de Medio Oriente. El conflicto palestino-israelí ha sido marginado por las ambiciones nucleares y hegemónicas de Irán. Ahora Arabia </w:t>
+        <w:t xml:space="preserve">rabe modificó el escenario de </w:t>
+      </w:r>
+      <w:r>
+        <w:rPr>
+          <w:rFonts w:ascii="Times New Roman" w:eastAsia="Times New Roman" w:hAnsi="Times New Roman" w:cs="Times New Roman"/>
+          <w:b/>
+          <w:bCs/>
+          <w:color w:val="333333"/>
+          <w:sz w:val="24"/>
+          <w:szCs w:val="24"/>
+          <w:lang w:eastAsia="es-CO"/>
+        </w:rPr>
+        <w:t xml:space="preserve">Medio Oriente. </w:t>
+      </w:r>
+      <w:r>
+        <w:rPr>
+          <w:rFonts w:ascii="Times New Roman" w:eastAsia="Times New Roman" w:hAnsi="Times New Roman" w:cs="Times New Roman"/>
+          <w:bCs/>
+          <w:color w:val="333333"/>
+          <w:sz w:val="24"/>
+          <w:szCs w:val="24"/>
+          <w:lang w:eastAsia="es-CO"/>
+        </w:rPr>
+        <w:t xml:space="preserve">El conflicto palestino-israelí ha sido marginado por las ambiciones nucleares y hegemónicas de Irán. Ahora Arabia </w:t>
       </w:r>
       <w:r>
         <w:rPr>
@@ -35772,18 +37494,42 @@
           <w:szCs w:val="24"/>
           <w:lang w:eastAsia="es-CO"/>
         </w:rPr>
-        <w:t>, m</w:t>
-      </w:r>
-      <w:r>
-        <w:rPr>
-          <w:rFonts w:ascii="Times New Roman" w:eastAsia="Times New Roman" w:hAnsi="Times New Roman" w:cs="Times New Roman"/>
-          <w:bCs/>
-          <w:color w:val="333333"/>
-          <w:sz w:val="24"/>
-          <w:szCs w:val="24"/>
-          <w:lang w:eastAsia="es-CO"/>
-        </w:rPr>
-        <w:t>usulmanes radicales, promueve E</w:t>
+        <w:t xml:space="preserve">, </w:t>
+      </w:r>
+      <w:r>
+        <w:rPr>
+          <w:rFonts w:ascii="Times New Roman" w:eastAsia="Times New Roman" w:hAnsi="Times New Roman" w:cs="Times New Roman"/>
+          <w:b/>
+          <w:bCs/>
+          <w:color w:val="333333"/>
+          <w:sz w:val="24"/>
+          <w:szCs w:val="24"/>
+          <w:lang w:eastAsia="es-CO"/>
+        </w:rPr>
+        <w:t>m</w:t>
+      </w:r>
+      <w:r>
+        <w:rPr>
+          <w:rFonts w:ascii="Times New Roman" w:eastAsia="Times New Roman" w:hAnsi="Times New Roman" w:cs="Times New Roman"/>
+          <w:b/>
+          <w:bCs/>
+          <w:color w:val="333333"/>
+          <w:sz w:val="24"/>
+          <w:szCs w:val="24"/>
+          <w:lang w:eastAsia="es-CO"/>
+        </w:rPr>
+        <w:t>usulmanes radicales,</w:t>
+      </w:r>
+      <w:r>
+        <w:rPr>
+          <w:rFonts w:ascii="Times New Roman" w:eastAsia="Times New Roman" w:hAnsi="Times New Roman" w:cs="Times New Roman"/>
+          <w:bCs/>
+          <w:color w:val="333333"/>
+          <w:sz w:val="24"/>
+          <w:szCs w:val="24"/>
+          <w:lang w:eastAsia="es-CO"/>
+        </w:rPr>
+        <w:t xml:space="preserve"> promueve E</w:t>
       </w:r>
       <w:r>
         <w:rPr>
@@ -36389,7 +38135,30 @@
           <w:szCs w:val="24"/>
           <w:lang w:eastAsia="es-CO"/>
         </w:rPr>
-        <w:t xml:space="preserve"> al dominio chiita. </w:t>
+        <w:t xml:space="preserve"> al dominio </w:t>
+      </w:r>
+      <w:r>
+        <w:rPr>
+          <w:rFonts w:ascii="Times New Roman" w:eastAsia="Times New Roman" w:hAnsi="Times New Roman" w:cs="Times New Roman"/>
+          <w:b/>
+          <w:bCs/>
+          <w:color w:val="333333"/>
+          <w:sz w:val="24"/>
+          <w:szCs w:val="24"/>
+          <w:lang w:eastAsia="es-CO"/>
+        </w:rPr>
+        <w:t>chiita.</w:t>
+      </w:r>
+      <w:r>
+        <w:rPr>
+          <w:rFonts w:ascii="Times New Roman" w:eastAsia="Times New Roman" w:hAnsi="Times New Roman" w:cs="Times New Roman"/>
+          <w:bCs/>
+          <w:color w:val="333333"/>
+          <w:sz w:val="24"/>
+          <w:szCs w:val="24"/>
+          <w:lang w:eastAsia="es-CO"/>
+        </w:rPr>
+        <w:t xml:space="preserve"> </w:t>
       </w:r>
     </w:p>
     <w:p>
@@ -36414,18 +38183,88 @@
           <w:szCs w:val="24"/>
           <w:lang w:eastAsia="es-CO"/>
         </w:rPr>
-        <w:t xml:space="preserve">A lo anterior se suma la presencia de AL Qaeda en Siria, Yemen y el norte y este de África. </w:t>
-      </w:r>
-      <w:r>
-        <w:rPr>
-          <w:rFonts w:ascii="Times New Roman" w:eastAsia="Times New Roman" w:hAnsi="Times New Roman" w:cs="Times New Roman"/>
-          <w:bCs/>
-          <w:color w:val="333333"/>
-          <w:sz w:val="24"/>
-          <w:szCs w:val="24"/>
-          <w:lang w:eastAsia="es-CO"/>
-        </w:rPr>
-        <w:t xml:space="preserve">Esta presencia se intensificó luego de la invasión a Irak en 2003, frente a la cual grupos extremistas musulmanes conformaron un califato con la pretensión de unir a todos los musulmanes contra Occidente. </w:t>
+        <w:t xml:space="preserve">A lo anterior se suma la presencia de </w:t>
+      </w:r>
+      <w:r>
+        <w:rPr>
+          <w:rFonts w:ascii="Times New Roman" w:eastAsia="Times New Roman" w:hAnsi="Times New Roman" w:cs="Times New Roman"/>
+          <w:b/>
+          <w:bCs/>
+          <w:color w:val="333333"/>
+          <w:sz w:val="24"/>
+          <w:szCs w:val="24"/>
+          <w:lang w:eastAsia="es-CO"/>
+        </w:rPr>
+        <w:t>A</w:t>
+      </w:r>
+      <w:r>
+        <w:rPr>
+          <w:rFonts w:ascii="Times New Roman" w:eastAsia="Times New Roman" w:hAnsi="Times New Roman" w:cs="Times New Roman"/>
+          <w:b/>
+          <w:bCs/>
+          <w:color w:val="333333"/>
+          <w:sz w:val="24"/>
+          <w:szCs w:val="24"/>
+          <w:lang w:eastAsia="es-CO"/>
+        </w:rPr>
+        <w:t>l</w:t>
+      </w:r>
+      <w:r>
+        <w:rPr>
+          <w:rFonts w:ascii="Times New Roman" w:eastAsia="Times New Roman" w:hAnsi="Times New Roman" w:cs="Times New Roman"/>
+          <w:b/>
+          <w:bCs/>
+          <w:color w:val="333333"/>
+          <w:sz w:val="24"/>
+          <w:szCs w:val="24"/>
+          <w:lang w:eastAsia="es-CO"/>
+        </w:rPr>
+        <w:t xml:space="preserve"> Qaeda</w:t>
+      </w:r>
+      <w:r>
+        <w:rPr>
+          <w:rFonts w:ascii="Times New Roman" w:eastAsia="Times New Roman" w:hAnsi="Times New Roman" w:cs="Times New Roman"/>
+          <w:bCs/>
+          <w:color w:val="333333"/>
+          <w:sz w:val="24"/>
+          <w:szCs w:val="24"/>
+          <w:lang w:eastAsia="es-CO"/>
+        </w:rPr>
+        <w:t xml:space="preserve"> en Siria, Yemen y el norte y este de África. </w:t>
+      </w:r>
+      <w:r>
+        <w:rPr>
+          <w:rFonts w:ascii="Times New Roman" w:eastAsia="Times New Roman" w:hAnsi="Times New Roman" w:cs="Times New Roman"/>
+          <w:bCs/>
+          <w:color w:val="333333"/>
+          <w:sz w:val="24"/>
+          <w:szCs w:val="24"/>
+          <w:lang w:eastAsia="es-CO"/>
+        </w:rPr>
+        <w:t xml:space="preserve">Esta presencia se intensificó luego de la invasión a </w:t>
+      </w:r>
+      <w:r>
+        <w:rPr>
+          <w:rFonts w:ascii="Times New Roman" w:eastAsia="Times New Roman" w:hAnsi="Times New Roman" w:cs="Times New Roman"/>
+          <w:b/>
+          <w:bCs/>
+          <w:color w:val="333333"/>
+          <w:sz w:val="24"/>
+          <w:szCs w:val="24"/>
+          <w:lang w:eastAsia="es-CO"/>
+        </w:rPr>
+        <w:t>Irak</w:t>
+      </w:r>
+      <w:r>
+        <w:rPr>
+          <w:rFonts w:ascii="Times New Roman" w:eastAsia="Times New Roman" w:hAnsi="Times New Roman" w:cs="Times New Roman"/>
+          <w:bCs/>
+          <w:color w:val="333333"/>
+          <w:sz w:val="24"/>
+          <w:szCs w:val="24"/>
+          <w:lang w:eastAsia="es-CO"/>
+        </w:rPr>
+        <w:t xml:space="preserve"> en 2003, frente a la cual grupos extremistas musulmanes conformaron un califato con la pretensión de unir a todos los musulmanes contra Occidente. </w:t>
       </w:r>
     </w:p>
     <w:p>
@@ -36450,7 +38289,30 @@
           <w:szCs w:val="24"/>
           <w:lang w:eastAsia="es-CO"/>
         </w:rPr>
-        <w:t xml:space="preserve">El califato tiene presencia en Siria e Irak, pero avanza </w:t>
+        <w:t xml:space="preserve">El califato tiene presencia en </w:t>
+      </w:r>
+      <w:r>
+        <w:rPr>
+          <w:rFonts w:ascii="Times New Roman" w:eastAsia="Times New Roman" w:hAnsi="Times New Roman" w:cs="Times New Roman"/>
+          <w:b/>
+          <w:bCs/>
+          <w:color w:val="333333"/>
+          <w:sz w:val="24"/>
+          <w:szCs w:val="24"/>
+          <w:lang w:eastAsia="es-CO"/>
+        </w:rPr>
+        <w:t>Siria</w:t>
+      </w:r>
+      <w:r>
+        <w:rPr>
+          <w:rFonts w:ascii="Times New Roman" w:eastAsia="Times New Roman" w:hAnsi="Times New Roman" w:cs="Times New Roman"/>
+          <w:bCs/>
+          <w:color w:val="333333"/>
+          <w:sz w:val="24"/>
+          <w:szCs w:val="24"/>
+          <w:lang w:eastAsia="es-CO"/>
+        </w:rPr>
+        <w:t xml:space="preserve"> e Irak, pero avanza </w:t>
       </w:r>
       <w:r>
         <w:rPr>
@@ -36843,18 +38705,65 @@
           <w:szCs w:val="24"/>
           <w:lang w:eastAsia="es-CO"/>
         </w:rPr>
-        <w:t>Las diferentes negociaciones entre israelíes y palestinos</w:t>
-      </w:r>
-      <w:r>
-        <w:rPr>
-          <w:rFonts w:ascii="Times New Roman" w:eastAsia="Times New Roman" w:hAnsi="Times New Roman" w:cs="Times New Roman"/>
-          <w:bCs/>
-          <w:color w:val="333333"/>
-          <w:sz w:val="24"/>
-          <w:szCs w:val="24"/>
-          <w:lang w:eastAsia="es-CO"/>
-        </w:rPr>
-        <w:t xml:space="preserve">, emprendidas desde mediados del siglo </w:t>
+        <w:t xml:space="preserve">Las diferentes negociaciones entre </w:t>
+      </w:r>
+      <w:r>
+        <w:rPr>
+          <w:rFonts w:ascii="Times New Roman" w:eastAsia="Times New Roman" w:hAnsi="Times New Roman" w:cs="Times New Roman"/>
+          <w:b/>
+          <w:bCs/>
+          <w:color w:val="333333"/>
+          <w:sz w:val="24"/>
+          <w:szCs w:val="24"/>
+          <w:lang w:eastAsia="es-CO"/>
+        </w:rPr>
+        <w:t xml:space="preserve">israelíes </w:t>
+      </w:r>
+      <w:r>
+        <w:rPr>
+          <w:rFonts w:ascii="Times New Roman" w:eastAsia="Times New Roman" w:hAnsi="Times New Roman" w:cs="Times New Roman"/>
+          <w:bCs/>
+          <w:color w:val="333333"/>
+          <w:sz w:val="24"/>
+          <w:szCs w:val="24"/>
+          <w:lang w:eastAsia="es-CO"/>
+        </w:rPr>
+        <w:t xml:space="preserve">y </w:t>
+      </w:r>
+      <w:r>
+        <w:rPr>
+          <w:rFonts w:ascii="Times New Roman" w:eastAsia="Times New Roman" w:hAnsi="Times New Roman" w:cs="Times New Roman"/>
+          <w:b/>
+          <w:bCs/>
+          <w:color w:val="333333"/>
+          <w:sz w:val="24"/>
+          <w:szCs w:val="24"/>
+          <w:lang w:eastAsia="es-CO"/>
+        </w:rPr>
+        <w:t>palestinos</w:t>
+      </w:r>
+      <w:r>
+        <w:rPr>
+          <w:rFonts w:ascii="Times New Roman" w:eastAsia="Times New Roman" w:hAnsi="Times New Roman" w:cs="Times New Roman"/>
+          <w:b/>
+          <w:bCs/>
+          <w:color w:val="333333"/>
+          <w:sz w:val="24"/>
+          <w:szCs w:val="24"/>
+          <w:lang w:eastAsia="es-CO"/>
+        </w:rPr>
+        <w:t>,</w:t>
+      </w:r>
+      <w:r>
+        <w:rPr>
+          <w:rFonts w:ascii="Times New Roman" w:eastAsia="Times New Roman" w:hAnsi="Times New Roman" w:cs="Times New Roman"/>
+          <w:bCs/>
+          <w:color w:val="333333"/>
+          <w:sz w:val="24"/>
+          <w:szCs w:val="24"/>
+          <w:lang w:eastAsia="es-CO"/>
+        </w:rPr>
+        <w:t xml:space="preserve"> emprendidas desde mediados del siglo </w:t>
       </w:r>
       <w:r>
         <w:rPr>
@@ -37444,7 +39353,30 @@
           <w:szCs w:val="24"/>
           <w:lang w:eastAsia="es-CO"/>
         </w:rPr>
-        <w:t xml:space="preserve">La ciudad sagrada de judíos, cristianos y musulmanes es punto álgido de las negociaciones. </w:t>
+        <w:t xml:space="preserve">La ciudad sagrada de </w:t>
+      </w:r>
+      <w:r>
+        <w:rPr>
+          <w:rFonts w:ascii="Times New Roman" w:eastAsia="Times New Roman" w:hAnsi="Times New Roman" w:cs="Times New Roman"/>
+          <w:b/>
+          <w:bCs/>
+          <w:color w:val="333333"/>
+          <w:sz w:val="24"/>
+          <w:szCs w:val="24"/>
+          <w:lang w:eastAsia="es-CO"/>
+        </w:rPr>
+        <w:t>judíos, cristianos y musulmanes</w:t>
+      </w:r>
+      <w:r>
+        <w:rPr>
+          <w:rFonts w:ascii="Times New Roman" w:eastAsia="Times New Roman" w:hAnsi="Times New Roman" w:cs="Times New Roman"/>
+          <w:bCs/>
+          <w:color w:val="333333"/>
+          <w:sz w:val="24"/>
+          <w:szCs w:val="24"/>
+          <w:lang w:eastAsia="es-CO"/>
+        </w:rPr>
+        <w:t xml:space="preserve"> es punto álgido de las negociaciones. </w:t>
       </w:r>
       <w:r>
         <w:rPr>
@@ -37513,7 +39445,30 @@
           <w:szCs w:val="24"/>
           <w:lang w:eastAsia="es-CO"/>
         </w:rPr>
-        <w:t xml:space="preserve">El triunfo de Israel en la Guerra de los Seis Días </w:t>
+        <w:t xml:space="preserve">El triunfo de Israel en la </w:t>
+      </w:r>
+      <w:r>
+        <w:rPr>
+          <w:rFonts w:ascii="Times New Roman" w:eastAsia="Times New Roman" w:hAnsi="Times New Roman" w:cs="Times New Roman"/>
+          <w:b/>
+          <w:bCs/>
+          <w:color w:val="333333"/>
+          <w:sz w:val="24"/>
+          <w:szCs w:val="24"/>
+          <w:lang w:eastAsia="es-CO"/>
+        </w:rPr>
+        <w:t>Guerra de los Seis Días</w:t>
+      </w:r>
+      <w:r>
+        <w:rPr>
+          <w:rFonts w:ascii="Times New Roman" w:eastAsia="Times New Roman" w:hAnsi="Times New Roman" w:cs="Times New Roman"/>
+          <w:bCs/>
+          <w:color w:val="333333"/>
+          <w:sz w:val="24"/>
+          <w:szCs w:val="24"/>
+          <w:lang w:eastAsia="es-CO"/>
+        </w:rPr>
+        <w:t xml:space="preserve"> </w:t>
       </w:r>
       <w:r>
         <w:rPr>
@@ -38428,11 +40383,24 @@
           <w:szCs w:val="24"/>
           <w:lang w:eastAsia="es-CO"/>
         </w:rPr>
-        <w:t>Israel, por su parte, quiere conservar aquellos asentamientos ubicados en Jerusalén Oriental, Cisjordania y Gaza</w:t>
-      </w:r>
-      <w:r>
-        <w:rPr>
-          <w:rFonts w:ascii="Times New Roman" w:eastAsia="Times New Roman" w:hAnsi="Times New Roman" w:cs="Times New Roman"/>
+        <w:t xml:space="preserve">Israel, por su parte, quiere conservar aquellos asentamientos ubicados en Jerusalén Oriental, </w:t>
+      </w:r>
+      <w:r>
+        <w:rPr>
+          <w:rFonts w:ascii="Times New Roman" w:eastAsia="Times New Roman" w:hAnsi="Times New Roman" w:cs="Times New Roman"/>
+          <w:b/>
+          <w:bCs/>
+          <w:color w:val="333333"/>
+          <w:sz w:val="24"/>
+          <w:szCs w:val="24"/>
+          <w:lang w:eastAsia="es-CO"/>
+        </w:rPr>
+        <w:t>Cisjordania y Gaza</w:t>
+      </w:r>
+      <w:r>
+        <w:rPr>
+          <w:rFonts w:ascii="Times New Roman" w:eastAsia="Times New Roman" w:hAnsi="Times New Roman" w:cs="Times New Roman"/>
+          <w:b/>
           <w:bCs/>
           <w:color w:val="333333"/>
           <w:sz w:val="24"/>
@@ -39175,16 +41143,7 @@
           <w:sz w:val="24"/>
           <w:szCs w:val="24"/>
         </w:rPr>
-        <w:t>3</w:t>
-      </w:r>
-      <w:r>
-        <w:rPr>
-          <w:rFonts w:ascii="Times New Roman" w:hAnsi="Times New Roman" w:cs="Times New Roman"/>
-          <w:b/>
-          <w:sz w:val="24"/>
-          <w:szCs w:val="24"/>
-        </w:rPr>
-        <w:t xml:space="preserve"> </w:t>
+        <w:t xml:space="preserve">3 </w:t>
       </w:r>
       <w:r>
         <w:rPr>
@@ -39806,7 +41765,30 @@
           <w:szCs w:val="24"/>
           <w:lang w:eastAsia="es-CO"/>
         </w:rPr>
-        <w:t xml:space="preserve"> del Jordán dispone de aguas subterráneas que atraviesan la región de Cisjordania, estas reservas fueron tomadas por Israel, cuyo Estado construyó el Acueducto Nacional que desvió el río Jordán hacia </w:t>
+        <w:t xml:space="preserve"> del Jordán dispone de aguas subterráneas que atraviesan la región de Cisjordania, estas reservas fueron tomadas por Israel, cuyo Estado construyó el </w:t>
+      </w:r>
+      <w:r>
+        <w:rPr>
+          <w:rFonts w:ascii="Times New Roman" w:eastAsia="Times New Roman" w:hAnsi="Times New Roman" w:cs="Times New Roman"/>
+          <w:b/>
+          <w:bCs/>
+          <w:color w:val="333333"/>
+          <w:sz w:val="24"/>
+          <w:szCs w:val="24"/>
+          <w:lang w:eastAsia="es-CO"/>
+        </w:rPr>
+        <w:t>Acueducto Nacional</w:t>
+      </w:r>
+      <w:r>
+        <w:rPr>
+          <w:rFonts w:ascii="Times New Roman" w:eastAsia="Times New Roman" w:hAnsi="Times New Roman" w:cs="Times New Roman"/>
+          <w:bCs/>
+          <w:color w:val="333333"/>
+          <w:sz w:val="24"/>
+          <w:szCs w:val="24"/>
+          <w:lang w:eastAsia="es-CO"/>
+        </w:rPr>
+        <w:t xml:space="preserve"> que desvió el río Jordán hacia </w:t>
       </w:r>
       <w:proofErr w:type="spellStart"/>
       <w:r>
@@ -40568,7 +42550,30 @@
           <w:szCs w:val="24"/>
           <w:lang w:eastAsia="es-CO"/>
         </w:rPr>
-        <w:t xml:space="preserve">El actual estado de Kuwait hizo parte de la provincia de Basora, hoy Irak. Los procesos de descolonización </w:t>
+        <w:t xml:space="preserve">El actual estado de </w:t>
+      </w:r>
+      <w:r>
+        <w:rPr>
+          <w:rFonts w:ascii="Times New Roman" w:eastAsia="Times New Roman" w:hAnsi="Times New Roman" w:cs="Times New Roman"/>
+          <w:b/>
+          <w:bCs/>
+          <w:color w:val="333333"/>
+          <w:sz w:val="24"/>
+          <w:szCs w:val="24"/>
+          <w:lang w:eastAsia="es-CO"/>
+        </w:rPr>
+        <w:t xml:space="preserve">Kuwait </w:t>
+      </w:r>
+      <w:r>
+        <w:rPr>
+          <w:rFonts w:ascii="Times New Roman" w:eastAsia="Times New Roman" w:hAnsi="Times New Roman" w:cs="Times New Roman"/>
+          <w:bCs/>
+          <w:color w:val="333333"/>
+          <w:sz w:val="24"/>
+          <w:szCs w:val="24"/>
+          <w:lang w:eastAsia="es-CO"/>
+        </w:rPr>
+        <w:t xml:space="preserve">hizo parte de la provincia de Basora, hoy Irak. Los procesos de descolonización </w:t>
       </w:r>
       <w:r>
         <w:rPr>
@@ -41036,7 +43041,76 @@
           <w:szCs w:val="24"/>
           <w:lang w:eastAsia="es-CO"/>
         </w:rPr>
-        <w:t>Durante la guerra entre Irak e Irán (1980-1988), las monarquías de la península arábica apoyaron al régimen de Irak, liderado por Sadam Hussein. Una vez finalizada la guerra, Hussein reclamó a sus aliados la condonación de su deuda externa, el aumento de su cuota de producción petrolífera y facilidades para crear un puerto de aguas profundas en territorio kuwaití.</w:t>
+        <w:t xml:space="preserve">Durante la </w:t>
+      </w:r>
+      <w:r>
+        <w:rPr>
+          <w:rFonts w:ascii="Times New Roman" w:eastAsia="Times New Roman" w:hAnsi="Times New Roman" w:cs="Times New Roman"/>
+          <w:b/>
+          <w:bCs/>
+          <w:color w:val="333333"/>
+          <w:sz w:val="24"/>
+          <w:szCs w:val="24"/>
+          <w:lang w:eastAsia="es-CO"/>
+        </w:rPr>
+        <w:t>guerra</w:t>
+      </w:r>
+      <w:r>
+        <w:rPr>
+          <w:rFonts w:ascii="Times New Roman" w:eastAsia="Times New Roman" w:hAnsi="Times New Roman" w:cs="Times New Roman"/>
+          <w:bCs/>
+          <w:color w:val="333333"/>
+          <w:sz w:val="24"/>
+          <w:szCs w:val="24"/>
+          <w:lang w:eastAsia="es-CO"/>
+        </w:rPr>
+        <w:t xml:space="preserve"> entre </w:t>
+      </w:r>
+      <w:r>
+        <w:rPr>
+          <w:rFonts w:ascii="Times New Roman" w:eastAsia="Times New Roman" w:hAnsi="Times New Roman" w:cs="Times New Roman"/>
+          <w:b/>
+          <w:bCs/>
+          <w:color w:val="333333"/>
+          <w:sz w:val="24"/>
+          <w:szCs w:val="24"/>
+          <w:lang w:eastAsia="es-CO"/>
+        </w:rPr>
+        <w:t>Irak e Irán</w:t>
+      </w:r>
+      <w:r>
+        <w:rPr>
+          <w:rFonts w:ascii="Times New Roman" w:eastAsia="Times New Roman" w:hAnsi="Times New Roman" w:cs="Times New Roman"/>
+          <w:bCs/>
+          <w:color w:val="333333"/>
+          <w:sz w:val="24"/>
+          <w:szCs w:val="24"/>
+          <w:lang w:eastAsia="es-CO"/>
+        </w:rPr>
+        <w:t xml:space="preserve"> (1980-1988), las monarquías de la </w:t>
+      </w:r>
+      <w:r>
+        <w:rPr>
+          <w:rFonts w:ascii="Times New Roman" w:eastAsia="Times New Roman" w:hAnsi="Times New Roman" w:cs="Times New Roman"/>
+          <w:b/>
+          <w:bCs/>
+          <w:color w:val="333333"/>
+          <w:sz w:val="24"/>
+          <w:szCs w:val="24"/>
+          <w:lang w:eastAsia="es-CO"/>
+        </w:rPr>
+        <w:t>península arábica</w:t>
+      </w:r>
+      <w:r>
+        <w:rPr>
+          <w:rFonts w:ascii="Times New Roman" w:eastAsia="Times New Roman" w:hAnsi="Times New Roman" w:cs="Times New Roman"/>
+          <w:bCs/>
+          <w:color w:val="333333"/>
+          <w:sz w:val="24"/>
+          <w:szCs w:val="24"/>
+          <w:lang w:eastAsia="es-CO"/>
+        </w:rPr>
+        <w:t xml:space="preserve"> apoyaron al régimen de Irak, liderado por Sadam Hussein. Una vez finalizada la guerra, Hussein reclamó a sus aliados la condonación de su deuda externa, el aumento de su cuota de producción petrolífera y facilidades para crear un puerto de aguas profundas en territorio kuwaití.</w:t>
       </w:r>
       <w:r>
         <w:rPr>
@@ -41095,7 +43169,30 @@
           <w:szCs w:val="24"/>
           <w:lang w:eastAsia="es-CO"/>
         </w:rPr>
-        <w:t>La negativa de Hussein desencadenó la operación Tormenta del Desierto en enero de 1991, la cual</w:t>
+        <w:t xml:space="preserve">La negativa de Hussein desencadenó la </w:t>
+      </w:r>
+      <w:r>
+        <w:rPr>
+          <w:rFonts w:ascii="Times New Roman" w:eastAsia="Times New Roman" w:hAnsi="Times New Roman" w:cs="Times New Roman"/>
+          <w:b/>
+          <w:bCs/>
+          <w:color w:val="333333"/>
+          <w:sz w:val="24"/>
+          <w:szCs w:val="24"/>
+          <w:lang w:eastAsia="es-CO"/>
+        </w:rPr>
+        <w:t>operación Tormenta del Desierto</w:t>
+      </w:r>
+      <w:r>
+        <w:rPr>
+          <w:rFonts w:ascii="Times New Roman" w:eastAsia="Times New Roman" w:hAnsi="Times New Roman" w:cs="Times New Roman"/>
+          <w:bCs/>
+          <w:color w:val="333333"/>
+          <w:sz w:val="24"/>
+          <w:szCs w:val="24"/>
+          <w:lang w:eastAsia="es-CO"/>
+        </w:rPr>
+        <w:t xml:space="preserve"> en enero de 1991, la cual</w:t>
       </w:r>
       <w:r>
         <w:rPr>
@@ -41618,18 +43715,42 @@
           <w:szCs w:val="24"/>
           <w:lang w:eastAsia="es-CO"/>
         </w:rPr>
-        <w:t xml:space="preserve"> la invasión de </w:t>
-      </w:r>
-      <w:r>
-        <w:rPr>
-          <w:rFonts w:ascii="Times New Roman" w:eastAsia="Times New Roman" w:hAnsi="Times New Roman" w:cs="Times New Roman"/>
-          <w:bCs/>
-          <w:color w:val="333333"/>
-          <w:sz w:val="24"/>
-          <w:szCs w:val="24"/>
-          <w:lang w:eastAsia="es-CO"/>
-        </w:rPr>
-        <w:t>Irak bajo</w:t>
+        <w:t xml:space="preserve"> la </w:t>
+      </w:r>
+      <w:r>
+        <w:rPr>
+          <w:rFonts w:ascii="Times New Roman" w:eastAsia="Times New Roman" w:hAnsi="Times New Roman" w:cs="Times New Roman"/>
+          <w:b/>
+          <w:bCs/>
+          <w:color w:val="333333"/>
+          <w:sz w:val="24"/>
+          <w:szCs w:val="24"/>
+          <w:lang w:eastAsia="es-CO"/>
+        </w:rPr>
+        <w:t xml:space="preserve">invasión de </w:t>
+      </w:r>
+      <w:r>
+        <w:rPr>
+          <w:rFonts w:ascii="Times New Roman" w:eastAsia="Times New Roman" w:hAnsi="Times New Roman" w:cs="Times New Roman"/>
+          <w:b/>
+          <w:bCs/>
+          <w:color w:val="333333"/>
+          <w:sz w:val="24"/>
+          <w:szCs w:val="24"/>
+          <w:lang w:eastAsia="es-CO"/>
+        </w:rPr>
+        <w:t>Irak</w:t>
+      </w:r>
+      <w:r>
+        <w:rPr>
+          <w:rFonts w:ascii="Times New Roman" w:eastAsia="Times New Roman" w:hAnsi="Times New Roman" w:cs="Times New Roman"/>
+          <w:bCs/>
+          <w:color w:val="333333"/>
+          <w:sz w:val="24"/>
+          <w:szCs w:val="24"/>
+          <w:lang w:eastAsia="es-CO"/>
+        </w:rPr>
+        <w:t xml:space="preserve"> bajo</w:t>
       </w:r>
       <w:r>
         <w:rPr>
@@ -41687,7 +43808,30 @@
           <w:lang w:eastAsia="es-CO"/>
         </w:rPr>
         <w:lastRenderedPageBreak/>
-        <w:t xml:space="preserve">En diciembre de 2003 Saddam Hussein </w:t>
+        <w:t xml:space="preserve">En diciembre de 2003 </w:t>
+      </w:r>
+      <w:r>
+        <w:rPr>
+          <w:rFonts w:ascii="Times New Roman" w:eastAsia="Times New Roman" w:hAnsi="Times New Roman" w:cs="Times New Roman"/>
+          <w:b/>
+          <w:bCs/>
+          <w:color w:val="333333"/>
+          <w:sz w:val="24"/>
+          <w:szCs w:val="24"/>
+          <w:lang w:eastAsia="es-CO"/>
+        </w:rPr>
+        <w:t>Saddam Hussein</w:t>
+      </w:r>
+      <w:r>
+        <w:rPr>
+          <w:rFonts w:ascii="Times New Roman" w:eastAsia="Times New Roman" w:hAnsi="Times New Roman" w:cs="Times New Roman"/>
+          <w:bCs/>
+          <w:color w:val="333333"/>
+          <w:sz w:val="24"/>
+          <w:szCs w:val="24"/>
+          <w:lang w:eastAsia="es-CO"/>
+        </w:rPr>
+        <w:t xml:space="preserve"> </w:t>
       </w:r>
       <w:r>
         <w:rPr>
@@ -41865,7 +44009,30 @@
           <w:szCs w:val="24"/>
           <w:lang w:eastAsia="es-CO"/>
         </w:rPr>
-        <w:t>obierno de Barak Obama decid</w:t>
+        <w:t xml:space="preserve">obierno de </w:t>
+      </w:r>
+      <w:r>
+        <w:rPr>
+          <w:rFonts w:ascii="Times New Roman" w:eastAsia="Times New Roman" w:hAnsi="Times New Roman" w:cs="Times New Roman"/>
+          <w:b/>
+          <w:bCs/>
+          <w:color w:val="333333"/>
+          <w:sz w:val="24"/>
+          <w:szCs w:val="24"/>
+          <w:lang w:eastAsia="es-CO"/>
+        </w:rPr>
+        <w:t>Barak Obama</w:t>
+      </w:r>
+      <w:r>
+        <w:rPr>
+          <w:rFonts w:ascii="Times New Roman" w:eastAsia="Times New Roman" w:hAnsi="Times New Roman" w:cs="Times New Roman"/>
+          <w:bCs/>
+          <w:color w:val="333333"/>
+          <w:sz w:val="24"/>
+          <w:szCs w:val="24"/>
+          <w:lang w:eastAsia="es-CO"/>
+        </w:rPr>
+        <w:t xml:space="preserve"> decid</w:t>
       </w:r>
       <w:r>
         <w:rPr>
@@ -42355,6 +44522,7 @@
         <w:spacing w:line="240" w:lineRule="auto"/>
         <w:rPr>
           <w:rFonts w:ascii="Times New Roman" w:eastAsia="Times New Roman" w:hAnsi="Times New Roman" w:cs="Times New Roman"/>
+          <w:b/>
           <w:bCs/>
           <w:color w:val="333333"/>
           <w:sz w:val="24"/>
@@ -42371,12 +44539,25 @@
           <w:szCs w:val="24"/>
           <w:lang w:eastAsia="es-CO"/>
         </w:rPr>
-        <w:t xml:space="preserve">Un mes después, tropas estadounidenses invaden Afganistán en busca de Osama </w:t>
+        <w:t xml:space="preserve">Un mes después, tropas estadounidenses invaden Afganistán en busca de </w:t>
+      </w:r>
+      <w:r>
+        <w:rPr>
+          <w:rFonts w:ascii="Times New Roman" w:eastAsia="Times New Roman" w:hAnsi="Times New Roman" w:cs="Times New Roman"/>
+          <w:b/>
+          <w:bCs/>
+          <w:color w:val="333333"/>
+          <w:sz w:val="24"/>
+          <w:szCs w:val="24"/>
+          <w:lang w:eastAsia="es-CO"/>
+        </w:rPr>
+        <w:t xml:space="preserve">Osama </w:t>
       </w:r>
       <w:proofErr w:type="spellStart"/>
       <w:r>
         <w:rPr>
           <w:rFonts w:ascii="Times New Roman" w:eastAsia="Times New Roman" w:hAnsi="Times New Roman" w:cs="Times New Roman"/>
+          <w:b/>
           <w:bCs/>
           <w:color w:val="333333"/>
           <w:sz w:val="24"/>
@@ -42389,13 +44570,25 @@
       <w:r>
         <w:rPr>
           <w:rFonts w:ascii="Times New Roman" w:eastAsia="Times New Roman" w:hAnsi="Times New Roman" w:cs="Times New Roman"/>
-          <w:bCs/>
-          <w:color w:val="333333"/>
-          <w:sz w:val="24"/>
-          <w:szCs w:val="24"/>
-          <w:lang w:eastAsia="es-CO"/>
-        </w:rPr>
-        <w:t xml:space="preserve"> Laden, líder </w:t>
+          <w:b/>
+          <w:bCs/>
+          <w:color w:val="333333"/>
+          <w:sz w:val="24"/>
+          <w:szCs w:val="24"/>
+          <w:lang w:eastAsia="es-CO"/>
+        </w:rPr>
+        <w:t xml:space="preserve"> Laden,</w:t>
+      </w:r>
+      <w:r>
+        <w:rPr>
+          <w:rFonts w:ascii="Times New Roman" w:eastAsia="Times New Roman" w:hAnsi="Times New Roman" w:cs="Times New Roman"/>
+          <w:bCs/>
+          <w:color w:val="333333"/>
+          <w:sz w:val="24"/>
+          <w:szCs w:val="24"/>
+          <w:lang w:eastAsia="es-CO"/>
+        </w:rPr>
+        <w:t xml:space="preserve"> líder </w:t>
       </w:r>
       <w:r>
         <w:rPr>
@@ -42439,7 +44632,19 @@
           <w:szCs w:val="24"/>
           <w:lang w:eastAsia="es-CO"/>
         </w:rPr>
-        <w:t xml:space="preserve">da, grupo extremista musulmán responsable del atentado a las Torres Gemelas. </w:t>
+        <w:t xml:space="preserve">da, grupo extremista musulmán responsable del </w:t>
+      </w:r>
+      <w:r>
+        <w:rPr>
+          <w:rFonts w:ascii="Times New Roman" w:eastAsia="Times New Roman" w:hAnsi="Times New Roman" w:cs="Times New Roman"/>
+          <w:b/>
+          <w:bCs/>
+          <w:color w:val="333333"/>
+          <w:sz w:val="24"/>
+          <w:szCs w:val="24"/>
+          <w:lang w:eastAsia="es-CO"/>
+        </w:rPr>
+        <w:t xml:space="preserve">atentado a las Torres Gemelas. </w:t>
       </w:r>
     </w:p>
     <w:p>
@@ -42474,7 +44679,30 @@
           <w:szCs w:val="24"/>
           <w:lang w:eastAsia="es-CO"/>
         </w:rPr>
-        <w:t>errocar al régimen Talibán. El G</w:t>
+        <w:t xml:space="preserve">errocar al </w:t>
+      </w:r>
+      <w:r>
+        <w:rPr>
+          <w:rFonts w:ascii="Times New Roman" w:eastAsia="Times New Roman" w:hAnsi="Times New Roman" w:cs="Times New Roman"/>
+          <w:b/>
+          <w:bCs/>
+          <w:color w:val="333333"/>
+          <w:sz w:val="24"/>
+          <w:szCs w:val="24"/>
+          <w:lang w:eastAsia="es-CO"/>
+        </w:rPr>
+        <w:t xml:space="preserve">régimen Talibán. </w:t>
+      </w:r>
+      <w:r>
+        <w:rPr>
+          <w:rFonts w:ascii="Times New Roman" w:eastAsia="Times New Roman" w:hAnsi="Times New Roman" w:cs="Times New Roman"/>
+          <w:bCs/>
+          <w:color w:val="333333"/>
+          <w:sz w:val="24"/>
+          <w:szCs w:val="24"/>
+          <w:lang w:eastAsia="es-CO"/>
+        </w:rPr>
+        <w:t>El G</w:t>
       </w:r>
       <w:r>
         <w:rPr>
@@ -42756,8 +44984,33 @@
           <w:szCs w:val="24"/>
           <w:lang w:eastAsia="es-CO"/>
         </w:rPr>
-        <w:t xml:space="preserve"> tropas de Afganistán. </w:t>
-      </w:r>
+        <w:t xml:space="preserve"> tropas de </w:t>
+      </w:r>
+      <w:bookmarkStart w:id="0" w:name="_GoBack"/>
+      <w:r>
+        <w:rPr>
+          <w:rFonts w:ascii="Times New Roman" w:eastAsia="Times New Roman" w:hAnsi="Times New Roman" w:cs="Times New Roman"/>
+          <w:b/>
+          <w:bCs/>
+          <w:color w:val="333333"/>
+          <w:sz w:val="24"/>
+          <w:szCs w:val="24"/>
+          <w:lang w:eastAsia="es-CO"/>
+        </w:rPr>
+        <w:t>Afganistán.</w:t>
+      </w:r>
+      <w:r>
+        <w:rPr>
+          <w:rFonts w:ascii="Times New Roman" w:eastAsia="Times New Roman" w:hAnsi="Times New Roman" w:cs="Times New Roman"/>
+          <w:bCs/>
+          <w:color w:val="333333"/>
+          <w:sz w:val="24"/>
+          <w:szCs w:val="24"/>
+          <w:lang w:eastAsia="es-CO"/>
+        </w:rPr>
+        <w:t xml:space="preserve"> </w:t>
+      </w:r>
+      <w:bookmarkEnd w:id="0"/>
     </w:p>
     <w:p>
       <w:pPr>
@@ -46687,8 +48940,6 @@
               </w:rPr>
               <w:t>atro posibilidades de respuesta</w:t>
             </w:r>
-            <w:bookmarkStart w:id="0" w:name="_GoBack"/>
-            <w:bookmarkEnd w:id="0"/>
           </w:p>
         </w:tc>
       </w:tr>
@@ -49281,7 +51532,7 @@
 </file>
 
 <file path=customXml/itemProps1.xml><?xml version="1.0" encoding="utf-8"?>
-<ds:datastoreItem xmlns:ds="http://schemas.openxmlformats.org/officeDocument/2006/customXml" ds:itemID="{037A2643-770C-4E57-AF59-C777C5C75762}">
+<ds:datastoreItem xmlns:ds="http://schemas.openxmlformats.org/officeDocument/2006/customXml" ds:itemID="{A991BD48-F4DB-4E9A-8348-62B319859E80}">
   <ds:schemaRefs>
     <ds:schemaRef ds:uri="http://schemas.openxmlformats.org/officeDocument/2006/bibliography"/>
   </ds:schemaRefs>

</xml_diff>

<commit_message>
Manuscritos unidades 01 y 02 con cabezote para revisión final
María Clemencia, los que debes revisar son estos dos, disculpa el
lapsus.
</commit_message>
<xml_diff>
--- a/fuentes/contenidos/grado10/guion02/Manuscrito_CS_10_02_CO.docx
+++ b/fuentes/contenidos/grado10/guion02/Manuscrito_CS_10_02_CO.docx
@@ -2,6 +2,279 @@
 <file path=word/document.xml><?xml version="1.0" encoding="utf-8"?>
 <w:document xmlns:wpc="http://schemas.microsoft.com/office/word/2010/wordprocessingCanvas" xmlns:mc="http://schemas.openxmlformats.org/markup-compatibility/2006" xmlns:o="urn:schemas-microsoft-com:office:office" xmlns:r="http://schemas.openxmlformats.org/officeDocument/2006/relationships" xmlns:m="http://schemas.openxmlformats.org/officeDocument/2006/math" xmlns:v="urn:schemas-microsoft-com:vml" xmlns:wp14="http://schemas.microsoft.com/office/word/2010/wordprocessingDrawing" xmlns:wp="http://schemas.openxmlformats.org/drawingml/2006/wordprocessingDrawing" xmlns:w10="urn:schemas-microsoft-com:office:word" xmlns:w="http://schemas.openxmlformats.org/wordprocessingml/2006/main" xmlns:w14="http://schemas.microsoft.com/office/word/2010/wordml" xmlns:w15="http://schemas.microsoft.com/office/word/2012/wordml" xmlns:wpg="http://schemas.microsoft.com/office/word/2010/wordprocessingGroup" xmlns:wpi="http://schemas.microsoft.com/office/word/2010/wordprocessingInk" xmlns:wne="http://schemas.microsoft.com/office/word/2006/wordml" xmlns:wps="http://schemas.microsoft.com/office/word/2010/wordprocessingShape" mc:Ignorable="w14 w15 wp14">
   <w:body>
+    <w:tbl>
+      <w:tblPr>
+        <w:tblW w:w="0" w:type="auto"/>
+        <w:tblBorders>
+          <w:top w:val="single" w:sz="4" w:space="0" w:color="000000"/>
+          <w:left w:val="single" w:sz="4" w:space="0" w:color="000000"/>
+          <w:bottom w:val="single" w:sz="4" w:space="0" w:color="000000"/>
+          <w:right w:val="single" w:sz="4" w:space="0" w:color="000000"/>
+          <w:insideH w:val="single" w:sz="4" w:space="0" w:color="000000"/>
+          <w:insideV w:val="single" w:sz="4" w:space="0" w:color="000000"/>
+        </w:tblBorders>
+        <w:tblLook w:val="04A0" w:firstRow="1" w:lastRow="0" w:firstColumn="1" w:lastColumn="0" w:noHBand="0" w:noVBand="1"/>
+      </w:tblPr>
+      <w:tblGrid>
+        <w:gridCol w:w="1935"/>
+        <w:gridCol w:w="6893"/>
+      </w:tblGrid>
+      <w:tr>
+        <w:tc>
+          <w:tcPr>
+            <w:tcW w:w="1951" w:type="dxa"/>
+            <w:shd w:val="clear" w:color="auto" w:fill="000000"/>
+          </w:tcPr>
+          <w:p>
+            <w:pPr>
+              <w:tabs>
+                <w:tab w:val="center" w:pos="4252"/>
+                <w:tab w:val="right" w:pos="8498"/>
+              </w:tabs>
+              <w:rPr>
+                <w:rFonts w:ascii="Times" w:hAnsi="Times"/>
+              </w:rPr>
+            </w:pPr>
+            <w:r>
+              <w:rPr>
+                <w:rFonts w:ascii="Times" w:hAnsi="Times"/>
+              </w:rPr>
+              <w:t>Título del guion</w:t>
+            </w:r>
+          </w:p>
+        </w:tc>
+        <w:tc>
+          <w:tcPr>
+            <w:tcW w:w="7027" w:type="dxa"/>
+            <w:shd w:val="clear" w:color="auto" w:fill="auto"/>
+          </w:tcPr>
+          <w:p>
+            <w:pPr>
+              <w:pStyle w:val="Encabezado"/>
+              <w:ind w:right="360"/>
+              <w:rPr>
+                <w:sz w:val="20"/>
+                <w:szCs w:val="20"/>
+              </w:rPr>
+            </w:pPr>
+            <w:r>
+              <w:rPr>
+                <w:b/>
+              </w:rPr>
+              <w:t xml:space="preserve">Asia, África y Oriente al final del siglo </w:t>
+            </w:r>
+            <w:r>
+              <w:rPr>
+                <w:b/>
+                <w:smallCaps/>
+              </w:rPr>
+              <w:t>xx</w:t>
+            </w:r>
+          </w:p>
+        </w:tc>
+      </w:tr>
+      <w:tr>
+        <w:tc>
+          <w:tcPr>
+            <w:tcW w:w="1951" w:type="dxa"/>
+            <w:shd w:val="clear" w:color="auto" w:fill="000000"/>
+          </w:tcPr>
+          <w:p>
+            <w:pPr>
+              <w:tabs>
+                <w:tab w:val="center" w:pos="4252"/>
+                <w:tab w:val="right" w:pos="8498"/>
+              </w:tabs>
+              <w:rPr>
+                <w:rFonts w:ascii="Times" w:hAnsi="Times"/>
+              </w:rPr>
+            </w:pPr>
+            <w:r>
+              <w:rPr>
+                <w:rFonts w:ascii="Times" w:hAnsi="Times"/>
+              </w:rPr>
+              <w:t>Código del guion</w:t>
+            </w:r>
+          </w:p>
+        </w:tc>
+        <w:tc>
+          <w:tcPr>
+            <w:tcW w:w="7027" w:type="dxa"/>
+            <w:shd w:val="clear" w:color="auto" w:fill="auto"/>
+          </w:tcPr>
+          <w:p>
+            <w:pPr>
+              <w:tabs>
+                <w:tab w:val="center" w:pos="4252"/>
+                <w:tab w:val="right" w:pos="8498"/>
+              </w:tabs>
+              <w:rPr>
+                <w:rFonts w:ascii="Times" w:hAnsi="Times"/>
+              </w:rPr>
+            </w:pPr>
+            <w:r>
+              <w:rPr>
+                <w:rFonts w:ascii="Times" w:hAnsi="Times"/>
+                <w:sz w:val="20"/>
+                <w:szCs w:val="20"/>
+              </w:rPr>
+              <w:t>CS_10_02_CO</w:t>
+            </w:r>
+          </w:p>
+        </w:tc>
+      </w:tr>
+      <w:tr>
+        <w:tc>
+          <w:tcPr>
+            <w:tcW w:w="1951" w:type="dxa"/>
+            <w:shd w:val="clear" w:color="auto" w:fill="000000"/>
+          </w:tcPr>
+          <w:p>
+            <w:pPr>
+              <w:tabs>
+                <w:tab w:val="center" w:pos="4252"/>
+                <w:tab w:val="right" w:pos="8498"/>
+              </w:tabs>
+              <w:rPr>
+                <w:rFonts w:ascii="Times" w:hAnsi="Times"/>
+              </w:rPr>
+            </w:pPr>
+            <w:r>
+              <w:rPr>
+                <w:rFonts w:ascii="Times" w:hAnsi="Times"/>
+              </w:rPr>
+              <w:t>Descripción</w:t>
+            </w:r>
+          </w:p>
+        </w:tc>
+        <w:tc>
+          <w:tcPr>
+            <w:tcW w:w="7027" w:type="dxa"/>
+            <w:shd w:val="clear" w:color="auto" w:fill="auto"/>
+          </w:tcPr>
+          <w:p>
+            <w:pPr>
+              <w:tabs>
+                <w:tab w:val="center" w:pos="4252"/>
+                <w:tab w:val="right" w:pos="8498"/>
+              </w:tabs>
+              <w:jc w:val="both"/>
+              <w:rPr>
+                <w:rFonts w:ascii="Times" w:hAnsi="Times"/>
+              </w:rPr>
+            </w:pPr>
+            <w:r>
+              <w:rPr>
+                <w:rFonts w:ascii="Times" w:hAnsi="Times"/>
+              </w:rPr>
+              <w:t>Aprende cuáles fueron las</w:t>
+            </w:r>
+            <w:r>
+              <w:rPr>
+                <w:rFonts w:ascii="Times" w:hAnsi="Times"/>
+              </w:rPr>
+              <w:t xml:space="preserve"> tendencias que marcaron la pol</w:t>
+            </w:r>
+            <w:r>
+              <w:rPr>
+                <w:rFonts w:ascii="Times" w:hAnsi="Times" w:hint="cs"/>
+              </w:rPr>
+              <w:t>í</w:t>
+            </w:r>
+            <w:r>
+              <w:rPr>
+                <w:rFonts w:ascii="Times" w:hAnsi="Times"/>
+              </w:rPr>
+              <w:t>tica y la econom</w:t>
+            </w:r>
+            <w:r>
+              <w:rPr>
+                <w:rFonts w:ascii="Times" w:hAnsi="Times" w:hint="cs"/>
+              </w:rPr>
+              <w:t>í</w:t>
+            </w:r>
+            <w:r>
+              <w:rPr>
+                <w:rFonts w:ascii="Times" w:hAnsi="Times"/>
+              </w:rPr>
+              <w:t xml:space="preserve">a en Asia, </w:t>
+            </w:r>
+            <w:r>
+              <w:rPr>
+                <w:rFonts w:ascii="Times" w:hAnsi="Times" w:hint="cs"/>
+              </w:rPr>
+              <w:t>Á</w:t>
+            </w:r>
+            <w:r>
+              <w:rPr>
+                <w:rFonts w:ascii="Times" w:hAnsi="Times"/>
+              </w:rPr>
+              <w:t xml:space="preserve">frica y Medio Oriente al final del siglo </w:t>
+            </w:r>
+            <w:r>
+              <w:rPr>
+                <w:rFonts w:ascii="Times" w:hAnsi="Times"/>
+                <w:smallCaps/>
+              </w:rPr>
+              <w:t>xx</w:t>
+            </w:r>
+            <w:r>
+              <w:rPr>
+                <w:rFonts w:ascii="Times" w:hAnsi="Times"/>
+              </w:rPr>
+              <w:t xml:space="preserve"> y comienzos del </w:t>
+            </w:r>
+            <w:r>
+              <w:rPr>
+                <w:rFonts w:ascii="Times" w:hAnsi="Times"/>
+                <w:smallCaps/>
+              </w:rPr>
+              <w:t>xxi.</w:t>
+            </w:r>
+            <w:bookmarkStart w:id="0" w:name="_GoBack"/>
+          </w:p>
+          <w:bookmarkEnd w:id="0"/>
+          <w:p>
+            <w:pPr>
+              <w:tabs>
+                <w:tab w:val="center" w:pos="4252"/>
+                <w:tab w:val="right" w:pos="8498"/>
+              </w:tabs>
+              <w:jc w:val="both"/>
+              <w:rPr>
+                <w:rFonts w:ascii="Times" w:hAnsi="Times"/>
+              </w:rPr>
+            </w:pPr>
+          </w:p>
+        </w:tc>
+      </w:tr>
+    </w:tbl>
+    <w:p>
+      <w:pPr>
+        <w:pStyle w:val="NormalWeb"/>
+        <w:shd w:val="clear" w:color="auto" w:fill="FFFFFF"/>
+        <w:spacing w:before="0" w:beforeAutospacing="0" w:after="225" w:afterAutospacing="0"/>
+        <w:rPr>
+          <w:highlight w:val="yellow"/>
+        </w:rPr>
+      </w:pPr>
+      <w:r>
+        <w:rPr>
+          <w:highlight w:val="yellow"/>
+        </w:rPr>
+        <w:t xml:space="preserve"> </w:t>
+      </w:r>
+    </w:p>
+    <w:p>
+      <w:pPr>
+        <w:pStyle w:val="NormalWeb"/>
+        <w:shd w:val="clear" w:color="auto" w:fill="FFFFFF"/>
+        <w:spacing w:before="0" w:beforeAutospacing="0" w:after="225" w:afterAutospacing="0"/>
+        <w:rPr>
+          <w:highlight w:val="yellow"/>
+        </w:rPr>
+      </w:pPr>
+    </w:p>
     <w:p>
       <w:pPr>
         <w:pStyle w:val="NormalWeb"/>
@@ -1261,7 +1534,18 @@
                 <w:sz w:val="18"/>
                 <w:szCs w:val="18"/>
               </w:rPr>
-              <w:t xml:space="preserve"> (o URL</w:t>
+              <w:t xml:space="preserve"> (o </w:t>
+            </w:r>
+            <w:r>
+              <w:rPr>
+                <w:rFonts w:ascii="Times New Roman" w:hAnsi="Times New Roman" w:cs="Times New Roman"/>
+                <w:b/>
+                <w:color w:val="000000"/>
+                <w:sz w:val="18"/>
+                <w:szCs w:val="18"/>
+              </w:rPr>
+              <w:lastRenderedPageBreak/>
+              <w:t>URL</w:t>
             </w:r>
             <w:r>
               <w:rPr>
@@ -1317,6 +1601,7 @@
                 <w:sz w:val="18"/>
                 <w:szCs w:val="18"/>
               </w:rPr>
+              <w:lastRenderedPageBreak/>
               <w:t>http://upload.wikimedia.org/wikipedia/commons/thumb/0/07/Senkaku_Diaoyu_Tiaoyu_Islands.png/300px-Senkaku_Diaoyu_Tiaoyu_Islands.png</w:t>
             </w:r>
           </w:p>
@@ -1342,6 +1627,7 @@
                 <w:sz w:val="18"/>
                 <w:szCs w:val="18"/>
               </w:rPr>
+              <w:lastRenderedPageBreak/>
               <w:t>Pie de imagen</w:t>
             </w:r>
           </w:p>
@@ -1596,7 +1882,6 @@
         <w:rPr>
           <w:color w:val="000000"/>
         </w:rPr>
-        <w:lastRenderedPageBreak/>
         <w:t xml:space="preserve">Un ejemplo del escenario de integración, interdependencia y cooperación es la </w:t>
       </w:r>
       <w:r>
@@ -2497,6 +2782,7 @@
                 <w:sz w:val="18"/>
                 <w:szCs w:val="18"/>
               </w:rPr>
+              <w:lastRenderedPageBreak/>
               <w:t xml:space="preserve">Código </w:t>
             </w:r>
             <w:proofErr w:type="spellStart"/>
@@ -2747,7 +3033,6 @@
         <w:rPr>
           <w:color w:val="000000"/>
         </w:rPr>
-        <w:lastRenderedPageBreak/>
         <w:t xml:space="preserve">Para </w:t>
       </w:r>
       <w:r>
@@ -4763,6 +5048,7 @@
         <w:rPr>
           <w:color w:val="000000"/>
         </w:rPr>
+        <w:lastRenderedPageBreak/>
         <w:t>Para ello promueve</w:t>
       </w:r>
       <w:r>
@@ -5056,7 +5342,6 @@
                 <w:sz w:val="18"/>
                 <w:szCs w:val="18"/>
               </w:rPr>
-              <w:lastRenderedPageBreak/>
               <w:t xml:space="preserve">Código </w:t>
             </w:r>
             <w:proofErr w:type="spellStart"/>
@@ -6016,6 +6301,7 @@
         <w:rPr>
           <w:color w:val="000000"/>
         </w:rPr>
+        <w:lastRenderedPageBreak/>
         <w:t>La c</w:t>
       </w:r>
       <w:r>
@@ -6168,7 +6454,6 @@
         <w:rPr>
           <w:color w:val="000000"/>
         </w:rPr>
-        <w:lastRenderedPageBreak/>
         <w:t>En esta dirección, China firmó con Corea del Sur un pacto bilateral que reduce las barreras arancelarias de los dos países, excepto las de</w:t>
       </w:r>
       <w:r>
@@ -7166,6 +7451,7 @@
                 <w:sz w:val="18"/>
                 <w:szCs w:val="18"/>
               </w:rPr>
+              <w:lastRenderedPageBreak/>
               <w:t>Pie de imagen</w:t>
             </w:r>
           </w:p>
@@ -7570,7 +7856,6 @@
           <w:szCs w:val="24"/>
           <w:lang w:eastAsia="es-CO"/>
         </w:rPr>
-        <w:lastRenderedPageBreak/>
         <w:t>E</w:t>
       </w:r>
       <w:r>
@@ -8486,6 +8771,7 @@
                 <w:sz w:val="18"/>
                 <w:szCs w:val="18"/>
               </w:rPr>
+              <w:lastRenderedPageBreak/>
               <w:t>“</w:t>
             </w:r>
             <w:r>
@@ -8682,7 +8968,6 @@
                 <w:sz w:val="18"/>
                 <w:szCs w:val="18"/>
               </w:rPr>
-              <w:lastRenderedPageBreak/>
               <w:t xml:space="preserve">Varios altos cargos del Partido Comunista de China (PCCh) han sido investigados en la campaña anticorrupción lanzada por el presidente Xi </w:t>
             </w:r>
             <w:proofErr w:type="spellStart"/>
@@ -9856,6 +10141,7 @@
           <w:szCs w:val="24"/>
           <w:lang w:eastAsia="es-CO"/>
         </w:rPr>
+        <w:lastRenderedPageBreak/>
         <w:t xml:space="preserve">Además, los efectos del fenómeno climático de El Niño implican que a finales de cada año las inundaciones y aluviones destruyan cosechas, lugares de almacenamiento de alimentos, </w:t>
       </w:r>
       <w:r>
@@ -10079,7 +10365,6 @@
                 <w:sz w:val="18"/>
                 <w:szCs w:val="18"/>
               </w:rPr>
-              <w:lastRenderedPageBreak/>
               <w:t xml:space="preserve">Código </w:t>
             </w:r>
             <w:proofErr w:type="spellStart"/>
@@ -11244,6 +11529,7 @@
           <w:szCs w:val="24"/>
           <w:lang w:eastAsia="es-CO"/>
         </w:rPr>
+        <w:lastRenderedPageBreak/>
         <w:t>Situación similar acontece en Kenia</w:t>
       </w:r>
       <w:r>
@@ -11384,7 +11670,6 @@
           <w:szCs w:val="24"/>
           <w:highlight w:val="yellow"/>
         </w:rPr>
-        <w:lastRenderedPageBreak/>
         <w:t>[SECCIÓN 2]</w:t>
       </w:r>
       <w:r>
@@ -12966,6 +13251,7 @@
                 <w:sz w:val="18"/>
                 <w:szCs w:val="18"/>
               </w:rPr>
+              <w:lastRenderedPageBreak/>
               <w:t>Pie de imagen</w:t>
             </w:r>
           </w:p>
@@ -13139,19 +13425,7 @@
           <w:szCs w:val="24"/>
           <w:lang w:eastAsia="es-CO"/>
         </w:rPr>
-        <w:t xml:space="preserve"> condiciones propicias para organizarse y afianzarse. No olvidemos que el Congo </w:t>
-      </w:r>
-      <w:r>
-        <w:rPr>
-          <w:rFonts w:ascii="Times New Roman" w:eastAsia="Times New Roman" w:hAnsi="Times New Roman" w:cs="Times New Roman"/>
-          <w:bCs/>
-          <w:color w:val="333333"/>
-          <w:sz w:val="24"/>
-          <w:szCs w:val="24"/>
-          <w:lang w:eastAsia="es-CO"/>
-        </w:rPr>
-        <w:lastRenderedPageBreak/>
-        <w:t xml:space="preserve">es el país que aporta minerales necesarios para el funcionamiento de teléfonos inteligentes, computadores y otros dispositivos tecnológicos. </w:t>
+        <w:t xml:space="preserve"> condiciones propicias para organizarse y afianzarse. No olvidemos que el Congo es el país que aporta minerales necesarios para el funcionamiento de teléfonos inteligentes, computadores y otros dispositivos tecnológicos. </w:t>
       </w:r>
     </w:p>
     <w:p>
@@ -14574,6 +14848,7 @@
           <w:szCs w:val="24"/>
           <w:lang w:eastAsia="es-CO"/>
         </w:rPr>
+        <w:lastRenderedPageBreak/>
         <w:t xml:space="preserve">La situación humanitaria y de guerras civiles invitaría a pensar que en África </w:t>
       </w:r>
       <w:r>
@@ -14624,7 +14899,6 @@
           <w:szCs w:val="24"/>
           <w:lang w:eastAsia="es-CO"/>
         </w:rPr>
-        <w:lastRenderedPageBreak/>
         <w:t xml:space="preserve">Además de Sudáfrica, que demostró su solvencia económica con el Mundial de 2010, Nigeria, Senegal, Angola, Costa de Marfil, Kenia, Etiopía, Ruanda y Uganda son países cuyo crecimiento económico es uno de los más elevados del mundo. </w:t>
       </w:r>
     </w:p>
@@ -15679,6 +15953,7 @@
                 <w:sz w:val="18"/>
                 <w:szCs w:val="18"/>
               </w:rPr>
+              <w:lastRenderedPageBreak/>
               <w:t>Pie de imagen</w:t>
             </w:r>
           </w:p>
@@ -15931,7 +16206,6 @@
           <w:szCs w:val="24"/>
           <w:lang w:eastAsia="es-CO"/>
         </w:rPr>
-        <w:lastRenderedPageBreak/>
         <w:t>En un futuro inmediato, buena parte de la población mencionada hará parte de la clase media, es decir, habitantes con capacidad económica</w:t>
       </w:r>
       <w:r>
@@ -17304,6 +17578,7 @@
           <w:szCs w:val="24"/>
           <w:lang w:eastAsia="es-CO"/>
         </w:rPr>
+        <w:lastRenderedPageBreak/>
         <w:t xml:space="preserve">Esto permite que cada vez más países africanos se integren a los mercados internacionales, tal </w:t>
       </w:r>
       <w:r>
@@ -17544,7 +17819,6 @@
           <w:szCs w:val="24"/>
           <w:lang w:eastAsia="es-CO"/>
         </w:rPr>
-        <w:lastRenderedPageBreak/>
         <w:t>Billiton</w:t>
       </w:r>
       <w:proofErr w:type="spellEnd"/>
@@ -18749,6 +19023,7 @@
                 <w:sz w:val="18"/>
                 <w:szCs w:val="18"/>
               </w:rPr>
+              <w:lastRenderedPageBreak/>
               <w:t>Pie de imagen</w:t>
             </w:r>
           </w:p>
@@ -19028,19 +19303,7 @@
           <w:szCs w:val="24"/>
           <w:lang w:eastAsia="es-CO"/>
         </w:rPr>
-        <w:t xml:space="preserve">los levantamientos </w:t>
-      </w:r>
-      <w:r>
-        <w:rPr>
-          <w:rFonts w:ascii="Times New Roman" w:eastAsia="Times New Roman" w:hAnsi="Times New Roman" w:cs="Times New Roman"/>
-          <w:bCs/>
-          <w:color w:val="333333"/>
-          <w:sz w:val="24"/>
-          <w:szCs w:val="24"/>
-          <w:lang w:eastAsia="es-CO"/>
-        </w:rPr>
-        <w:lastRenderedPageBreak/>
-        <w:t xml:space="preserve">populares desencadenaron guerras civiles por medio de las cuales los </w:t>
+        <w:t xml:space="preserve">los levantamientos populares desencadenaron guerras civiles por medio de las cuales los </w:t>
       </w:r>
       <w:r>
         <w:rPr>
@@ -20266,7 +20529,7 @@
                 <w:szCs w:val="20"/>
                 <w:lang w:eastAsia="es-CO"/>
               </w:rPr>
-              <w:t xml:space="preserve"> árabe, pormenorizando la situación y características diferenciales de cada uno de los países donde se produjeron revueltas populares contra algunos de los regímenes de África del Norte y de</w:t>
+              <w:t xml:space="preserve"> árabe, pormenorizando la situación y características diferenciales de cada uno de los </w:t>
             </w:r>
             <w:r>
               <w:rPr>
@@ -20276,7 +20539,8 @@
                 <w:szCs w:val="20"/>
                 <w:lang w:eastAsia="es-CO"/>
               </w:rPr>
-              <w:t>l</w:t>
+              <w:lastRenderedPageBreak/>
+              <w:t>países donde se produjeron revueltas populares contra algunos de los regímenes de África del Norte y de</w:t>
             </w:r>
             <w:r>
               <w:rPr>
@@ -20286,7 +20550,7 @@
                 <w:szCs w:val="20"/>
                 <w:lang w:eastAsia="es-CO"/>
               </w:rPr>
-              <w:t xml:space="preserve"> </w:t>
+              <w:t>l</w:t>
             </w:r>
             <w:r>
               <w:rPr>
@@ -20296,7 +20560,7 @@
                 <w:szCs w:val="20"/>
                 <w:lang w:eastAsia="es-CO"/>
               </w:rPr>
-              <w:t>Cercano</w:t>
+              <w:t xml:space="preserve"> </w:t>
             </w:r>
             <w:r>
               <w:rPr>
@@ -20306,38 +20570,9 @@
                 <w:szCs w:val="20"/>
                 <w:lang w:eastAsia="es-CO"/>
               </w:rPr>
-              <w:t xml:space="preserve"> Oriente.</w:t>
-            </w:r>
-          </w:p>
-          <w:p>
-            <w:pPr>
-              <w:shd w:val="clear" w:color="auto" w:fill="FFFFFF"/>
-              <w:spacing w:after="100" w:afterAutospacing="1" w:line="270" w:lineRule="atLeast"/>
-              <w:rPr>
-                <w:rFonts w:ascii="Times New Roman" w:eastAsia="Times New Roman" w:hAnsi="Times New Roman" w:cs="Times New Roman"/>
-                <w:b/>
-                <w:color w:val="000000" w:themeColor="text1"/>
-                <w:sz w:val="20"/>
-                <w:szCs w:val="20"/>
-                <w:lang w:eastAsia="es-CO"/>
-              </w:rPr>
-            </w:pPr>
-            <w:r>
-              <w:rPr>
-                <w:rFonts w:ascii="Times New Roman" w:eastAsia="Times New Roman" w:hAnsi="Times New Roman" w:cs="Times New Roman"/>
-                <w:b/>
-                <w:color w:val="000000" w:themeColor="text1"/>
-                <w:sz w:val="20"/>
-                <w:szCs w:val="20"/>
-                <w:lang w:eastAsia="es-CO"/>
-              </w:rPr>
-              <w:t>Antes de la presentación</w:t>
-            </w:r>
-          </w:p>
-          <w:p>
-            <w:pPr>
-              <w:shd w:val="clear" w:color="auto" w:fill="FFFFFF"/>
-              <w:spacing w:after="100" w:afterAutospacing="1" w:line="270" w:lineRule="atLeast"/>
+              <w:t>Cercano</w:t>
+            </w:r>
+            <w:r>
               <w:rPr>
                 <w:rFonts w:ascii="Times New Roman" w:eastAsia="Times New Roman" w:hAnsi="Times New Roman" w:cs="Times New Roman"/>
                 <w:color w:val="000000" w:themeColor="text1"/>
@@ -20345,8 +20580,38 @@
                 <w:szCs w:val="20"/>
                 <w:lang w:eastAsia="es-CO"/>
               </w:rPr>
-            </w:pPr>
-            <w:r>
+              <w:t xml:space="preserve"> Oriente.</w:t>
+            </w:r>
+          </w:p>
+          <w:p>
+            <w:pPr>
+              <w:shd w:val="clear" w:color="auto" w:fill="FFFFFF"/>
+              <w:spacing w:after="100" w:afterAutospacing="1" w:line="270" w:lineRule="atLeast"/>
+              <w:rPr>
+                <w:rFonts w:ascii="Times New Roman" w:eastAsia="Times New Roman" w:hAnsi="Times New Roman" w:cs="Times New Roman"/>
+                <w:b/>
+                <w:color w:val="000000" w:themeColor="text1"/>
+                <w:sz w:val="20"/>
+                <w:szCs w:val="20"/>
+                <w:lang w:eastAsia="es-CO"/>
+              </w:rPr>
+            </w:pPr>
+            <w:r>
+              <w:rPr>
+                <w:rFonts w:ascii="Times New Roman" w:eastAsia="Times New Roman" w:hAnsi="Times New Roman" w:cs="Times New Roman"/>
+                <w:b/>
+                <w:color w:val="000000" w:themeColor="text1"/>
+                <w:sz w:val="20"/>
+                <w:szCs w:val="20"/>
+                <w:lang w:eastAsia="es-CO"/>
+              </w:rPr>
+              <w:t>Antes de la presentación</w:t>
+            </w:r>
+          </w:p>
+          <w:p>
+            <w:pPr>
+              <w:shd w:val="clear" w:color="auto" w:fill="FFFFFF"/>
+              <w:spacing w:after="100" w:afterAutospacing="1" w:line="270" w:lineRule="atLeast"/>
               <w:rPr>
                 <w:rFonts w:ascii="Times New Roman" w:eastAsia="Times New Roman" w:hAnsi="Times New Roman" w:cs="Times New Roman"/>
                 <w:color w:val="000000" w:themeColor="text1"/>
@@ -20354,7 +20619,15 @@
                 <w:szCs w:val="20"/>
                 <w:lang w:eastAsia="es-CO"/>
               </w:rPr>
-              <w:lastRenderedPageBreak/>
+            </w:pPr>
+            <w:r>
+              <w:rPr>
+                <w:rFonts w:ascii="Times New Roman" w:eastAsia="Times New Roman" w:hAnsi="Times New Roman" w:cs="Times New Roman"/>
+                <w:color w:val="000000" w:themeColor="text1"/>
+                <w:sz w:val="20"/>
+                <w:szCs w:val="20"/>
+                <w:lang w:eastAsia="es-CO"/>
+              </w:rPr>
               <w:t>Como paso previo, </w:t>
             </w:r>
             <w:r>
@@ -20979,7 +21252,7 @@
                 <w:szCs w:val="20"/>
                 <w:lang w:eastAsia="es-CO"/>
               </w:rPr>
-              <w:t xml:space="preserve"> webs propuestas. También puede</w:t>
+              <w:t xml:space="preserve"> webs propuestas. </w:t>
             </w:r>
             <w:r>
               <w:rPr>
@@ -20989,13 +21262,10 @@
                 <w:szCs w:val="20"/>
                 <w:lang w:eastAsia="es-CO"/>
               </w:rPr>
-              <w:t xml:space="preserve"> explicitar el modo en que cada una de ellas puede ayudarles a completar el análisis de los aspectos específicos que analicen.</w:t>
-            </w:r>
-          </w:p>
-          <w:p>
-            <w:pPr>
-              <w:shd w:val="clear" w:color="auto" w:fill="FFFFFF"/>
-              <w:spacing w:after="100" w:afterAutospacing="1" w:line="270" w:lineRule="atLeast"/>
+              <w:lastRenderedPageBreak/>
+              <w:t>También puede</w:t>
+            </w:r>
+            <w:r>
               <w:rPr>
                 <w:rFonts w:ascii="Times New Roman" w:eastAsia="Times New Roman" w:hAnsi="Times New Roman" w:cs="Times New Roman"/>
                 <w:color w:val="000000" w:themeColor="text1"/>
@@ -21003,8 +21273,13 @@
                 <w:szCs w:val="20"/>
                 <w:lang w:eastAsia="es-CO"/>
               </w:rPr>
-            </w:pPr>
-            <w:r>
+              <w:t xml:space="preserve"> explicitar el modo en que cada una de ellas puede ayudarles a completar el análisis de los aspectos específicos que analicen.</w:t>
+            </w:r>
+          </w:p>
+          <w:p>
+            <w:pPr>
+              <w:shd w:val="clear" w:color="auto" w:fill="FFFFFF"/>
+              <w:spacing w:after="100" w:afterAutospacing="1" w:line="270" w:lineRule="atLeast"/>
               <w:rPr>
                 <w:rFonts w:ascii="Times New Roman" w:eastAsia="Times New Roman" w:hAnsi="Times New Roman" w:cs="Times New Roman"/>
                 <w:color w:val="000000" w:themeColor="text1"/>
@@ -21012,7 +21287,15 @@
                 <w:szCs w:val="20"/>
                 <w:lang w:eastAsia="es-CO"/>
               </w:rPr>
-              <w:lastRenderedPageBreak/>
+            </w:pPr>
+            <w:r>
+              <w:rPr>
+                <w:rFonts w:ascii="Times New Roman" w:eastAsia="Times New Roman" w:hAnsi="Times New Roman" w:cs="Times New Roman"/>
+                <w:color w:val="000000" w:themeColor="text1"/>
+                <w:sz w:val="20"/>
+                <w:szCs w:val="20"/>
+                <w:lang w:eastAsia="es-CO"/>
+              </w:rPr>
               <w:t>No olvide</w:t>
             </w:r>
             <w:r>
@@ -23358,6 +23641,7 @@
                       <w:szCs w:val="20"/>
                       <w:lang w:eastAsia="es-CO"/>
                     </w:rPr>
+                    <w:lastRenderedPageBreak/>
                     <w:t>- Terminología utilizada</w:t>
                   </w:r>
                 </w:p>
@@ -23615,7 +23899,6 @@
                       <w:szCs w:val="20"/>
                       <w:lang w:eastAsia="es-CO"/>
                     </w:rPr>
-                    <w:lastRenderedPageBreak/>
                     <w:t>- Calidad de la información</w:t>
                   </w:r>
                 </w:p>
@@ -26443,6 +26726,7 @@
                       <w:szCs w:val="20"/>
                       <w:lang w:eastAsia="es-CO"/>
                     </w:rPr>
+                    <w:lastRenderedPageBreak/>
                     <w:t>Capacidad de trabajo cooperativo:</w:t>
                   </w:r>
                 </w:p>
@@ -26700,7 +26984,6 @@
                       <w:szCs w:val="20"/>
                       <w:lang w:eastAsia="es-CO"/>
                     </w:rPr>
-                    <w:lastRenderedPageBreak/>
                     <w:t>- Respuesta a los roles o funciones dentro del grupo</w:t>
                   </w:r>
                 </w:p>
@@ -29195,7 +29478,6 @@
                 <w:sz w:val="18"/>
                 <w:szCs w:val="18"/>
               </w:rPr>
-              <w:lastRenderedPageBreak/>
               <w:t xml:space="preserve">Código </w:t>
             </w:r>
             <w:proofErr w:type="spellStart"/>
@@ -30430,6 +30712,7 @@
           <w:szCs w:val="24"/>
           <w:lang w:eastAsia="es-CO"/>
         </w:rPr>
+        <w:lastRenderedPageBreak/>
         <w:t xml:space="preserve">El vencedor de las elecciones fue Mohamed </w:t>
       </w:r>
       <w:proofErr w:type="spellStart"/>
@@ -30489,7 +30772,6 @@
                 <w:b/>
                 <w:color w:val="FFFFFF" w:themeColor="background1"/>
               </w:rPr>
-              <w:lastRenderedPageBreak/>
               <w:t>Imagen (fotografía, gráfica o ilustración)</w:t>
             </w:r>
           </w:p>
@@ -31868,6 +32150,7 @@
           <w:rFonts w:ascii="Times" w:hAnsi="Times"/>
           <w:highlight w:val="yellow"/>
         </w:rPr>
+        <w:lastRenderedPageBreak/>
         <w:t>[SECCIÓN 2]</w:t>
       </w:r>
       <w:r>
@@ -32058,7 +32341,6 @@
           <w:szCs w:val="24"/>
           <w:lang w:eastAsia="es-CO"/>
         </w:rPr>
-        <w:lastRenderedPageBreak/>
         <w:t>tuvieron</w:t>
       </w:r>
       <w:r>
@@ -33215,6 +33497,7 @@
                 <w:sz w:val="18"/>
                 <w:szCs w:val="18"/>
               </w:rPr>
+              <w:lastRenderedPageBreak/>
               <w:t xml:space="preserve">Código </w:t>
             </w:r>
             <w:proofErr w:type="spellStart"/>
@@ -33357,7 +33640,6 @@
                 <w:sz w:val="18"/>
                 <w:szCs w:val="18"/>
               </w:rPr>
-              <w:lastRenderedPageBreak/>
               <w:t>http://thumb9.shutterstock.com/display_pic_with_logo/646174/646174,1315482313,2/stock-photo-lahore-sept-tehreek-nifaz-e-fiqh-jafariya-chant-slogans-demanding-saudi-arabia-government-to-84265210.jpg</w:t>
             </w:r>
           </w:p>
@@ -33383,7 +33665,6 @@
                 <w:sz w:val="18"/>
                 <w:szCs w:val="18"/>
               </w:rPr>
-              <w:lastRenderedPageBreak/>
               <w:t>Pie de imagen</w:t>
             </w:r>
           </w:p>
@@ -34805,6 +35086,7 @@
                 <w:b/>
                 <w:color w:val="FFFFFF" w:themeColor="background1"/>
               </w:rPr>
+              <w:lastRenderedPageBreak/>
               <w:t>Imagen (fotografía, gráfica o ilustración)</w:t>
             </w:r>
           </w:p>
@@ -34941,7 +35223,6 @@
                 <w:sz w:val="18"/>
                 <w:szCs w:val="18"/>
               </w:rPr>
-              <w:lastRenderedPageBreak/>
               <w:t xml:space="preserve">Código </w:t>
             </w:r>
             <w:proofErr w:type="spellStart"/>
@@ -36164,6 +36445,7 @@
                 <w:sz w:val="18"/>
                 <w:szCs w:val="18"/>
               </w:rPr>
+              <w:lastRenderedPageBreak/>
               <w:t>http://thumb7.shutterstock.com/display_pic_with_logo/252589/252589,1322117277,1/stock-photo-arab-spring-uprising-info-text-cloud-word-composed-in-the-map-shape-of-the-arab-world-comprises-89456296.jpg</w:t>
             </w:r>
           </w:p>
@@ -37344,6 +37626,7 @@
           <w:szCs w:val="24"/>
           <w:lang w:eastAsia="es-CO"/>
         </w:rPr>
+        <w:lastRenderedPageBreak/>
         <w:t xml:space="preserve">La </w:t>
       </w:r>
       <w:proofErr w:type="gramStart"/>
@@ -37402,19 +37685,7 @@
           <w:szCs w:val="24"/>
           <w:lang w:eastAsia="es-CO"/>
         </w:rPr>
-        <w:t xml:space="preserve">El conflicto palestino-israelí ha sido marginado por las ambiciones nucleares y hegemónicas de Irán. Ahora Arabia </w:t>
-      </w:r>
-      <w:r>
-        <w:rPr>
-          <w:rFonts w:ascii="Times New Roman" w:eastAsia="Times New Roman" w:hAnsi="Times New Roman" w:cs="Times New Roman"/>
-          <w:bCs/>
-          <w:color w:val="333333"/>
-          <w:sz w:val="24"/>
-          <w:szCs w:val="24"/>
-          <w:lang w:eastAsia="es-CO"/>
-        </w:rPr>
-        <w:lastRenderedPageBreak/>
-        <w:t xml:space="preserve">Saudí e Israel, enemigos antes, se unieron contra Irán y contra los diálogos entre Estados Unidos e Irán. </w:t>
+        <w:t xml:space="preserve">El conflicto palestino-israelí ha sido marginado por las ambiciones nucleares y hegemónicas de Irán. Ahora Arabia Saudí e Israel, enemigos antes, se unieron contra Irán y contra los diálogos entre Estados Unidos e Irán. </w:t>
       </w:r>
     </w:p>
     <w:p>
@@ -38705,6 +38976,7 @@
           <w:szCs w:val="24"/>
           <w:lang w:eastAsia="es-CO"/>
         </w:rPr>
+        <w:lastRenderedPageBreak/>
         <w:t xml:space="preserve">Las diferentes negociaciones entre </w:t>
       </w:r>
       <w:r>
@@ -38876,7 +39148,6 @@
                 <w:b/>
                 <w:color w:val="FFFFFF" w:themeColor="background1"/>
               </w:rPr>
-              <w:lastRenderedPageBreak/>
               <w:t>Imagen (fotografía, gráfica o ilustración)</w:t>
             </w:r>
           </w:p>
@@ -40142,7 +40413,17 @@
                 <w:sz w:val="18"/>
                 <w:szCs w:val="18"/>
               </w:rPr>
-              <w:t>logos, fue la antigua capital del Reino de Israel y del Reino de Jud</w:t>
+              <w:t xml:space="preserve">logos, fue la antigua capital del Reino </w:t>
+            </w:r>
+            <w:r>
+              <w:rPr>
+                <w:rFonts w:ascii="Times New Roman" w:hAnsi="Times New Roman" w:cs="Times New Roman"/>
+                <w:color w:val="000000"/>
+                <w:sz w:val="18"/>
+                <w:szCs w:val="18"/>
+              </w:rPr>
+              <w:lastRenderedPageBreak/>
+              <w:t>de Israel y del Reino de Jud</w:t>
             </w:r>
             <w:r>
               <w:rPr>
@@ -40264,7 +40545,6 @@
           <w:sz w:val="24"/>
           <w:szCs w:val="24"/>
         </w:rPr>
-        <w:lastRenderedPageBreak/>
         <w:t>4.1.</w:t>
       </w:r>
       <w:r>
@@ -41134,6 +41414,7 @@
           <w:sz w:val="24"/>
           <w:szCs w:val="24"/>
         </w:rPr>
+        <w:lastRenderedPageBreak/>
         <w:t>4.1.</w:t>
       </w:r>
       <w:r>
@@ -41180,7 +41461,6 @@
           <w:szCs w:val="24"/>
           <w:lang w:eastAsia="es-CO"/>
         </w:rPr>
-        <w:lastRenderedPageBreak/>
         <w:t xml:space="preserve">Los palestinos </w:t>
       </w:r>
       <w:r>
@@ -42490,7 +42770,6 @@
           <w:szCs w:val="24"/>
           <w:highlight w:val="yellow"/>
         </w:rPr>
-        <w:lastRenderedPageBreak/>
         <w:t>[SECCIÓN 1]</w:t>
       </w:r>
       <w:r>
@@ -43761,7 +44040,19 @@
           <w:szCs w:val="24"/>
           <w:lang w:eastAsia="es-CO"/>
         </w:rPr>
-        <w:t xml:space="preserve"> el argumento </w:t>
+        <w:t xml:space="preserve"> el </w:t>
+      </w:r>
+      <w:r>
+        <w:rPr>
+          <w:rFonts w:ascii="Times New Roman" w:eastAsia="Times New Roman" w:hAnsi="Times New Roman" w:cs="Times New Roman"/>
+          <w:bCs/>
+          <w:color w:val="333333"/>
+          <w:sz w:val="24"/>
+          <w:szCs w:val="24"/>
+          <w:lang w:eastAsia="es-CO"/>
+        </w:rPr>
+        <w:lastRenderedPageBreak/>
+        <w:t xml:space="preserve">argumento </w:t>
       </w:r>
       <w:r>
         <w:rPr>
@@ -43807,7 +44098,6 @@
           <w:szCs w:val="24"/>
           <w:lang w:eastAsia="es-CO"/>
         </w:rPr>
-        <w:lastRenderedPageBreak/>
         <w:t xml:space="preserve">En diciembre de 2003 </w:t>
       </w:r>
       <w:r>
@@ -44986,7 +45276,6 @@
         </w:rPr>
         <w:t xml:space="preserve"> tropas de </w:t>
       </w:r>
-      <w:bookmarkStart w:id="0" w:name="_GoBack"/>
       <w:r>
         <w:rPr>
           <w:rFonts w:ascii="Times New Roman" w:eastAsia="Times New Roman" w:hAnsi="Times New Roman" w:cs="Times New Roman"/>
@@ -45010,7 +45299,6 @@
         </w:rPr>
         <w:t xml:space="preserve"> </w:t>
       </w:r>
-      <w:bookmarkEnd w:id="0"/>
     </w:p>
     <w:p>
       <w:pPr>
@@ -45213,6 +45501,7 @@
                 <w:sz w:val="18"/>
                 <w:szCs w:val="18"/>
               </w:rPr>
+              <w:lastRenderedPageBreak/>
               <w:t xml:space="preserve">Código </w:t>
             </w:r>
             <w:proofErr w:type="spellStart"/>
@@ -45383,7 +45672,6 @@
                 <w:sz w:val="18"/>
                 <w:szCs w:val="18"/>
               </w:rPr>
-              <w:lastRenderedPageBreak/>
               <w:t>Pie de imagen</w:t>
             </w:r>
           </w:p>
@@ -45499,8 +45787,8 @@
         <w:tblLook w:val="04A0" w:firstRow="1" w:lastRow="0" w:firstColumn="1" w:lastColumn="0" w:noHBand="0" w:noVBand="1"/>
       </w:tblPr>
       <w:tblGrid>
-        <w:gridCol w:w="1817"/>
-        <w:gridCol w:w="7011"/>
+        <w:gridCol w:w="1818"/>
+        <w:gridCol w:w="7010"/>
       </w:tblGrid>
       <w:tr>
         <w:tc>
@@ -46433,6 +46721,7 @@
                 <w:sz w:val="18"/>
                 <w:szCs w:val="18"/>
               </w:rPr>
+              <w:lastRenderedPageBreak/>
               <w:t>Cambio (descripción o capturas de pantallas)</w:t>
             </w:r>
           </w:p>
@@ -46591,7 +46880,6 @@
                 <w:sz w:val="18"/>
                 <w:szCs w:val="18"/>
               </w:rPr>
-              <w:lastRenderedPageBreak/>
               <w:t>Descripción</w:t>
             </w:r>
           </w:p>
@@ -47152,6 +47440,7 @@
                 <w:sz w:val="20"/>
                 <w:szCs w:val="20"/>
               </w:rPr>
+              <w:lastRenderedPageBreak/>
               <w:t xml:space="preserve">5. Protesta contra el régimen de Hosni Mubarak en la plaza </w:t>
             </w:r>
             <w:proofErr w:type="spellStart"/>
@@ -47274,7 +47563,6 @@
                 <w:sz w:val="20"/>
                 <w:szCs w:val="20"/>
               </w:rPr>
-              <w:lastRenderedPageBreak/>
               <w:t xml:space="preserve">8. Osama </w:t>
             </w:r>
             <w:proofErr w:type="spellStart"/>
@@ -47745,7 +48033,16 @@
                 <w:sz w:val="20"/>
                 <w:szCs w:val="20"/>
               </w:rPr>
-              <w:t>: la realidad y el lugar que ocupan en la sociedad las mujeres musulmanas varía en función del territorio. Haga que los alumnos reflexionen sobre el papel que la mujer tiene en los distintos países de mayoría musulmana y sobre las diferencias que se dan con las del mundo occidental.</w:t>
+              <w:t xml:space="preserve">: la realidad y el lugar que ocupan en la sociedad las mujeres musulmanas varía en función del territorio. Haga que los alumnos reflexionen sobre el papel que la mujer tiene en los distintos países de </w:t>
+            </w:r>
+            <w:r>
+              <w:rPr>
+                <w:color w:val="000000" w:themeColor="text1"/>
+                <w:sz w:val="20"/>
+                <w:szCs w:val="20"/>
+              </w:rPr>
+              <w:lastRenderedPageBreak/>
+              <w:t>mayoría musulmana y sobre las diferencias que se dan con las del mundo occidental.</w:t>
             </w:r>
           </w:p>
           <w:p>
@@ -47844,16 +48141,7 @@
                 <w:sz w:val="20"/>
                 <w:szCs w:val="20"/>
               </w:rPr>
-              <w:t xml:space="preserve"> árabe supuso un tiempo de esperanza para muchos países musulmanes sometidos a regímenes dictatoriales y corruptos. Pida a los alumnos que analicen la importancia que tuvieron hechos como la caída de Mubarak en Egipto y la guerra en Libia a partir de los </w:t>
-            </w:r>
-            <w:r>
-              <w:rPr>
-                <w:color w:val="000000" w:themeColor="text1"/>
-                <w:sz w:val="20"/>
-                <w:szCs w:val="20"/>
-              </w:rPr>
-              <w:lastRenderedPageBreak/>
-              <w:t>conocimientos que puedan tener sobre el tema. Después, haga que piensen sobre las razones que explican el estallido de esta ola de revueltas populares.</w:t>
+              <w:t xml:space="preserve"> árabe supuso un tiempo de esperanza para muchos países musulmanes sometidos a regímenes dictatoriales y corruptos. Pida a los alumnos que analicen la importancia que tuvieron hechos como la caída de Mubarak en Egipto y la guerra en Libia a partir de los conocimientos que puedan tener sobre el tema. Después, haga que piensen sobre las razones que explican el estallido de esta ola de revueltas populares.</w:t>
             </w:r>
           </w:p>
           <w:p>
@@ -48361,6 +48649,7 @@
                 <w:sz w:val="20"/>
                 <w:szCs w:val="20"/>
               </w:rPr>
+              <w:lastRenderedPageBreak/>
               <w:t>- ¿Qué similitudes y diferencias guardan con el resto de manifestaciones que tuvieron lugar en otros países árabes?</w:t>
             </w:r>
           </w:p>
@@ -51532,7 +51821,7 @@
 </file>
 
 <file path=customXml/itemProps1.xml><?xml version="1.0" encoding="utf-8"?>
-<ds:datastoreItem xmlns:ds="http://schemas.openxmlformats.org/officeDocument/2006/customXml" ds:itemID="{A991BD48-F4DB-4E9A-8348-62B319859E80}">
+<ds:datastoreItem xmlns:ds="http://schemas.openxmlformats.org/officeDocument/2006/customXml" ds:itemID="{3970162B-C6F8-4F2B-9710-19A4BF073420}">
   <ds:schemaRefs>
     <ds:schemaRef ds:uri="http://schemas.openxmlformats.org/officeDocument/2006/bibliography"/>
   </ds:schemaRefs>

</xml_diff>

<commit_message>
Solicitud gráfica y manuscrito 02 décimo, actualizados
</commit_message>
<xml_diff>
--- a/fuentes/contenidos/grado10/guion02/Manuscrito_CS_10_02_CO.docx
+++ b/fuentes/contenidos/grado10/guion02/Manuscrito_CS_10_02_CO.docx
@@ -4203,6 +4203,15 @@
                 <w:szCs w:val="18"/>
               </w:rPr>
             </w:pPr>
+            <w:r>
+              <w:rPr>
+                <w:rFonts w:ascii="Times New Roman" w:hAnsi="Times New Roman" w:cs="Times New Roman"/>
+                <w:color w:val="000000"/>
+                <w:sz w:val="18"/>
+                <w:szCs w:val="18"/>
+              </w:rPr>
+              <w:t>Militar chino</w:t>
+            </w:r>
           </w:p>
         </w:tc>
       </w:tr>
@@ -6327,6 +6336,51 @@
                 <w:szCs w:val="18"/>
               </w:rPr>
             </w:pPr>
+            <w:r>
+              <w:rPr>
+                <w:rFonts w:ascii="Times New Roman" w:hAnsi="Times New Roman" w:cs="Times New Roman"/>
+                <w:color w:val="000000"/>
+                <w:sz w:val="18"/>
+                <w:szCs w:val="18"/>
+              </w:rPr>
+              <w:t>Equipo de diagn</w:t>
+            </w:r>
+            <w:r>
+              <w:rPr>
+                <w:rFonts w:ascii="Times New Roman" w:hAnsi="Times New Roman" w:cs="Times New Roman" w:hint="cs"/>
+                <w:color w:val="000000"/>
+                <w:sz w:val="18"/>
+                <w:szCs w:val="18"/>
+              </w:rPr>
+              <w:t>ó</w:t>
+            </w:r>
+            <w:r>
+              <w:rPr>
+                <w:rFonts w:ascii="Times New Roman" w:hAnsi="Times New Roman" w:cs="Times New Roman"/>
+                <w:color w:val="000000"/>
+                <w:sz w:val="18"/>
+                <w:szCs w:val="18"/>
+              </w:rPr>
+              <w:t>stico m</w:t>
+            </w:r>
+            <w:r>
+              <w:rPr>
+                <w:rFonts w:ascii="Times New Roman" w:hAnsi="Times New Roman" w:cs="Times New Roman" w:hint="cs"/>
+                <w:color w:val="000000"/>
+                <w:sz w:val="18"/>
+                <w:szCs w:val="18"/>
+              </w:rPr>
+              <w:t>é</w:t>
+            </w:r>
+            <w:r>
+              <w:rPr>
+                <w:rFonts w:ascii="Times New Roman" w:hAnsi="Times New Roman" w:cs="Times New Roman"/>
+                <w:color w:val="000000"/>
+                <w:sz w:val="18"/>
+                <w:szCs w:val="18"/>
+              </w:rPr>
+              <w:t>dico</w:t>
+            </w:r>
           </w:p>
         </w:tc>
       </w:tr>
@@ -7464,6 +7518,15 @@
                 <w:szCs w:val="18"/>
               </w:rPr>
             </w:pPr>
+            <w:r>
+              <w:rPr>
+                <w:rFonts w:ascii="Times New Roman" w:hAnsi="Times New Roman" w:cs="Times New Roman"/>
+                <w:color w:val="000000"/>
+                <w:sz w:val="18"/>
+                <w:szCs w:val="18"/>
+              </w:rPr>
+              <w:t>Lugar de Corea del Sur</w:t>
+            </w:r>
           </w:p>
         </w:tc>
       </w:tr>
@@ -14694,6 +14757,51 @@
                 <w:szCs w:val="18"/>
               </w:rPr>
             </w:pPr>
+            <w:r>
+              <w:rPr>
+                <w:rFonts w:ascii="Times New Roman" w:hAnsi="Times New Roman" w:cs="Times New Roman"/>
+                <w:color w:val="000000"/>
+                <w:sz w:val="18"/>
+                <w:szCs w:val="18"/>
+              </w:rPr>
+              <w:t>Ni</w:t>
+            </w:r>
+            <w:r>
+              <w:rPr>
+                <w:rFonts w:ascii="Times New Roman" w:hAnsi="Times New Roman" w:cs="Times New Roman" w:hint="cs"/>
+                <w:color w:val="000000"/>
+                <w:sz w:val="18"/>
+                <w:szCs w:val="18"/>
+              </w:rPr>
+              <w:t>ñ</w:t>
+            </w:r>
+            <w:r>
+              <w:rPr>
+                <w:rFonts w:ascii="Times New Roman" w:hAnsi="Times New Roman" w:cs="Times New Roman"/>
+                <w:color w:val="000000"/>
+                <w:sz w:val="18"/>
+                <w:szCs w:val="18"/>
+              </w:rPr>
+              <w:t xml:space="preserve">os reclutados para la guerra en </w:t>
+            </w:r>
+            <w:r>
+              <w:rPr>
+                <w:rFonts w:ascii="Times New Roman" w:hAnsi="Times New Roman" w:cs="Times New Roman" w:hint="cs"/>
+                <w:color w:val="000000"/>
+                <w:sz w:val="18"/>
+                <w:szCs w:val="18"/>
+              </w:rPr>
+              <w:t>Á</w:t>
+            </w:r>
+            <w:r>
+              <w:rPr>
+                <w:rFonts w:ascii="Times New Roman" w:hAnsi="Times New Roman" w:cs="Times New Roman"/>
+                <w:color w:val="000000"/>
+                <w:sz w:val="18"/>
+                <w:szCs w:val="18"/>
+              </w:rPr>
+              <w:t>frica</w:t>
+            </w:r>
           </w:p>
         </w:tc>
       </w:tr>
@@ -27784,6 +27892,33 @@
                 <w:szCs w:val="18"/>
               </w:rPr>
             </w:pPr>
+            <w:r>
+              <w:rPr>
+                <w:rFonts w:ascii="Times New Roman" w:hAnsi="Times New Roman" w:cs="Times New Roman"/>
+                <w:color w:val="000000"/>
+                <w:sz w:val="18"/>
+                <w:szCs w:val="18"/>
+              </w:rPr>
+              <w:t xml:space="preserve">Protestas de la Primavera </w:t>
+            </w:r>
+            <w:r>
+              <w:rPr>
+                <w:rFonts w:ascii="Times New Roman" w:hAnsi="Times New Roman" w:cs="Times New Roman" w:hint="cs"/>
+                <w:color w:val="000000"/>
+                <w:sz w:val="18"/>
+                <w:szCs w:val="18"/>
+              </w:rPr>
+              <w:t>á</w:t>
+            </w:r>
+            <w:r>
+              <w:rPr>
+                <w:rFonts w:ascii="Times New Roman" w:hAnsi="Times New Roman" w:cs="Times New Roman"/>
+                <w:color w:val="000000"/>
+                <w:sz w:val="18"/>
+                <w:szCs w:val="18"/>
+              </w:rPr>
+              <w:t>rabe</w:t>
+            </w:r>
           </w:p>
         </w:tc>
       </w:tr>
@@ -30934,6 +31069,17 @@
                 <w:szCs w:val="18"/>
               </w:rPr>
             </w:pPr>
+            <w:r>
+              <w:rPr>
+                <w:rFonts w:ascii="Times New Roman" w:hAnsi="Times New Roman" w:cs="Times New Roman"/>
+                <w:color w:val="000000"/>
+                <w:sz w:val="18"/>
+                <w:szCs w:val="18"/>
+              </w:rPr>
+              <w:t>Refugiados kurdos</w:t>
+            </w:r>
+            <w:bookmarkStart w:id="0" w:name="_GoBack"/>
+            <w:bookmarkEnd w:id="0"/>
           </w:p>
         </w:tc>
       </w:tr>
@@ -40312,21 +40458,7 @@
                 <w:rFonts w:ascii="Times New Roman" w:hAnsi="Times New Roman" w:cs="Times New Roman"/>
                 <w:color w:val="000000"/>
               </w:rPr>
-              <w:t>2</w:t>
-            </w:r>
-            <w:r>
-              <w:rPr>
-                <w:rFonts w:ascii="Times New Roman" w:hAnsi="Times New Roman" w:cs="Times New Roman"/>
-                <w:color w:val="000000"/>
-              </w:rPr>
-              <w:t>4</w:t>
-            </w:r>
-            <w:r>
-              <w:rPr>
-                <w:rFonts w:ascii="Times New Roman" w:hAnsi="Times New Roman" w:cs="Times New Roman"/>
-                <w:color w:val="000000"/>
-              </w:rPr>
-              <w:t>0</w:t>
+              <w:t>240</w:t>
             </w:r>
           </w:p>
         </w:tc>
@@ -40523,8 +40655,6 @@
                 <w:color w:val="FFFFFF" w:themeColor="background1"/>
               </w:rPr>
             </w:pPr>
-            <w:bookmarkStart w:id="0" w:name="_GoBack"/>
-            <w:bookmarkEnd w:id="0"/>
             <w:r>
               <w:rPr>
                 <w:rFonts w:ascii="Times New Roman" w:hAnsi="Times New Roman" w:cs="Times New Roman"/>
@@ -43230,7 +43360,7 @@
 </file>
 
 <file path=customXml/itemProps1.xml><?xml version="1.0" encoding="utf-8"?>
-<ds:datastoreItem xmlns:ds="http://schemas.openxmlformats.org/officeDocument/2006/customXml" ds:itemID="{FB16ECD6-7608-4159-85EF-3D92025367E4}">
+<ds:datastoreItem xmlns:ds="http://schemas.openxmlformats.org/officeDocument/2006/customXml" ds:itemID="{C3F5B081-626E-40C9-B03E-A299A3980B67}">
   <ds:schemaRefs>
     <ds:schemaRef ds:uri="http://schemas.openxmlformats.org/officeDocument/2006/bibliography"/>
   </ds:schemaRefs>

</xml_diff>